<commit_message>
copy/pasted system test cases to document
</commit_message>
<xml_diff>
--- a/PA4/Documents/TicTacToe(v1.3).docx
+++ b/PA4/Documents/TicTacToe(v1.3).docx
@@ -261,159 +261,162 @@
           <w:u w:val="single"/>
         </w:rPr>
       </w:pPr>
-      <w:r>
+    </w:p>
+    <w:p>
+      <w:pPr>
+        <w:jc w:val="center"/>
         <w:rPr>
           <w:rFonts w:ascii="Arial" w:hAnsi="Arial" w:cs="Arial"/>
           <w:sz w:val="24"/>
           <w:szCs w:val="24"/>
           <w:u w:val="single"/>
         </w:rPr>
+      </w:pPr>
+    </w:p>
+    <w:p>
+      <w:pPr>
+        <w:jc w:val="center"/>
+        <w:rPr>
+          <w:rFonts w:ascii="Arial" w:hAnsi="Arial" w:cs="Arial"/>
+          <w:sz w:val="24"/>
+          <w:szCs w:val="24"/>
+          <w:u w:val="single"/>
+        </w:rPr>
+      </w:pPr>
+    </w:p>
+    <w:p>
+      <w:pPr>
+        <w:jc w:val="center"/>
+        <w:rPr>
+          <w:rFonts w:ascii="Arial" w:hAnsi="Arial" w:cs="Arial"/>
+          <w:sz w:val="24"/>
+          <w:szCs w:val="24"/>
+          <w:u w:val="single"/>
+        </w:rPr>
+      </w:pPr>
+    </w:p>
+    <w:p>
+      <w:pPr>
+        <w:jc w:val="center"/>
+        <w:rPr>
+          <w:rFonts w:ascii="Arial" w:hAnsi="Arial" w:cs="Arial"/>
+          <w:sz w:val="24"/>
+          <w:szCs w:val="24"/>
+          <w:u w:val="single"/>
+        </w:rPr>
+      </w:pPr>
+    </w:p>
+    <w:p>
+      <w:pPr>
+        <w:jc w:val="center"/>
+        <w:rPr>
+          <w:rFonts w:ascii="Arial" w:hAnsi="Arial" w:cs="Arial"/>
+          <w:sz w:val="24"/>
+          <w:szCs w:val="24"/>
+          <w:u w:val="single"/>
+        </w:rPr>
+      </w:pPr>
+    </w:p>
+    <w:p>
+      <w:pPr>
+        <w:jc w:val="center"/>
+        <w:rPr>
+          <w:rFonts w:ascii="Arial" w:hAnsi="Arial" w:cs="Arial"/>
+          <w:sz w:val="24"/>
+          <w:szCs w:val="24"/>
+          <w:u w:val="single"/>
+        </w:rPr>
+      </w:pPr>
+    </w:p>
+    <w:p>
+      <w:pPr>
+        <w:jc w:val="center"/>
+        <w:rPr>
+          <w:rFonts w:ascii="Arial" w:hAnsi="Arial" w:cs="Arial"/>
+          <w:sz w:val="24"/>
+          <w:szCs w:val="24"/>
+          <w:u w:val="single"/>
+        </w:rPr>
+      </w:pPr>
+    </w:p>
+    <w:p>
+      <w:pPr>
+        <w:jc w:val="center"/>
+        <w:rPr>
+          <w:rFonts w:ascii="Arial" w:hAnsi="Arial" w:cs="Arial"/>
+          <w:sz w:val="24"/>
+          <w:szCs w:val="24"/>
+          <w:u w:val="single"/>
+        </w:rPr>
+      </w:pPr>
+    </w:p>
+    <w:p>
+      <w:pPr>
+        <w:jc w:val="center"/>
+        <w:rPr>
+          <w:rFonts w:ascii="Arial" w:hAnsi="Arial" w:cs="Arial"/>
+          <w:sz w:val="24"/>
+          <w:szCs w:val="24"/>
+          <w:u w:val="single"/>
+        </w:rPr>
+      </w:pPr>
+    </w:p>
+    <w:p>
+      <w:pPr>
+        <w:jc w:val="center"/>
+        <w:rPr>
+          <w:rFonts w:ascii="Arial" w:hAnsi="Arial" w:cs="Arial"/>
+          <w:sz w:val="24"/>
+          <w:szCs w:val="24"/>
+          <w:u w:val="single"/>
+        </w:rPr>
+      </w:pPr>
+    </w:p>
+    <w:p>
+      <w:pPr>
+        <w:jc w:val="center"/>
+        <w:rPr>
+          <w:rFonts w:ascii="Arial" w:hAnsi="Arial" w:cs="Arial"/>
+          <w:sz w:val="24"/>
+          <w:szCs w:val="24"/>
+          <w:u w:val="single"/>
+        </w:rPr>
+      </w:pPr>
+    </w:p>
+    <w:p>
+      <w:pPr>
+        <w:jc w:val="center"/>
+        <w:rPr>
+          <w:rFonts w:ascii="Arial" w:hAnsi="Arial" w:cs="Arial"/>
+          <w:sz w:val="24"/>
+          <w:szCs w:val="24"/>
+          <w:u w:val="single"/>
+        </w:rPr>
+      </w:pPr>
+    </w:p>
+    <w:p>
+      <w:pPr>
+        <w:jc w:val="center"/>
+        <w:rPr>
+          <w:rFonts w:ascii="Arial" w:hAnsi="Arial" w:cs="Arial"/>
+          <w:sz w:val="24"/>
+          <w:szCs w:val="24"/>
+          <w:u w:val="single"/>
+        </w:rPr>
+      </w:pPr>
+      <w:r>
+        <w:rPr>
+          <w:rFonts w:ascii="Arial" w:hAnsi="Arial" w:cs="Arial"/>
+          <w:sz w:val="24"/>
+          <w:szCs w:val="24"/>
+          <w:u w:val="single"/>
+        </w:rPr>
+        <w:lastRenderedPageBreak/>
         <w:t>System Test Cases</w:t>
       </w:r>
     </w:p>
     <w:p>
       <w:pPr>
-        <w:jc w:val="center"/>
-        <w:rPr>
-          <w:rFonts w:ascii="Arial" w:hAnsi="Arial" w:cs="Arial"/>
-          <w:sz w:val="24"/>
-          <w:szCs w:val="24"/>
-          <w:u w:val="single"/>
-        </w:rPr>
-      </w:pPr>
-    </w:p>
-    <w:p>
-      <w:pPr>
-        <w:rPr>
-          <w:rFonts w:ascii="Arial" w:hAnsi="Arial" w:cs="Arial"/>
-          <w:sz w:val="24"/>
-          <w:szCs w:val="24"/>
-          <w:u w:val="single"/>
-        </w:rPr>
-      </w:pPr>
-    </w:p>
-    <w:p>
-      <w:pPr>
-        <w:jc w:val="center"/>
-        <w:rPr>
-          <w:rFonts w:ascii="Arial" w:hAnsi="Arial" w:cs="Arial"/>
-          <w:sz w:val="24"/>
-          <w:szCs w:val="24"/>
-          <w:u w:val="single"/>
-        </w:rPr>
-      </w:pPr>
-      <w:r>
-        <w:rPr>
-          <w:rFonts w:ascii="Arial" w:hAnsi="Arial" w:cs="Arial"/>
-          <w:sz w:val="24"/>
-          <w:szCs w:val="24"/>
-          <w:u w:val="single"/>
-        </w:rPr>
-        <w:t>Code Coverage Report</w:t>
-      </w:r>
-    </w:p>
-    <w:p>
-      <w:pPr>
-        <w:jc w:val="center"/>
-        <w:rPr>
-          <w:rFonts w:ascii="Arial" w:hAnsi="Arial" w:cs="Arial"/>
-          <w:sz w:val="24"/>
-          <w:szCs w:val="24"/>
-          <w:u w:val="single"/>
-        </w:rPr>
-      </w:pPr>
-    </w:p>
-    <w:p>
-      <w:pPr>
-        <w:jc w:val="center"/>
-        <w:rPr>
-          <w:rFonts w:ascii="Arial" w:hAnsi="Arial" w:cs="Arial"/>
-          <w:sz w:val="24"/>
-          <w:szCs w:val="24"/>
-          <w:u w:val="single"/>
-        </w:rPr>
-      </w:pPr>
-    </w:p>
-    <w:p>
-      <w:pPr>
-        <w:jc w:val="center"/>
-        <w:rPr>
-          <w:rFonts w:ascii="Arial" w:hAnsi="Arial" w:cs="Arial"/>
-          <w:sz w:val="24"/>
-          <w:szCs w:val="24"/>
-          <w:u w:val="single"/>
-        </w:rPr>
-      </w:pPr>
-      <w:r>
-        <w:rPr>
-          <w:rFonts w:ascii="Arial" w:hAnsi="Arial" w:cs="Arial"/>
-          <w:sz w:val="24"/>
-          <w:szCs w:val="24"/>
-          <w:u w:val="single"/>
-        </w:rPr>
-        <w:t>README File Contents</w:t>
-      </w:r>
-    </w:p>
-    <w:p>
-      <w:pPr>
-        <w:rPr>
-          <w:rFonts w:ascii="Arial" w:hAnsi="Arial" w:cs="Arial"/>
-          <w:sz w:val="24"/>
-          <w:szCs w:val="24"/>
-          <w:u w:val="single"/>
-        </w:rPr>
-      </w:pPr>
-    </w:p>
-    <w:p>
-      <w:pPr>
-        <w:rPr>
-          <w:rFonts w:ascii="Arial" w:hAnsi="Arial" w:cs="Arial"/>
-          <w:sz w:val="24"/>
-          <w:szCs w:val="24"/>
-          <w:u w:val="single"/>
-        </w:rPr>
-      </w:pPr>
-    </w:p>
-    <w:p>
-      <w:pPr>
-        <w:rPr>
-          <w:rFonts w:ascii="Arial" w:hAnsi="Arial" w:cs="Arial"/>
-          <w:sz w:val="24"/>
-          <w:szCs w:val="24"/>
-          <w:u w:val="single"/>
-        </w:rPr>
-      </w:pPr>
-    </w:p>
-    <w:p>
-      <w:pPr>
-        <w:jc w:val="center"/>
-        <w:rPr>
-          <w:rFonts w:ascii="Arial" w:hAnsi="Arial" w:cs="Arial"/>
-          <w:sz w:val="24"/>
-          <w:szCs w:val="24"/>
-          <w:u w:val="single"/>
-        </w:rPr>
-      </w:pPr>
-      <w:r>
-        <w:rPr>
-          <w:rFonts w:ascii="Arial" w:hAnsi="Arial" w:cs="Arial"/>
-          <w:sz w:val="24"/>
-          <w:szCs w:val="24"/>
-          <w:u w:val="single"/>
-        </w:rPr>
-        <w:t>Contributions and Time Spent</w:t>
-      </w:r>
-    </w:p>
-    <w:p>
-      <w:pPr>
-        <w:jc w:val="both"/>
-        <w:rPr>
-          <w:rFonts w:ascii="Arial" w:hAnsi="Arial" w:cs="Arial"/>
-          <w:sz w:val="24"/>
-          <w:szCs w:val="24"/>
-        </w:rPr>
-      </w:pPr>
-      <w:r>
         <w:rPr>
           <w:rFonts w:ascii="Arial" w:hAnsi="Arial" w:cs="Arial"/>
           <w:b/>
@@ -421,33 +424,6 @@
           <w:sz w:val="24"/>
           <w:szCs w:val="24"/>
         </w:rPr>
-        <w:t>Jeremiah</w:t>
-      </w:r>
-      <w:r>
-        <w:rPr>
-          <w:rFonts w:ascii="Arial" w:hAnsi="Arial" w:cs="Arial"/>
-          <w:sz w:val="24"/>
-          <w:szCs w:val="24"/>
-        </w:rPr>
-        <w:t xml:space="preserve"> –</w:t>
-      </w:r>
-      <w:r>
-        <w:rPr>
-          <w:rFonts w:ascii="Arial" w:hAnsi="Arial" w:cs="Arial"/>
-          <w:sz w:val="24"/>
-          <w:szCs w:val="24"/>
-        </w:rPr>
-        <w:t xml:space="preserve"> ( hours) </w:t>
-      </w:r>
-    </w:p>
-    <w:p>
-      <w:pPr>
-        <w:jc w:val="both"/>
-        <w:rPr>
-          <w:rFonts w:ascii="Arial" w:hAnsi="Arial" w:cs="Arial"/>
-          <w:sz w:val="24"/>
-          <w:szCs w:val="24"/>
-        </w:rPr>
       </w:pPr>
       <w:r>
         <w:rPr>
@@ -457,24 +433,390 @@
           <w:sz w:val="24"/>
           <w:szCs w:val="24"/>
         </w:rPr>
-        <w:t>Rural</w:t>
-      </w:r>
-      <w:r>
-        <w:rPr>
-          <w:rFonts w:ascii="Arial" w:hAnsi="Arial" w:cs="Arial"/>
-          <w:sz w:val="24"/>
-          <w:szCs w:val="24"/>
-        </w:rPr>
-        <w:t xml:space="preserve"> –</w:t>
-      </w:r>
-      <w:r>
-        <w:rPr>
-          <w:rFonts w:ascii="Arial" w:hAnsi="Arial" w:cs="Arial"/>
-          <w:sz w:val="24"/>
-          <w:szCs w:val="24"/>
-        </w:rPr>
-        <w:t xml:space="preserve"> (</w:t>
-      </w:r>
+        <w:t>Test Case 1</w:t>
+      </w:r>
+    </w:p>
+    <w:p>
+      <w:pPr>
+        <w:rPr>
+          <w:rFonts w:ascii="Arial" w:hAnsi="Arial" w:cs="Arial"/>
+          <w:sz w:val="24"/>
+          <w:szCs w:val="24"/>
+        </w:rPr>
+      </w:pPr>
+      <w:r>
+        <w:rPr>
+          <w:rFonts w:ascii="Arial" w:hAnsi="Arial" w:cs="Arial"/>
+          <w:sz w:val="24"/>
+          <w:szCs w:val="24"/>
+        </w:rPr>
+        <w:t>Purpose: Verify that menu buttons are working</w:t>
+      </w:r>
+    </w:p>
+    <w:p>
+      <w:pPr>
+        <w:rPr>
+          <w:rFonts w:ascii="Arial" w:hAnsi="Arial" w:cs="Arial"/>
+          <w:sz w:val="24"/>
+          <w:szCs w:val="24"/>
+        </w:rPr>
+      </w:pPr>
+      <w:r>
+        <w:rPr>
+          <w:rFonts w:ascii="Arial" w:hAnsi="Arial" w:cs="Arial"/>
+          <w:sz w:val="24"/>
+          <w:szCs w:val="24"/>
+        </w:rPr>
+        <w:t xml:space="preserve">Setup: Obtain </w:t>
+      </w:r>
+      <w:proofErr w:type="spellStart"/>
+      <w:r>
+        <w:rPr>
+          <w:rFonts w:ascii="Arial" w:hAnsi="Arial" w:cs="Arial"/>
+          <w:sz w:val="24"/>
+          <w:szCs w:val="24"/>
+        </w:rPr>
+        <w:t>TicTacToe</w:t>
+      </w:r>
+      <w:proofErr w:type="spellEnd"/>
+      <w:r>
+        <w:rPr>
+          <w:rFonts w:ascii="Arial" w:hAnsi="Arial" w:cs="Arial"/>
+          <w:sz w:val="24"/>
+          <w:szCs w:val="24"/>
+        </w:rPr>
+        <w:t xml:space="preserve"> v1.3 (latest version). Follow directions below</w:t>
+      </w:r>
+    </w:p>
+    <w:p>
+      <w:pPr>
+        <w:rPr>
+          <w:rFonts w:ascii="Arial" w:hAnsi="Arial" w:cs="Arial"/>
+          <w:sz w:val="24"/>
+          <w:szCs w:val="24"/>
+        </w:rPr>
+      </w:pPr>
+      <w:r>
+        <w:rPr>
+          <w:rFonts w:ascii="Arial" w:hAnsi="Arial" w:cs="Arial"/>
+          <w:sz w:val="24"/>
+          <w:szCs w:val="24"/>
+        </w:rPr>
+        <w:t>Test Data:</w:t>
+      </w:r>
+    </w:p>
+    <w:tbl>
+      <w:tblPr>
+        <w:tblStyle w:val="TableGrid"/>
+        <w:tblW w:w="0" w:type="auto"/>
+        <w:tblLook w:val="04A0" w:firstRow="1" w:lastRow="0" w:firstColumn="1" w:lastColumn="0" w:noHBand="0" w:noVBand="1"/>
+      </w:tblPr>
+      <w:tblGrid>
+        <w:gridCol w:w="3116"/>
+        <w:gridCol w:w="3117"/>
+        <w:gridCol w:w="3117"/>
+      </w:tblGrid>
+      <w:tr>
+        <w:tc>
+          <w:tcPr>
+            <w:tcW w:w="3116" w:type="dxa"/>
+          </w:tcPr>
+          <w:p>
+            <w:pPr>
+              <w:jc w:val="center"/>
+              <w:rPr>
+                <w:rFonts w:ascii="Arial" w:hAnsi="Arial" w:cs="Arial"/>
+                <w:b/>
+                <w:bCs/>
+                <w:sz w:val="24"/>
+                <w:szCs w:val="24"/>
+              </w:rPr>
+            </w:pPr>
+            <w:r>
+              <w:rPr>
+                <w:rFonts w:ascii="Arial" w:hAnsi="Arial" w:cs="Arial"/>
+                <w:b/>
+                <w:bCs/>
+                <w:sz w:val="24"/>
+                <w:szCs w:val="24"/>
+              </w:rPr>
+              <w:t>Action</w:t>
+            </w:r>
+          </w:p>
+        </w:tc>
+        <w:tc>
+          <w:tcPr>
+            <w:tcW w:w="3117" w:type="dxa"/>
+          </w:tcPr>
+          <w:p>
+            <w:pPr>
+              <w:jc w:val="center"/>
+              <w:rPr>
+                <w:rFonts w:ascii="Arial" w:hAnsi="Arial" w:cs="Arial"/>
+                <w:b/>
+                <w:bCs/>
+                <w:sz w:val="24"/>
+                <w:szCs w:val="24"/>
+              </w:rPr>
+            </w:pPr>
+            <w:r>
+              <w:rPr>
+                <w:rFonts w:ascii="Arial" w:hAnsi="Arial" w:cs="Arial"/>
+                <w:b/>
+                <w:bCs/>
+                <w:sz w:val="24"/>
+                <w:szCs w:val="24"/>
+              </w:rPr>
+              <w:t>Input</w:t>
+            </w:r>
+          </w:p>
+        </w:tc>
+        <w:tc>
+          <w:tcPr>
+            <w:tcW w:w="3117" w:type="dxa"/>
+          </w:tcPr>
+          <w:p>
+            <w:pPr>
+              <w:jc w:val="center"/>
+              <w:rPr>
+                <w:rFonts w:ascii="Arial" w:hAnsi="Arial" w:cs="Arial"/>
+                <w:b/>
+                <w:bCs/>
+                <w:sz w:val="24"/>
+                <w:szCs w:val="24"/>
+              </w:rPr>
+            </w:pPr>
+            <w:r>
+              <w:rPr>
+                <w:rFonts w:ascii="Arial" w:hAnsi="Arial" w:cs="Arial"/>
+                <w:b/>
+                <w:bCs/>
+                <w:sz w:val="24"/>
+                <w:szCs w:val="24"/>
+              </w:rPr>
+              <w:t>Output</w:t>
+            </w:r>
+          </w:p>
+          <w:p>
+            <w:pPr>
+              <w:jc w:val="center"/>
+              <w:rPr>
+                <w:rFonts w:ascii="Arial" w:hAnsi="Arial" w:cs="Arial"/>
+                <w:b/>
+                <w:bCs/>
+                <w:sz w:val="24"/>
+                <w:szCs w:val="24"/>
+              </w:rPr>
+            </w:pPr>
+          </w:p>
+        </w:tc>
+      </w:tr>
+      <w:tr>
+        <w:tc>
+          <w:tcPr>
+            <w:tcW w:w="3116" w:type="dxa"/>
+          </w:tcPr>
+          <w:p>
+            <w:pPr>
+              <w:jc w:val="both"/>
+              <w:rPr>
+                <w:rFonts w:ascii="Arial" w:hAnsi="Arial" w:cs="Arial"/>
+                <w:sz w:val="24"/>
+                <w:szCs w:val="24"/>
+              </w:rPr>
+            </w:pPr>
+            <w:r>
+              <w:rPr>
+                <w:rFonts w:ascii="Arial" w:hAnsi="Arial" w:cs="Arial"/>
+                <w:sz w:val="24"/>
+                <w:szCs w:val="24"/>
+              </w:rPr>
+              <w:t>Launch Game</w:t>
+            </w:r>
+          </w:p>
+        </w:tc>
+        <w:tc>
+          <w:tcPr>
+            <w:tcW w:w="3117" w:type="dxa"/>
+          </w:tcPr>
+          <w:p>
+            <w:pPr>
+              <w:rPr>
+                <w:rFonts w:ascii="Arial" w:hAnsi="Arial" w:cs="Arial"/>
+                <w:sz w:val="24"/>
+                <w:szCs w:val="24"/>
+              </w:rPr>
+            </w:pPr>
+          </w:p>
+        </w:tc>
+        <w:tc>
+          <w:tcPr>
+            <w:tcW w:w="3117" w:type="dxa"/>
+          </w:tcPr>
+          <w:p>
+            <w:pPr>
+              <w:rPr>
+                <w:rFonts w:ascii="Arial" w:hAnsi="Arial" w:cs="Arial"/>
+                <w:sz w:val="24"/>
+                <w:szCs w:val="24"/>
+              </w:rPr>
+            </w:pPr>
+            <w:r>
+              <w:rPr>
+                <w:rFonts w:ascii="Arial" w:hAnsi="Arial" w:cs="Arial"/>
+                <w:sz w:val="24"/>
+                <w:szCs w:val="24"/>
+              </w:rPr>
+              <w:t>The game’s main menu should appear with four button options to choose from</w:t>
+            </w:r>
+          </w:p>
+        </w:tc>
+      </w:tr>
+      <w:tr>
+        <w:tc>
+          <w:tcPr>
+            <w:tcW w:w="3116" w:type="dxa"/>
+          </w:tcPr>
+          <w:p>
+            <w:pPr>
+              <w:rPr>
+                <w:rFonts w:ascii="Arial" w:hAnsi="Arial" w:cs="Arial"/>
+                <w:sz w:val="24"/>
+                <w:szCs w:val="24"/>
+              </w:rPr>
+            </w:pPr>
+            <w:r>
+              <w:rPr>
+                <w:rFonts w:ascii="Arial" w:hAnsi="Arial" w:cs="Arial"/>
+                <w:sz w:val="24"/>
+                <w:szCs w:val="24"/>
+              </w:rPr>
+              <w:t>Check that the ‘Single Player’ button works</w:t>
+            </w:r>
+          </w:p>
+        </w:tc>
+        <w:tc>
+          <w:tcPr>
+            <w:tcW w:w="3117" w:type="dxa"/>
+          </w:tcPr>
+          <w:p>
+            <w:pPr>
+              <w:rPr>
+                <w:rFonts w:ascii="Arial" w:hAnsi="Arial" w:cs="Arial"/>
+                <w:sz w:val="24"/>
+                <w:szCs w:val="24"/>
+              </w:rPr>
+            </w:pPr>
+            <w:r>
+              <w:rPr>
+                <w:rFonts w:ascii="Arial" w:hAnsi="Arial" w:cs="Arial"/>
+                <w:sz w:val="24"/>
+                <w:szCs w:val="24"/>
+              </w:rPr>
+              <w:t>Click the ‘Single Player’ button</w:t>
+            </w:r>
+          </w:p>
+        </w:tc>
+        <w:tc>
+          <w:tcPr>
+            <w:tcW w:w="3117" w:type="dxa"/>
+          </w:tcPr>
+          <w:p>
+            <w:pPr>
+              <w:rPr>
+                <w:rFonts w:ascii="Arial" w:hAnsi="Arial" w:cs="Arial"/>
+                <w:sz w:val="24"/>
+                <w:szCs w:val="24"/>
+              </w:rPr>
+            </w:pPr>
+            <w:r>
+              <w:rPr>
+                <w:rFonts w:ascii="Arial" w:hAnsi="Arial" w:cs="Arial"/>
+                <w:sz w:val="24"/>
+                <w:szCs w:val="24"/>
+              </w:rPr>
+              <w:t>Verify that the game transitions to the appropriate startup menu scene where a player can choose the difficulty</w:t>
+            </w:r>
+          </w:p>
+        </w:tc>
+      </w:tr>
+      <w:tr>
+        <w:tc>
+          <w:tcPr>
+            <w:tcW w:w="3116" w:type="dxa"/>
+          </w:tcPr>
+          <w:p>
+            <w:pPr>
+              <w:rPr>
+                <w:rFonts w:ascii="Arial" w:hAnsi="Arial" w:cs="Arial"/>
+                <w:sz w:val="24"/>
+                <w:szCs w:val="24"/>
+              </w:rPr>
+            </w:pPr>
+            <w:r>
+              <w:rPr>
+                <w:rFonts w:ascii="Arial" w:hAnsi="Arial" w:cs="Arial"/>
+                <w:sz w:val="24"/>
+                <w:szCs w:val="24"/>
+              </w:rPr>
+              <w:t>Select back from the startup menu</w:t>
+            </w:r>
+          </w:p>
+        </w:tc>
+        <w:tc>
+          <w:tcPr>
+            <w:tcW w:w="3117" w:type="dxa"/>
+          </w:tcPr>
+          <w:p>
+            <w:pPr>
+              <w:rPr>
+                <w:rFonts w:ascii="Arial" w:hAnsi="Arial" w:cs="Arial"/>
+                <w:sz w:val="24"/>
+                <w:szCs w:val="24"/>
+              </w:rPr>
+            </w:pPr>
+            <w:r>
+              <w:rPr>
+                <w:rFonts w:ascii="Arial" w:hAnsi="Arial" w:cs="Arial"/>
+                <w:sz w:val="24"/>
+                <w:szCs w:val="24"/>
+              </w:rPr>
+              <w:t>Click the ‘back’ button</w:t>
+            </w:r>
+          </w:p>
+        </w:tc>
+        <w:tc>
+          <w:tcPr>
+            <w:tcW w:w="3117" w:type="dxa"/>
+          </w:tcPr>
+          <w:p>
+            <w:pPr>
+              <w:rPr>
+                <w:rFonts w:ascii="Arial" w:hAnsi="Arial" w:cs="Arial"/>
+                <w:sz w:val="24"/>
+                <w:szCs w:val="24"/>
+              </w:rPr>
+            </w:pPr>
+            <w:r>
+              <w:rPr>
+                <w:rFonts w:ascii="Arial" w:hAnsi="Arial" w:cs="Arial"/>
+                <w:sz w:val="24"/>
+                <w:szCs w:val="24"/>
+              </w:rPr>
+              <w:t>The game transitions back to the main menu with four options</w:t>
+            </w:r>
+          </w:p>
+        </w:tc>
+      </w:tr>
+    </w:tbl>
+    <w:p>
+      <w:pPr>
+        <w:rPr>
+          <w:rFonts w:ascii="Arial" w:hAnsi="Arial" w:cs="Arial"/>
+          <w:sz w:val="24"/>
+          <w:szCs w:val="24"/>
+        </w:rPr>
+      </w:pPr>
       <w:r>
         <w:rPr>
           <w:rFonts w:ascii="Arial" w:hAnsi="Arial" w:cs="Arial"/>
@@ -483,33 +825,101 @@
         </w:rPr>
         <w:t xml:space="preserve"> </w:t>
       </w:r>
-      <w:r>
-        <w:rPr>
-          <w:rFonts w:ascii="Arial" w:hAnsi="Arial" w:cs="Arial"/>
-          <w:sz w:val="24"/>
-          <w:szCs w:val="24"/>
-        </w:rPr>
-        <w:t>hours)</w:t>
-      </w:r>
-      <w:r>
-        <w:rPr>
-          <w:rFonts w:ascii="Arial" w:hAnsi="Arial" w:cs="Arial"/>
-          <w:sz w:val="24"/>
-          <w:szCs w:val="24"/>
-        </w:rPr>
-        <w:t xml:space="preserve"> </w:t>
-      </w:r>
-    </w:p>
-    <w:p>
-      <w:pPr>
-        <w:jc w:val="both"/>
-        <w:rPr>
-          <w:rFonts w:ascii="Arial" w:hAnsi="Arial" w:cs="Arial"/>
-          <w:sz w:val="24"/>
-          <w:szCs w:val="24"/>
-        </w:rPr>
-      </w:pPr>
-      <w:r>
+    </w:p>
+    <w:p>
+      <w:pPr>
+        <w:rPr>
+          <w:rFonts w:ascii="Arial" w:hAnsi="Arial" w:cs="Arial"/>
+          <w:sz w:val="24"/>
+          <w:szCs w:val="24"/>
+        </w:rPr>
+      </w:pPr>
+      <w:r>
+        <w:rPr>
+          <w:rFonts w:ascii="Arial" w:hAnsi="Arial" w:cs="Arial"/>
+          <w:sz w:val="24"/>
+          <w:szCs w:val="24"/>
+        </w:rPr>
+        <w:t>Notes:</w:t>
+      </w:r>
+    </w:p>
+    <w:p>
+      <w:pPr>
+        <w:pStyle w:val="ListParagraph"/>
+        <w:numPr>
+          <w:ilvl w:val="0"/>
+          <w:numId w:val="1"/>
+        </w:numPr>
+        <w:rPr>
+          <w:rFonts w:ascii="Arial" w:hAnsi="Arial" w:cs="Arial"/>
+          <w:sz w:val="24"/>
+          <w:szCs w:val="24"/>
+        </w:rPr>
+      </w:pPr>
+      <w:r>
+        <w:rPr>
+          <w:rFonts w:ascii="Arial" w:hAnsi="Arial" w:cs="Arial"/>
+          <w:sz w:val="24"/>
+          <w:szCs w:val="24"/>
+        </w:rPr>
+        <w:t>Do not check for colors, positions, labels, spelling.</w:t>
+      </w:r>
+    </w:p>
+    <w:p>
+      <w:pPr>
+        <w:pStyle w:val="ListParagraph"/>
+        <w:numPr>
+          <w:ilvl w:val="0"/>
+          <w:numId w:val="1"/>
+        </w:numPr>
+        <w:rPr>
+          <w:rFonts w:ascii="Arial" w:hAnsi="Arial" w:cs="Arial"/>
+          <w:sz w:val="24"/>
+          <w:szCs w:val="24"/>
+        </w:rPr>
+      </w:pPr>
+      <w:r>
+        <w:rPr>
+          <w:rFonts w:ascii="Arial" w:hAnsi="Arial" w:cs="Arial"/>
+          <w:sz w:val="24"/>
+          <w:szCs w:val="24"/>
+        </w:rPr>
+        <w:t>The ‘Quit’ button is not checked.</w:t>
+      </w:r>
+    </w:p>
+    <w:p>
+      <w:pPr>
+        <w:pStyle w:val="ListParagraph"/>
+        <w:numPr>
+          <w:ilvl w:val="0"/>
+          <w:numId w:val="1"/>
+        </w:numPr>
+        <w:rPr>
+          <w:rFonts w:ascii="Arial" w:hAnsi="Arial" w:cs="Arial"/>
+          <w:sz w:val="24"/>
+          <w:szCs w:val="24"/>
+        </w:rPr>
+      </w:pPr>
+      <w:r>
+        <w:rPr>
+          <w:rFonts w:ascii="Arial" w:hAnsi="Arial" w:cs="Arial"/>
+          <w:sz w:val="24"/>
+          <w:szCs w:val="24"/>
+        </w:rPr>
+        <w:t>The remaining buttons (multiplayer and settings) can be checked by applying the concept of this same system test</w:t>
+      </w:r>
+    </w:p>
+    <w:p>
+      <w:pPr>
+        <w:rPr>
+          <w:rFonts w:ascii="Arial" w:hAnsi="Arial" w:cs="Arial"/>
+          <w:sz w:val="24"/>
+          <w:szCs w:val="24"/>
+        </w:rPr>
+      </w:pPr>
+    </w:p>
+    <w:p>
+      <w:pPr>
         <w:rPr>
           <w:rFonts w:ascii="Arial" w:hAnsi="Arial" w:cs="Arial"/>
           <w:b/>
@@ -517,7 +927,2554 @@
           <w:sz w:val="24"/>
           <w:szCs w:val="24"/>
         </w:rPr>
-        <w:lastRenderedPageBreak/>
+      </w:pPr>
+      <w:r>
+        <w:rPr>
+          <w:rFonts w:ascii="Arial" w:hAnsi="Arial" w:cs="Arial"/>
+          <w:b/>
+          <w:bCs/>
+          <w:sz w:val="24"/>
+          <w:szCs w:val="24"/>
+        </w:rPr>
+        <w:t>Test Case 2</w:t>
+      </w:r>
+    </w:p>
+    <w:p>
+      <w:pPr>
+        <w:rPr>
+          <w:rFonts w:ascii="Arial" w:hAnsi="Arial" w:cs="Arial"/>
+          <w:sz w:val="24"/>
+          <w:szCs w:val="24"/>
+        </w:rPr>
+      </w:pPr>
+      <w:r>
+        <w:rPr>
+          <w:rFonts w:ascii="Arial" w:hAnsi="Arial" w:cs="Arial"/>
+          <w:sz w:val="24"/>
+          <w:szCs w:val="24"/>
+        </w:rPr>
+        <w:t>Purpose: Verify that game start up elements work and are applied to the game</w:t>
+      </w:r>
+    </w:p>
+    <w:p>
+      <w:pPr>
+        <w:rPr>
+          <w:rFonts w:ascii="Arial" w:hAnsi="Arial" w:cs="Arial"/>
+          <w:sz w:val="24"/>
+          <w:szCs w:val="24"/>
+        </w:rPr>
+      </w:pPr>
+      <w:r>
+        <w:rPr>
+          <w:rFonts w:ascii="Arial" w:hAnsi="Arial" w:cs="Arial"/>
+          <w:sz w:val="24"/>
+          <w:szCs w:val="24"/>
+        </w:rPr>
+        <w:t xml:space="preserve">Setup: Obtain </w:t>
+      </w:r>
+      <w:proofErr w:type="spellStart"/>
+      <w:r>
+        <w:rPr>
+          <w:rFonts w:ascii="Arial" w:hAnsi="Arial" w:cs="Arial"/>
+          <w:sz w:val="24"/>
+          <w:szCs w:val="24"/>
+        </w:rPr>
+        <w:t>TicTacToe</w:t>
+      </w:r>
+      <w:proofErr w:type="spellEnd"/>
+      <w:r>
+        <w:rPr>
+          <w:rFonts w:ascii="Arial" w:hAnsi="Arial" w:cs="Arial"/>
+          <w:sz w:val="24"/>
+          <w:szCs w:val="24"/>
+        </w:rPr>
+        <w:t xml:space="preserve"> v1.3 (latest version). Follow directions below</w:t>
+      </w:r>
+    </w:p>
+    <w:p>
+      <w:pPr>
+        <w:rPr>
+          <w:rFonts w:ascii="Arial" w:hAnsi="Arial" w:cs="Arial"/>
+          <w:sz w:val="24"/>
+          <w:szCs w:val="24"/>
+        </w:rPr>
+      </w:pPr>
+      <w:r>
+        <w:rPr>
+          <w:rFonts w:ascii="Arial" w:hAnsi="Arial" w:cs="Arial"/>
+          <w:sz w:val="24"/>
+          <w:szCs w:val="24"/>
+        </w:rPr>
+        <w:t>Test Data:</w:t>
+      </w:r>
+    </w:p>
+    <w:tbl>
+      <w:tblPr>
+        <w:tblStyle w:val="TableGrid"/>
+        <w:tblW w:w="0" w:type="auto"/>
+        <w:tblLook w:val="04A0" w:firstRow="1" w:lastRow="0" w:firstColumn="1" w:lastColumn="0" w:noHBand="0" w:noVBand="1"/>
+      </w:tblPr>
+      <w:tblGrid>
+        <w:gridCol w:w="3116"/>
+        <w:gridCol w:w="3117"/>
+        <w:gridCol w:w="3117"/>
+      </w:tblGrid>
+      <w:tr>
+        <w:tc>
+          <w:tcPr>
+            <w:tcW w:w="3116" w:type="dxa"/>
+          </w:tcPr>
+          <w:p>
+            <w:pPr>
+              <w:jc w:val="center"/>
+              <w:rPr>
+                <w:rFonts w:ascii="Arial" w:hAnsi="Arial" w:cs="Arial"/>
+                <w:b/>
+                <w:bCs/>
+                <w:sz w:val="24"/>
+                <w:szCs w:val="24"/>
+              </w:rPr>
+            </w:pPr>
+            <w:r>
+              <w:rPr>
+                <w:rFonts w:ascii="Arial" w:hAnsi="Arial" w:cs="Arial"/>
+                <w:b/>
+                <w:bCs/>
+                <w:sz w:val="24"/>
+                <w:szCs w:val="24"/>
+              </w:rPr>
+              <w:t>Action</w:t>
+            </w:r>
+          </w:p>
+        </w:tc>
+        <w:tc>
+          <w:tcPr>
+            <w:tcW w:w="3117" w:type="dxa"/>
+          </w:tcPr>
+          <w:p>
+            <w:pPr>
+              <w:jc w:val="center"/>
+              <w:rPr>
+                <w:rFonts w:ascii="Arial" w:hAnsi="Arial" w:cs="Arial"/>
+                <w:b/>
+                <w:bCs/>
+                <w:sz w:val="24"/>
+                <w:szCs w:val="24"/>
+              </w:rPr>
+            </w:pPr>
+            <w:r>
+              <w:rPr>
+                <w:rFonts w:ascii="Arial" w:hAnsi="Arial" w:cs="Arial"/>
+                <w:b/>
+                <w:bCs/>
+                <w:sz w:val="24"/>
+                <w:szCs w:val="24"/>
+              </w:rPr>
+              <w:t>Input</w:t>
+            </w:r>
+          </w:p>
+        </w:tc>
+        <w:tc>
+          <w:tcPr>
+            <w:tcW w:w="3117" w:type="dxa"/>
+          </w:tcPr>
+          <w:p>
+            <w:pPr>
+              <w:jc w:val="center"/>
+              <w:rPr>
+                <w:rFonts w:ascii="Arial" w:hAnsi="Arial" w:cs="Arial"/>
+                <w:b/>
+                <w:bCs/>
+                <w:sz w:val="24"/>
+                <w:szCs w:val="24"/>
+              </w:rPr>
+            </w:pPr>
+            <w:r>
+              <w:rPr>
+                <w:rFonts w:ascii="Arial" w:hAnsi="Arial" w:cs="Arial"/>
+                <w:b/>
+                <w:bCs/>
+                <w:sz w:val="24"/>
+                <w:szCs w:val="24"/>
+              </w:rPr>
+              <w:t>Output</w:t>
+            </w:r>
+          </w:p>
+          <w:p>
+            <w:pPr>
+              <w:jc w:val="center"/>
+              <w:rPr>
+                <w:rFonts w:ascii="Arial" w:hAnsi="Arial" w:cs="Arial"/>
+                <w:b/>
+                <w:bCs/>
+                <w:sz w:val="24"/>
+                <w:szCs w:val="24"/>
+              </w:rPr>
+            </w:pPr>
+          </w:p>
+        </w:tc>
+      </w:tr>
+      <w:tr>
+        <w:tc>
+          <w:tcPr>
+            <w:tcW w:w="3116" w:type="dxa"/>
+          </w:tcPr>
+          <w:p>
+            <w:pPr>
+              <w:jc w:val="both"/>
+              <w:rPr>
+                <w:rFonts w:ascii="Arial" w:hAnsi="Arial" w:cs="Arial"/>
+                <w:sz w:val="24"/>
+                <w:szCs w:val="24"/>
+              </w:rPr>
+            </w:pPr>
+            <w:r>
+              <w:rPr>
+                <w:rFonts w:ascii="Arial" w:hAnsi="Arial" w:cs="Arial"/>
+                <w:sz w:val="24"/>
+                <w:szCs w:val="24"/>
+              </w:rPr>
+              <w:t>Select Single Player</w:t>
+            </w:r>
+          </w:p>
+        </w:tc>
+        <w:tc>
+          <w:tcPr>
+            <w:tcW w:w="3117" w:type="dxa"/>
+          </w:tcPr>
+          <w:p>
+            <w:pPr>
+              <w:rPr>
+                <w:rFonts w:ascii="Arial" w:hAnsi="Arial" w:cs="Arial"/>
+                <w:sz w:val="24"/>
+                <w:szCs w:val="24"/>
+              </w:rPr>
+            </w:pPr>
+            <w:r>
+              <w:rPr>
+                <w:rFonts w:ascii="Arial" w:hAnsi="Arial" w:cs="Arial"/>
+                <w:sz w:val="24"/>
+                <w:szCs w:val="24"/>
+              </w:rPr>
+              <w:t>Click the ‘Single Player’ Button</w:t>
+            </w:r>
+          </w:p>
+        </w:tc>
+        <w:tc>
+          <w:tcPr>
+            <w:tcW w:w="3117" w:type="dxa"/>
+          </w:tcPr>
+          <w:p>
+            <w:pPr>
+              <w:rPr>
+                <w:rFonts w:ascii="Arial" w:hAnsi="Arial" w:cs="Arial"/>
+                <w:sz w:val="24"/>
+                <w:szCs w:val="24"/>
+              </w:rPr>
+            </w:pPr>
+            <w:r>
+              <w:rPr>
+                <w:rFonts w:ascii="Arial" w:hAnsi="Arial" w:cs="Arial"/>
+                <w:sz w:val="24"/>
+                <w:szCs w:val="24"/>
+              </w:rPr>
+              <w:t>The game shows the startup menu scene where a player can customize their game</w:t>
+            </w:r>
+          </w:p>
+        </w:tc>
+      </w:tr>
+      <w:tr>
+        <w:trPr>
+          <w:trHeight w:val="890"/>
+        </w:trPr>
+        <w:tc>
+          <w:tcPr>
+            <w:tcW w:w="3116" w:type="dxa"/>
+          </w:tcPr>
+          <w:p>
+            <w:pPr>
+              <w:rPr>
+                <w:rFonts w:ascii="Arial" w:hAnsi="Arial" w:cs="Arial"/>
+                <w:sz w:val="24"/>
+                <w:szCs w:val="24"/>
+              </w:rPr>
+            </w:pPr>
+            <w:r>
+              <w:rPr>
+                <w:rFonts w:ascii="Arial" w:hAnsi="Arial" w:cs="Arial"/>
+                <w:sz w:val="24"/>
+                <w:szCs w:val="24"/>
+              </w:rPr>
+              <w:lastRenderedPageBreak/>
+              <w:t>Check that selecting the difficulty functions correctly</w:t>
+            </w:r>
+          </w:p>
+        </w:tc>
+        <w:tc>
+          <w:tcPr>
+            <w:tcW w:w="3117" w:type="dxa"/>
+          </w:tcPr>
+          <w:p>
+            <w:pPr>
+              <w:rPr>
+                <w:rFonts w:ascii="Arial" w:hAnsi="Arial" w:cs="Arial"/>
+                <w:sz w:val="24"/>
+                <w:szCs w:val="24"/>
+              </w:rPr>
+            </w:pPr>
+            <w:r>
+              <w:rPr>
+                <w:rFonts w:ascii="Arial" w:hAnsi="Arial" w:cs="Arial"/>
+                <w:sz w:val="24"/>
+                <w:szCs w:val="24"/>
+              </w:rPr>
+              <w:t>Click and toggle between the basic and advanced difficulty</w:t>
+            </w:r>
+          </w:p>
+        </w:tc>
+        <w:tc>
+          <w:tcPr>
+            <w:tcW w:w="3117" w:type="dxa"/>
+          </w:tcPr>
+          <w:p>
+            <w:pPr>
+              <w:rPr>
+                <w:rFonts w:ascii="Arial" w:hAnsi="Arial" w:cs="Arial"/>
+                <w:sz w:val="24"/>
+                <w:szCs w:val="24"/>
+              </w:rPr>
+            </w:pPr>
+            <w:r>
+              <w:rPr>
+                <w:rFonts w:ascii="Arial" w:hAnsi="Arial" w:cs="Arial"/>
+                <w:sz w:val="24"/>
+                <w:szCs w:val="24"/>
+              </w:rPr>
+              <w:t>Verify that only one option can be checked at a time</w:t>
+            </w:r>
+          </w:p>
+          <w:p>
+            <w:pPr>
+              <w:rPr>
+                <w:rFonts w:ascii="Arial" w:hAnsi="Arial" w:cs="Arial"/>
+                <w:sz w:val="24"/>
+                <w:szCs w:val="24"/>
+              </w:rPr>
+            </w:pPr>
+          </w:p>
+          <w:p>
+            <w:pPr>
+              <w:rPr>
+                <w:rFonts w:ascii="Arial" w:hAnsi="Arial" w:cs="Arial"/>
+                <w:sz w:val="24"/>
+                <w:szCs w:val="24"/>
+              </w:rPr>
+            </w:pPr>
+            <w:r>
+              <w:rPr>
+                <w:rFonts w:ascii="Arial" w:hAnsi="Arial" w:cs="Arial"/>
+                <w:sz w:val="24"/>
+                <w:szCs w:val="24"/>
+              </w:rPr>
+              <w:t>When the game starts, the difficulty of the computer player should be applied and function accordingly</w:t>
+            </w:r>
+          </w:p>
+        </w:tc>
+      </w:tr>
+      <w:tr>
+        <w:tc>
+          <w:tcPr>
+            <w:tcW w:w="3116" w:type="dxa"/>
+          </w:tcPr>
+          <w:p>
+            <w:pPr>
+              <w:rPr>
+                <w:rFonts w:ascii="Arial" w:hAnsi="Arial" w:cs="Arial"/>
+                <w:sz w:val="24"/>
+                <w:szCs w:val="24"/>
+              </w:rPr>
+            </w:pPr>
+            <w:r>
+              <w:rPr>
+                <w:rFonts w:ascii="Arial" w:hAnsi="Arial" w:cs="Arial"/>
+                <w:sz w:val="24"/>
+                <w:szCs w:val="24"/>
+              </w:rPr>
+              <w:t>Check that the board size and win condition functions correctly</w:t>
+            </w:r>
+          </w:p>
+        </w:tc>
+        <w:tc>
+          <w:tcPr>
+            <w:tcW w:w="3117" w:type="dxa"/>
+          </w:tcPr>
+          <w:p>
+            <w:pPr>
+              <w:rPr>
+                <w:rFonts w:ascii="Arial" w:hAnsi="Arial" w:cs="Arial"/>
+                <w:sz w:val="24"/>
+                <w:szCs w:val="24"/>
+              </w:rPr>
+            </w:pPr>
+            <w:r>
+              <w:rPr>
+                <w:rFonts w:ascii="Arial" w:hAnsi="Arial" w:cs="Arial"/>
+                <w:sz w:val="24"/>
+                <w:szCs w:val="24"/>
+              </w:rPr>
+              <w:t>Enter three numbers indicating the desired width and height of the board, as well as the number in a row for the win condition</w:t>
+            </w:r>
+          </w:p>
+        </w:tc>
+        <w:tc>
+          <w:tcPr>
+            <w:tcW w:w="3117" w:type="dxa"/>
+          </w:tcPr>
+          <w:p>
+            <w:pPr>
+              <w:rPr>
+                <w:rFonts w:ascii="Arial" w:hAnsi="Arial" w:cs="Arial"/>
+                <w:sz w:val="24"/>
+                <w:szCs w:val="24"/>
+              </w:rPr>
+            </w:pPr>
+            <w:r>
+              <w:rPr>
+                <w:rFonts w:ascii="Arial" w:hAnsi="Arial" w:cs="Arial"/>
+                <w:sz w:val="24"/>
+                <w:szCs w:val="24"/>
+              </w:rPr>
+              <w:t>When the game starts, these conditions should be applied and function accordingly</w:t>
+            </w:r>
+          </w:p>
+        </w:tc>
+      </w:tr>
+      <w:tr>
+        <w:tc>
+          <w:tcPr>
+            <w:tcW w:w="3116" w:type="dxa"/>
+          </w:tcPr>
+          <w:p>
+            <w:pPr>
+              <w:rPr>
+                <w:rFonts w:ascii="Arial" w:hAnsi="Arial" w:cs="Arial"/>
+                <w:sz w:val="24"/>
+                <w:szCs w:val="24"/>
+              </w:rPr>
+            </w:pPr>
+            <w:r>
+              <w:rPr>
+                <w:rFonts w:ascii="Arial" w:hAnsi="Arial" w:cs="Arial"/>
+                <w:sz w:val="24"/>
+                <w:szCs w:val="24"/>
+              </w:rPr>
+              <w:t>Check that selecting either X or O functions correctly</w:t>
+            </w:r>
+          </w:p>
+        </w:tc>
+        <w:tc>
+          <w:tcPr>
+            <w:tcW w:w="3117" w:type="dxa"/>
+          </w:tcPr>
+          <w:p>
+            <w:pPr>
+              <w:rPr>
+                <w:rFonts w:ascii="Arial" w:hAnsi="Arial" w:cs="Arial"/>
+                <w:sz w:val="24"/>
+                <w:szCs w:val="24"/>
+              </w:rPr>
+            </w:pPr>
+            <w:r>
+              <w:rPr>
+                <w:rFonts w:ascii="Arial" w:hAnsi="Arial" w:cs="Arial"/>
+                <w:sz w:val="24"/>
+                <w:szCs w:val="24"/>
+              </w:rPr>
+              <w:t>Click and toggle between the X and O selection</w:t>
+            </w:r>
+          </w:p>
+        </w:tc>
+        <w:tc>
+          <w:tcPr>
+            <w:tcW w:w="3117" w:type="dxa"/>
+          </w:tcPr>
+          <w:p>
+            <w:pPr>
+              <w:rPr>
+                <w:rFonts w:ascii="Arial" w:hAnsi="Arial" w:cs="Arial"/>
+                <w:sz w:val="24"/>
+                <w:szCs w:val="24"/>
+              </w:rPr>
+            </w:pPr>
+            <w:r>
+              <w:rPr>
+                <w:rFonts w:ascii="Arial" w:hAnsi="Arial" w:cs="Arial"/>
+                <w:sz w:val="24"/>
+                <w:szCs w:val="24"/>
+              </w:rPr>
+              <w:t>Verify that only one option can be checked at a time</w:t>
+            </w:r>
+          </w:p>
+          <w:p>
+            <w:pPr>
+              <w:rPr>
+                <w:rFonts w:ascii="Arial" w:hAnsi="Arial" w:cs="Arial"/>
+                <w:sz w:val="24"/>
+                <w:szCs w:val="24"/>
+              </w:rPr>
+            </w:pPr>
+          </w:p>
+          <w:p>
+            <w:pPr>
+              <w:rPr>
+                <w:rFonts w:ascii="Arial" w:hAnsi="Arial" w:cs="Arial"/>
+                <w:sz w:val="24"/>
+                <w:szCs w:val="24"/>
+              </w:rPr>
+            </w:pPr>
+            <w:r>
+              <w:rPr>
+                <w:rFonts w:ascii="Arial" w:hAnsi="Arial" w:cs="Arial"/>
+                <w:sz w:val="24"/>
+                <w:szCs w:val="24"/>
+              </w:rPr>
+              <w:t>When the game starts, either X or O should show on the gird first depending on what was selected</w:t>
+            </w:r>
+          </w:p>
+        </w:tc>
+      </w:tr>
+    </w:tbl>
+    <w:p>
+      <w:pPr>
+        <w:rPr>
+          <w:rFonts w:ascii="Arial" w:hAnsi="Arial" w:cs="Arial"/>
+          <w:sz w:val="24"/>
+          <w:szCs w:val="24"/>
+        </w:rPr>
+      </w:pPr>
+    </w:p>
+    <w:p>
+      <w:pPr>
+        <w:rPr>
+          <w:rFonts w:ascii="Arial" w:hAnsi="Arial" w:cs="Arial"/>
+          <w:sz w:val="24"/>
+          <w:szCs w:val="24"/>
+        </w:rPr>
+      </w:pPr>
+      <w:r>
+        <w:rPr>
+          <w:rFonts w:ascii="Arial" w:hAnsi="Arial" w:cs="Arial"/>
+          <w:sz w:val="24"/>
+          <w:szCs w:val="24"/>
+        </w:rPr>
+        <w:t>Notes:</w:t>
+      </w:r>
+    </w:p>
+    <w:p>
+      <w:pPr>
+        <w:pStyle w:val="ListParagraph"/>
+        <w:numPr>
+          <w:ilvl w:val="0"/>
+          <w:numId w:val="2"/>
+        </w:numPr>
+        <w:rPr>
+          <w:rFonts w:ascii="Arial" w:hAnsi="Arial" w:cs="Arial"/>
+          <w:sz w:val="24"/>
+          <w:szCs w:val="24"/>
+        </w:rPr>
+      </w:pPr>
+      <w:r>
+        <w:rPr>
+          <w:rFonts w:ascii="Arial" w:hAnsi="Arial" w:cs="Arial"/>
+          <w:sz w:val="24"/>
+          <w:szCs w:val="24"/>
+        </w:rPr>
+        <w:t>The multiplayer startup menu can be checked by applying the concept of this same system test, minus the difficulty.</w:t>
+      </w:r>
+    </w:p>
+    <w:p>
+      <w:pPr>
+        <w:pStyle w:val="ListParagraph"/>
+        <w:numPr>
+          <w:ilvl w:val="0"/>
+          <w:numId w:val="2"/>
+        </w:numPr>
+        <w:rPr>
+          <w:rFonts w:ascii="Arial" w:hAnsi="Arial" w:cs="Arial"/>
+          <w:sz w:val="24"/>
+          <w:szCs w:val="24"/>
+        </w:rPr>
+      </w:pPr>
+      <w:r>
+        <w:rPr>
+          <w:rFonts w:ascii="Arial" w:hAnsi="Arial" w:cs="Arial"/>
+          <w:sz w:val="24"/>
+          <w:szCs w:val="24"/>
+        </w:rPr>
+        <w:t>Testing the ‘Start Game’ button is implied when testing to make sure selected conditions are applied to the game.</w:t>
+      </w:r>
+    </w:p>
+    <w:p>
+      <w:pPr>
+        <w:pStyle w:val="ListParagraph"/>
+        <w:numPr>
+          <w:ilvl w:val="0"/>
+          <w:numId w:val="2"/>
+        </w:numPr>
+        <w:rPr>
+          <w:rFonts w:ascii="Arial" w:hAnsi="Arial" w:cs="Arial"/>
+          <w:sz w:val="24"/>
+          <w:szCs w:val="24"/>
+        </w:rPr>
+      </w:pPr>
+      <w:r>
+        <w:rPr>
+          <w:rFonts w:ascii="Arial" w:hAnsi="Arial" w:cs="Arial"/>
+          <w:sz w:val="24"/>
+          <w:szCs w:val="24"/>
+        </w:rPr>
+        <w:t>Do not check for colors, positions, labels, spelling.</w:t>
+      </w:r>
+    </w:p>
+    <w:p>
+      <w:pPr>
+        <w:rPr>
+          <w:rFonts w:ascii="Arial" w:hAnsi="Arial" w:cs="Arial"/>
+          <w:sz w:val="24"/>
+          <w:szCs w:val="24"/>
+        </w:rPr>
+      </w:pPr>
+    </w:p>
+    <w:p>
+      <w:pPr>
+        <w:rPr>
+          <w:rFonts w:ascii="Arial" w:hAnsi="Arial" w:cs="Arial"/>
+          <w:b/>
+          <w:bCs/>
+          <w:sz w:val="24"/>
+          <w:szCs w:val="24"/>
+        </w:rPr>
+      </w:pPr>
+      <w:r>
+        <w:rPr>
+          <w:rFonts w:ascii="Arial" w:hAnsi="Arial" w:cs="Arial"/>
+          <w:b/>
+          <w:bCs/>
+          <w:sz w:val="24"/>
+          <w:szCs w:val="24"/>
+        </w:rPr>
+        <w:t>Test Case 3</w:t>
+      </w:r>
+    </w:p>
+    <w:p>
+      <w:pPr>
+        <w:rPr>
+          <w:rFonts w:ascii="Arial" w:hAnsi="Arial" w:cs="Arial"/>
+          <w:sz w:val="24"/>
+          <w:szCs w:val="24"/>
+        </w:rPr>
+      </w:pPr>
+      <w:r>
+        <w:rPr>
+          <w:rFonts w:ascii="Arial" w:hAnsi="Arial" w:cs="Arial"/>
+          <w:sz w:val="24"/>
+          <w:szCs w:val="24"/>
+        </w:rPr>
+        <w:t>Purpose: Verify that changing the game themes in settings functions</w:t>
+      </w:r>
+    </w:p>
+    <w:p>
+      <w:pPr>
+        <w:rPr>
+          <w:rFonts w:ascii="Arial" w:hAnsi="Arial" w:cs="Arial"/>
+          <w:sz w:val="24"/>
+          <w:szCs w:val="24"/>
+        </w:rPr>
+      </w:pPr>
+      <w:r>
+        <w:rPr>
+          <w:rFonts w:ascii="Arial" w:hAnsi="Arial" w:cs="Arial"/>
+          <w:sz w:val="24"/>
+          <w:szCs w:val="24"/>
+        </w:rPr>
+        <w:t xml:space="preserve">Setup: Obtain </w:t>
+      </w:r>
+      <w:proofErr w:type="spellStart"/>
+      <w:r>
+        <w:rPr>
+          <w:rFonts w:ascii="Arial" w:hAnsi="Arial" w:cs="Arial"/>
+          <w:sz w:val="24"/>
+          <w:szCs w:val="24"/>
+        </w:rPr>
+        <w:t>TicTacToe</w:t>
+      </w:r>
+      <w:proofErr w:type="spellEnd"/>
+      <w:r>
+        <w:rPr>
+          <w:rFonts w:ascii="Arial" w:hAnsi="Arial" w:cs="Arial"/>
+          <w:sz w:val="24"/>
+          <w:szCs w:val="24"/>
+        </w:rPr>
+        <w:t xml:space="preserve"> v1.3 (latest version). Follow directions below</w:t>
+      </w:r>
+    </w:p>
+    <w:p>
+      <w:pPr>
+        <w:rPr>
+          <w:rFonts w:ascii="Arial" w:hAnsi="Arial" w:cs="Arial"/>
+          <w:sz w:val="24"/>
+          <w:szCs w:val="24"/>
+        </w:rPr>
+      </w:pPr>
+      <w:r>
+        <w:rPr>
+          <w:rFonts w:ascii="Arial" w:hAnsi="Arial" w:cs="Arial"/>
+          <w:sz w:val="24"/>
+          <w:szCs w:val="24"/>
+        </w:rPr>
+        <w:t>Test Data:</w:t>
+      </w:r>
+    </w:p>
+    <w:tbl>
+      <w:tblPr>
+        <w:tblStyle w:val="TableGrid"/>
+        <w:tblW w:w="0" w:type="auto"/>
+        <w:tblLook w:val="04A0" w:firstRow="1" w:lastRow="0" w:firstColumn="1" w:lastColumn="0" w:noHBand="0" w:noVBand="1"/>
+      </w:tblPr>
+      <w:tblGrid>
+        <w:gridCol w:w="3116"/>
+        <w:gridCol w:w="3117"/>
+        <w:gridCol w:w="3117"/>
+      </w:tblGrid>
+      <w:tr>
+        <w:tc>
+          <w:tcPr>
+            <w:tcW w:w="3116" w:type="dxa"/>
+          </w:tcPr>
+          <w:p>
+            <w:pPr>
+              <w:jc w:val="center"/>
+              <w:rPr>
+                <w:rFonts w:ascii="Arial" w:hAnsi="Arial" w:cs="Arial"/>
+                <w:b/>
+                <w:bCs/>
+                <w:sz w:val="24"/>
+                <w:szCs w:val="24"/>
+              </w:rPr>
+            </w:pPr>
+            <w:r>
+              <w:rPr>
+                <w:rFonts w:ascii="Arial" w:hAnsi="Arial" w:cs="Arial"/>
+                <w:b/>
+                <w:bCs/>
+                <w:sz w:val="24"/>
+                <w:szCs w:val="24"/>
+              </w:rPr>
+              <w:t>Action</w:t>
+            </w:r>
+          </w:p>
+        </w:tc>
+        <w:tc>
+          <w:tcPr>
+            <w:tcW w:w="3117" w:type="dxa"/>
+          </w:tcPr>
+          <w:p>
+            <w:pPr>
+              <w:jc w:val="center"/>
+              <w:rPr>
+                <w:rFonts w:ascii="Arial" w:hAnsi="Arial" w:cs="Arial"/>
+                <w:b/>
+                <w:bCs/>
+                <w:sz w:val="24"/>
+                <w:szCs w:val="24"/>
+              </w:rPr>
+            </w:pPr>
+            <w:r>
+              <w:rPr>
+                <w:rFonts w:ascii="Arial" w:hAnsi="Arial" w:cs="Arial"/>
+                <w:b/>
+                <w:bCs/>
+                <w:sz w:val="24"/>
+                <w:szCs w:val="24"/>
+              </w:rPr>
+              <w:t>Input</w:t>
+            </w:r>
+          </w:p>
+        </w:tc>
+        <w:tc>
+          <w:tcPr>
+            <w:tcW w:w="3117" w:type="dxa"/>
+          </w:tcPr>
+          <w:p>
+            <w:pPr>
+              <w:jc w:val="center"/>
+              <w:rPr>
+                <w:rFonts w:ascii="Arial" w:hAnsi="Arial" w:cs="Arial"/>
+                <w:b/>
+                <w:bCs/>
+                <w:sz w:val="24"/>
+                <w:szCs w:val="24"/>
+              </w:rPr>
+            </w:pPr>
+            <w:r>
+              <w:rPr>
+                <w:rFonts w:ascii="Arial" w:hAnsi="Arial" w:cs="Arial"/>
+                <w:b/>
+                <w:bCs/>
+                <w:sz w:val="24"/>
+                <w:szCs w:val="24"/>
+              </w:rPr>
+              <w:t>Output</w:t>
+            </w:r>
+          </w:p>
+          <w:p>
+            <w:pPr>
+              <w:jc w:val="center"/>
+              <w:rPr>
+                <w:rFonts w:ascii="Arial" w:hAnsi="Arial" w:cs="Arial"/>
+                <w:b/>
+                <w:bCs/>
+                <w:sz w:val="24"/>
+                <w:szCs w:val="24"/>
+              </w:rPr>
+            </w:pPr>
+          </w:p>
+        </w:tc>
+      </w:tr>
+      <w:tr>
+        <w:tc>
+          <w:tcPr>
+            <w:tcW w:w="3116" w:type="dxa"/>
+          </w:tcPr>
+          <w:p>
+            <w:pPr>
+              <w:jc w:val="both"/>
+              <w:rPr>
+                <w:rFonts w:ascii="Arial" w:hAnsi="Arial" w:cs="Arial"/>
+                <w:sz w:val="24"/>
+                <w:szCs w:val="24"/>
+              </w:rPr>
+            </w:pPr>
+            <w:r>
+              <w:rPr>
+                <w:rFonts w:ascii="Arial" w:hAnsi="Arial" w:cs="Arial"/>
+                <w:sz w:val="24"/>
+                <w:szCs w:val="24"/>
+              </w:rPr>
+              <w:t>Select Settings</w:t>
+            </w:r>
+          </w:p>
+        </w:tc>
+        <w:tc>
+          <w:tcPr>
+            <w:tcW w:w="3117" w:type="dxa"/>
+          </w:tcPr>
+          <w:p>
+            <w:pPr>
+              <w:rPr>
+                <w:rFonts w:ascii="Arial" w:hAnsi="Arial" w:cs="Arial"/>
+                <w:sz w:val="24"/>
+                <w:szCs w:val="24"/>
+              </w:rPr>
+            </w:pPr>
+            <w:r>
+              <w:rPr>
+                <w:rFonts w:ascii="Arial" w:hAnsi="Arial" w:cs="Arial"/>
+                <w:sz w:val="24"/>
+                <w:szCs w:val="24"/>
+              </w:rPr>
+              <w:t>Click the ‘Settings’ Button</w:t>
+            </w:r>
+          </w:p>
+        </w:tc>
+        <w:tc>
+          <w:tcPr>
+            <w:tcW w:w="3117" w:type="dxa"/>
+          </w:tcPr>
+          <w:p>
+            <w:pPr>
+              <w:rPr>
+                <w:rFonts w:ascii="Arial" w:hAnsi="Arial" w:cs="Arial"/>
+                <w:sz w:val="24"/>
+                <w:szCs w:val="24"/>
+              </w:rPr>
+            </w:pPr>
+            <w:r>
+              <w:rPr>
+                <w:rFonts w:ascii="Arial" w:hAnsi="Arial" w:cs="Arial"/>
+                <w:sz w:val="24"/>
+                <w:szCs w:val="24"/>
+              </w:rPr>
+              <w:t>The game shows the settings menu where the theme can be changed from three buttons</w:t>
+            </w:r>
+          </w:p>
+        </w:tc>
+      </w:tr>
+      <w:tr>
+        <w:trPr>
+          <w:trHeight w:val="890"/>
+        </w:trPr>
+        <w:tc>
+          <w:tcPr>
+            <w:tcW w:w="3116" w:type="dxa"/>
+          </w:tcPr>
+          <w:p>
+            <w:pPr>
+              <w:rPr>
+                <w:rFonts w:ascii="Arial" w:hAnsi="Arial" w:cs="Arial"/>
+                <w:sz w:val="24"/>
+                <w:szCs w:val="24"/>
+              </w:rPr>
+            </w:pPr>
+            <w:r>
+              <w:rPr>
+                <w:rFonts w:ascii="Arial" w:hAnsi="Arial" w:cs="Arial"/>
+                <w:sz w:val="24"/>
+                <w:szCs w:val="24"/>
+              </w:rPr>
+              <w:lastRenderedPageBreak/>
+              <w:t xml:space="preserve">Select Theme1 </w:t>
+            </w:r>
+          </w:p>
+        </w:tc>
+        <w:tc>
+          <w:tcPr>
+            <w:tcW w:w="3117" w:type="dxa"/>
+          </w:tcPr>
+          <w:p>
+            <w:pPr>
+              <w:rPr>
+                <w:rFonts w:ascii="Arial" w:hAnsi="Arial" w:cs="Arial"/>
+                <w:sz w:val="24"/>
+                <w:szCs w:val="24"/>
+              </w:rPr>
+            </w:pPr>
+            <w:r>
+              <w:rPr>
+                <w:rFonts w:ascii="Arial" w:hAnsi="Arial" w:cs="Arial"/>
+                <w:sz w:val="24"/>
+                <w:szCs w:val="24"/>
+              </w:rPr>
+              <w:t>Click the ‘Theme1’ Button</w:t>
+            </w:r>
+          </w:p>
+        </w:tc>
+        <w:tc>
+          <w:tcPr>
+            <w:tcW w:w="3117" w:type="dxa"/>
+          </w:tcPr>
+          <w:p>
+            <w:pPr>
+              <w:rPr>
+                <w:rFonts w:ascii="Arial" w:hAnsi="Arial" w:cs="Arial"/>
+                <w:sz w:val="24"/>
+                <w:szCs w:val="24"/>
+              </w:rPr>
+            </w:pPr>
+            <w:r>
+              <w:rPr>
+                <w:rFonts w:ascii="Arial" w:hAnsi="Arial" w:cs="Arial"/>
+                <w:sz w:val="24"/>
+                <w:szCs w:val="24"/>
+              </w:rPr>
+              <w:t>By clicking the button, verify that theme is automatically changes and is applied to the game</w:t>
+            </w:r>
+          </w:p>
+        </w:tc>
+      </w:tr>
+      <w:tr>
+        <w:tc>
+          <w:tcPr>
+            <w:tcW w:w="3116" w:type="dxa"/>
+          </w:tcPr>
+          <w:p>
+            <w:pPr>
+              <w:rPr>
+                <w:rFonts w:ascii="Arial" w:hAnsi="Arial" w:cs="Arial"/>
+                <w:sz w:val="24"/>
+                <w:szCs w:val="24"/>
+              </w:rPr>
+            </w:pPr>
+            <w:r>
+              <w:rPr>
+                <w:rFonts w:ascii="Arial" w:hAnsi="Arial" w:cs="Arial"/>
+                <w:sz w:val="24"/>
+                <w:szCs w:val="24"/>
+              </w:rPr>
+              <w:t>Select Original</w:t>
+            </w:r>
+          </w:p>
+        </w:tc>
+        <w:tc>
+          <w:tcPr>
+            <w:tcW w:w="3117" w:type="dxa"/>
+          </w:tcPr>
+          <w:p>
+            <w:pPr>
+              <w:rPr>
+                <w:rFonts w:ascii="Arial" w:hAnsi="Arial" w:cs="Arial"/>
+                <w:sz w:val="24"/>
+                <w:szCs w:val="24"/>
+              </w:rPr>
+            </w:pPr>
+            <w:r>
+              <w:rPr>
+                <w:rFonts w:ascii="Arial" w:hAnsi="Arial" w:cs="Arial"/>
+                <w:sz w:val="24"/>
+                <w:szCs w:val="24"/>
+              </w:rPr>
+              <w:t>Click the ‘Original’ Button</w:t>
+            </w:r>
+          </w:p>
+        </w:tc>
+        <w:tc>
+          <w:tcPr>
+            <w:tcW w:w="3117" w:type="dxa"/>
+          </w:tcPr>
+          <w:p>
+            <w:pPr>
+              <w:rPr>
+                <w:rFonts w:ascii="Arial" w:hAnsi="Arial" w:cs="Arial"/>
+                <w:sz w:val="24"/>
+                <w:szCs w:val="24"/>
+              </w:rPr>
+            </w:pPr>
+            <w:r>
+              <w:rPr>
+                <w:rFonts w:ascii="Arial" w:hAnsi="Arial" w:cs="Arial"/>
+                <w:sz w:val="24"/>
+                <w:szCs w:val="24"/>
+              </w:rPr>
+              <w:t>By clicking the button, verify that the theme automatically reverts to the original style of the game</w:t>
+            </w:r>
+          </w:p>
+        </w:tc>
+      </w:tr>
+    </w:tbl>
+    <w:p>
+      <w:pPr>
+        <w:rPr>
+          <w:rFonts w:ascii="Arial" w:hAnsi="Arial" w:cs="Arial"/>
+          <w:sz w:val="24"/>
+          <w:szCs w:val="24"/>
+        </w:rPr>
+      </w:pPr>
+    </w:p>
+    <w:p>
+      <w:pPr>
+        <w:rPr>
+          <w:rFonts w:ascii="Arial" w:hAnsi="Arial" w:cs="Arial"/>
+          <w:sz w:val="24"/>
+          <w:szCs w:val="24"/>
+        </w:rPr>
+      </w:pPr>
+      <w:r>
+        <w:rPr>
+          <w:rFonts w:ascii="Arial" w:hAnsi="Arial" w:cs="Arial"/>
+          <w:sz w:val="24"/>
+          <w:szCs w:val="24"/>
+        </w:rPr>
+        <w:t>Notes:</w:t>
+      </w:r>
+    </w:p>
+    <w:p>
+      <w:pPr>
+        <w:pStyle w:val="ListParagraph"/>
+        <w:numPr>
+          <w:ilvl w:val="0"/>
+          <w:numId w:val="3"/>
+        </w:numPr>
+        <w:rPr>
+          <w:rFonts w:ascii="Arial" w:hAnsi="Arial" w:cs="Arial"/>
+          <w:sz w:val="24"/>
+          <w:szCs w:val="24"/>
+        </w:rPr>
+      </w:pPr>
+      <w:r>
+        <w:rPr>
+          <w:rFonts w:ascii="Arial" w:hAnsi="Arial" w:cs="Arial"/>
+          <w:sz w:val="24"/>
+          <w:szCs w:val="24"/>
+        </w:rPr>
+        <w:t>Do not check for colors, positions, labels, spelling.</w:t>
+      </w:r>
+    </w:p>
+    <w:p>
+      <w:pPr>
+        <w:rPr>
+          <w:rFonts w:ascii="Arial" w:hAnsi="Arial" w:cs="Arial"/>
+          <w:sz w:val="24"/>
+          <w:szCs w:val="24"/>
+        </w:rPr>
+      </w:pPr>
+    </w:p>
+    <w:p>
+      <w:pPr>
+        <w:rPr>
+          <w:rFonts w:ascii="Arial" w:hAnsi="Arial" w:cs="Arial"/>
+          <w:b/>
+          <w:bCs/>
+          <w:sz w:val="24"/>
+          <w:szCs w:val="24"/>
+        </w:rPr>
+      </w:pPr>
+      <w:r>
+        <w:rPr>
+          <w:rFonts w:ascii="Arial" w:hAnsi="Arial" w:cs="Arial"/>
+          <w:b/>
+          <w:bCs/>
+          <w:sz w:val="24"/>
+          <w:szCs w:val="24"/>
+        </w:rPr>
+        <w:t>Test Case 4</w:t>
+      </w:r>
+    </w:p>
+    <w:p>
+      <w:pPr>
+        <w:rPr>
+          <w:rFonts w:ascii="Arial" w:hAnsi="Arial" w:cs="Arial"/>
+          <w:sz w:val="24"/>
+          <w:szCs w:val="24"/>
+        </w:rPr>
+      </w:pPr>
+      <w:r>
+        <w:rPr>
+          <w:rFonts w:ascii="Arial" w:hAnsi="Arial" w:cs="Arial"/>
+          <w:sz w:val="24"/>
+          <w:szCs w:val="24"/>
+        </w:rPr>
+        <w:t>Purpose: Verify that in-game elements function correctly</w:t>
+      </w:r>
+    </w:p>
+    <w:p>
+      <w:pPr>
+        <w:rPr>
+          <w:rFonts w:ascii="Arial" w:hAnsi="Arial" w:cs="Arial"/>
+          <w:sz w:val="24"/>
+          <w:szCs w:val="24"/>
+        </w:rPr>
+      </w:pPr>
+      <w:r>
+        <w:rPr>
+          <w:rFonts w:ascii="Arial" w:hAnsi="Arial" w:cs="Arial"/>
+          <w:sz w:val="24"/>
+          <w:szCs w:val="24"/>
+        </w:rPr>
+        <w:t xml:space="preserve">Setup: Obtain </w:t>
+      </w:r>
+      <w:proofErr w:type="spellStart"/>
+      <w:r>
+        <w:rPr>
+          <w:rFonts w:ascii="Arial" w:hAnsi="Arial" w:cs="Arial"/>
+          <w:sz w:val="24"/>
+          <w:szCs w:val="24"/>
+        </w:rPr>
+        <w:t>TicTacToe</w:t>
+      </w:r>
+      <w:proofErr w:type="spellEnd"/>
+      <w:r>
+        <w:rPr>
+          <w:rFonts w:ascii="Arial" w:hAnsi="Arial" w:cs="Arial"/>
+          <w:sz w:val="24"/>
+          <w:szCs w:val="24"/>
+        </w:rPr>
+        <w:t xml:space="preserve"> v1.3 (latest version). Follow directions below</w:t>
+      </w:r>
+    </w:p>
+    <w:p>
+      <w:pPr>
+        <w:rPr>
+          <w:rFonts w:ascii="Arial" w:hAnsi="Arial" w:cs="Arial"/>
+          <w:sz w:val="24"/>
+          <w:szCs w:val="24"/>
+        </w:rPr>
+      </w:pPr>
+      <w:r>
+        <w:rPr>
+          <w:rFonts w:ascii="Arial" w:hAnsi="Arial" w:cs="Arial"/>
+          <w:sz w:val="24"/>
+          <w:szCs w:val="24"/>
+        </w:rPr>
+        <w:t>Test Data:</w:t>
+      </w:r>
+    </w:p>
+    <w:tbl>
+      <w:tblPr>
+        <w:tblStyle w:val="TableGrid"/>
+        <w:tblW w:w="0" w:type="auto"/>
+        <w:tblLook w:val="04A0" w:firstRow="1" w:lastRow="0" w:firstColumn="1" w:lastColumn="0" w:noHBand="0" w:noVBand="1"/>
+      </w:tblPr>
+      <w:tblGrid>
+        <w:gridCol w:w="3116"/>
+        <w:gridCol w:w="3117"/>
+        <w:gridCol w:w="3117"/>
+      </w:tblGrid>
+      <w:tr>
+        <w:tc>
+          <w:tcPr>
+            <w:tcW w:w="3116" w:type="dxa"/>
+          </w:tcPr>
+          <w:p>
+            <w:pPr>
+              <w:jc w:val="center"/>
+              <w:rPr>
+                <w:rFonts w:ascii="Arial" w:hAnsi="Arial" w:cs="Arial"/>
+                <w:b/>
+                <w:bCs/>
+                <w:sz w:val="24"/>
+                <w:szCs w:val="24"/>
+              </w:rPr>
+            </w:pPr>
+            <w:r>
+              <w:rPr>
+                <w:rFonts w:ascii="Arial" w:hAnsi="Arial" w:cs="Arial"/>
+                <w:b/>
+                <w:bCs/>
+                <w:sz w:val="24"/>
+                <w:szCs w:val="24"/>
+              </w:rPr>
+              <w:t>Action</w:t>
+            </w:r>
+          </w:p>
+        </w:tc>
+        <w:tc>
+          <w:tcPr>
+            <w:tcW w:w="3117" w:type="dxa"/>
+          </w:tcPr>
+          <w:p>
+            <w:pPr>
+              <w:jc w:val="center"/>
+              <w:rPr>
+                <w:rFonts w:ascii="Arial" w:hAnsi="Arial" w:cs="Arial"/>
+                <w:b/>
+                <w:bCs/>
+                <w:sz w:val="24"/>
+                <w:szCs w:val="24"/>
+              </w:rPr>
+            </w:pPr>
+            <w:r>
+              <w:rPr>
+                <w:rFonts w:ascii="Arial" w:hAnsi="Arial" w:cs="Arial"/>
+                <w:b/>
+                <w:bCs/>
+                <w:sz w:val="24"/>
+                <w:szCs w:val="24"/>
+              </w:rPr>
+              <w:t>Input</w:t>
+            </w:r>
+          </w:p>
+        </w:tc>
+        <w:tc>
+          <w:tcPr>
+            <w:tcW w:w="3117" w:type="dxa"/>
+          </w:tcPr>
+          <w:p>
+            <w:pPr>
+              <w:jc w:val="center"/>
+              <w:rPr>
+                <w:rFonts w:ascii="Arial" w:hAnsi="Arial" w:cs="Arial"/>
+                <w:b/>
+                <w:bCs/>
+                <w:sz w:val="24"/>
+                <w:szCs w:val="24"/>
+              </w:rPr>
+            </w:pPr>
+            <w:r>
+              <w:rPr>
+                <w:rFonts w:ascii="Arial" w:hAnsi="Arial" w:cs="Arial"/>
+                <w:b/>
+                <w:bCs/>
+                <w:sz w:val="24"/>
+                <w:szCs w:val="24"/>
+              </w:rPr>
+              <w:t>Output</w:t>
+            </w:r>
+          </w:p>
+          <w:p>
+            <w:pPr>
+              <w:jc w:val="center"/>
+              <w:rPr>
+                <w:rFonts w:ascii="Arial" w:hAnsi="Arial" w:cs="Arial"/>
+                <w:b/>
+                <w:bCs/>
+                <w:sz w:val="24"/>
+                <w:szCs w:val="24"/>
+              </w:rPr>
+            </w:pPr>
+          </w:p>
+        </w:tc>
+      </w:tr>
+      <w:tr>
+        <w:tc>
+          <w:tcPr>
+            <w:tcW w:w="3116" w:type="dxa"/>
+          </w:tcPr>
+          <w:p>
+            <w:pPr>
+              <w:jc w:val="both"/>
+              <w:rPr>
+                <w:rFonts w:ascii="Arial" w:hAnsi="Arial" w:cs="Arial"/>
+                <w:sz w:val="24"/>
+                <w:szCs w:val="24"/>
+              </w:rPr>
+            </w:pPr>
+            <w:r>
+              <w:rPr>
+                <w:rFonts w:ascii="Arial" w:hAnsi="Arial" w:cs="Arial"/>
+                <w:sz w:val="24"/>
+                <w:szCs w:val="24"/>
+              </w:rPr>
+              <w:t>Select start game</w:t>
+            </w:r>
+          </w:p>
+        </w:tc>
+        <w:tc>
+          <w:tcPr>
+            <w:tcW w:w="3117" w:type="dxa"/>
+          </w:tcPr>
+          <w:p>
+            <w:pPr>
+              <w:rPr>
+                <w:rFonts w:ascii="Arial" w:hAnsi="Arial" w:cs="Arial"/>
+                <w:sz w:val="24"/>
+                <w:szCs w:val="24"/>
+              </w:rPr>
+            </w:pPr>
+            <w:r>
+              <w:rPr>
+                <w:rFonts w:ascii="Arial" w:hAnsi="Arial" w:cs="Arial"/>
+                <w:sz w:val="24"/>
+                <w:szCs w:val="24"/>
+              </w:rPr>
+              <w:t>Click the ‘Start Game’ button</w:t>
+            </w:r>
+          </w:p>
+        </w:tc>
+        <w:tc>
+          <w:tcPr>
+            <w:tcW w:w="3117" w:type="dxa"/>
+          </w:tcPr>
+          <w:p>
+            <w:pPr>
+              <w:rPr>
+                <w:rFonts w:ascii="Arial" w:hAnsi="Arial" w:cs="Arial"/>
+                <w:sz w:val="24"/>
+                <w:szCs w:val="24"/>
+              </w:rPr>
+            </w:pPr>
+            <w:r>
+              <w:rPr>
+                <w:rFonts w:ascii="Arial" w:hAnsi="Arial" w:cs="Arial"/>
+                <w:sz w:val="24"/>
+                <w:szCs w:val="24"/>
+              </w:rPr>
+              <w:t>Transitions to the in-game screen with a grid, timer, and pause button</w:t>
+            </w:r>
+          </w:p>
+        </w:tc>
+      </w:tr>
+      <w:tr>
+        <w:trPr>
+          <w:trHeight w:val="890"/>
+        </w:trPr>
+        <w:tc>
+          <w:tcPr>
+            <w:tcW w:w="3116" w:type="dxa"/>
+          </w:tcPr>
+          <w:p>
+            <w:pPr>
+              <w:rPr>
+                <w:rFonts w:ascii="Arial" w:hAnsi="Arial" w:cs="Arial"/>
+                <w:sz w:val="24"/>
+                <w:szCs w:val="24"/>
+              </w:rPr>
+            </w:pPr>
+            <w:r>
+              <w:rPr>
+                <w:rFonts w:ascii="Arial" w:hAnsi="Arial" w:cs="Arial"/>
+                <w:sz w:val="24"/>
+                <w:szCs w:val="24"/>
+              </w:rPr>
+              <w:t>Verify that clicking the grid functions</w:t>
+            </w:r>
+          </w:p>
+        </w:tc>
+        <w:tc>
+          <w:tcPr>
+            <w:tcW w:w="3117" w:type="dxa"/>
+          </w:tcPr>
+          <w:p>
+            <w:pPr>
+              <w:rPr>
+                <w:rFonts w:ascii="Arial" w:hAnsi="Arial" w:cs="Arial"/>
+                <w:sz w:val="24"/>
+                <w:szCs w:val="24"/>
+              </w:rPr>
+            </w:pPr>
+            <w:r>
+              <w:rPr>
+                <w:rFonts w:ascii="Arial" w:hAnsi="Arial" w:cs="Arial"/>
+                <w:sz w:val="24"/>
+                <w:szCs w:val="24"/>
+              </w:rPr>
+              <w:t>Click a space on the grid</w:t>
+            </w:r>
+          </w:p>
+        </w:tc>
+        <w:tc>
+          <w:tcPr>
+            <w:tcW w:w="3117" w:type="dxa"/>
+          </w:tcPr>
+          <w:p>
+            <w:pPr>
+              <w:rPr>
+                <w:rFonts w:ascii="Arial" w:hAnsi="Arial" w:cs="Arial"/>
+                <w:sz w:val="24"/>
+                <w:szCs w:val="24"/>
+              </w:rPr>
+            </w:pPr>
+            <w:r>
+              <w:rPr>
+                <w:rFonts w:ascii="Arial" w:hAnsi="Arial" w:cs="Arial"/>
+                <w:sz w:val="24"/>
+                <w:szCs w:val="24"/>
+              </w:rPr>
+              <w:t xml:space="preserve">Clicking a space on the grid should show a player piece that fits inside square. </w:t>
+            </w:r>
+          </w:p>
+          <w:p>
+            <w:pPr>
+              <w:rPr>
+                <w:rFonts w:ascii="Arial" w:hAnsi="Arial" w:cs="Arial"/>
+                <w:sz w:val="24"/>
+                <w:szCs w:val="24"/>
+              </w:rPr>
+            </w:pPr>
+          </w:p>
+          <w:p>
+            <w:pPr>
+              <w:rPr>
+                <w:rFonts w:ascii="Arial" w:hAnsi="Arial" w:cs="Arial"/>
+                <w:sz w:val="24"/>
+                <w:szCs w:val="24"/>
+              </w:rPr>
+            </w:pPr>
+            <w:r>
+              <w:rPr>
+                <w:rFonts w:ascii="Arial" w:hAnsi="Arial" w:cs="Arial"/>
+                <w:sz w:val="24"/>
+                <w:szCs w:val="24"/>
+              </w:rPr>
+              <w:t>Clicking anywhere else on the screen should NOT spawn a player piece</w:t>
+            </w:r>
+          </w:p>
+        </w:tc>
+      </w:tr>
+      <w:tr>
+        <w:tc>
+          <w:tcPr>
+            <w:tcW w:w="3116" w:type="dxa"/>
+          </w:tcPr>
+          <w:p>
+            <w:pPr>
+              <w:rPr>
+                <w:rFonts w:ascii="Arial" w:hAnsi="Arial" w:cs="Arial"/>
+                <w:sz w:val="24"/>
+                <w:szCs w:val="24"/>
+              </w:rPr>
+            </w:pPr>
+            <w:r>
+              <w:rPr>
+                <w:rFonts w:ascii="Arial" w:hAnsi="Arial" w:cs="Arial"/>
+                <w:sz w:val="24"/>
+                <w:szCs w:val="24"/>
+              </w:rPr>
+              <w:t>Verify that clicking the pause button functions</w:t>
+            </w:r>
+          </w:p>
+        </w:tc>
+        <w:tc>
+          <w:tcPr>
+            <w:tcW w:w="3117" w:type="dxa"/>
+          </w:tcPr>
+          <w:p>
+            <w:pPr>
+              <w:rPr>
+                <w:rFonts w:ascii="Arial" w:hAnsi="Arial" w:cs="Arial"/>
+                <w:sz w:val="24"/>
+                <w:szCs w:val="24"/>
+              </w:rPr>
+            </w:pPr>
+            <w:r>
+              <w:rPr>
+                <w:rFonts w:ascii="Arial" w:hAnsi="Arial" w:cs="Arial"/>
+                <w:sz w:val="24"/>
+                <w:szCs w:val="24"/>
+              </w:rPr>
+              <w:t>Click the ‘Pause’ button</w:t>
+            </w:r>
+          </w:p>
+        </w:tc>
+        <w:tc>
+          <w:tcPr>
+            <w:tcW w:w="3117" w:type="dxa"/>
+          </w:tcPr>
+          <w:p>
+            <w:pPr>
+              <w:rPr>
+                <w:rFonts w:ascii="Arial" w:hAnsi="Arial" w:cs="Arial"/>
+                <w:sz w:val="24"/>
+                <w:szCs w:val="24"/>
+              </w:rPr>
+            </w:pPr>
+            <w:r>
+              <w:rPr>
+                <w:rFonts w:ascii="Arial" w:hAnsi="Arial" w:cs="Arial"/>
+                <w:sz w:val="24"/>
+                <w:szCs w:val="24"/>
+              </w:rPr>
+              <w:t>Clicking the button should pause the timer and disable clicking inside the grid</w:t>
+            </w:r>
+          </w:p>
+        </w:tc>
+      </w:tr>
+      <w:tr>
+        <w:tc>
+          <w:tcPr>
+            <w:tcW w:w="3116" w:type="dxa"/>
+          </w:tcPr>
+          <w:p>
+            <w:pPr>
+              <w:rPr>
+                <w:rFonts w:ascii="Arial" w:hAnsi="Arial" w:cs="Arial"/>
+                <w:sz w:val="24"/>
+                <w:szCs w:val="24"/>
+              </w:rPr>
+            </w:pPr>
+            <w:r>
+              <w:rPr>
+                <w:rFonts w:ascii="Arial" w:hAnsi="Arial" w:cs="Arial"/>
+                <w:sz w:val="24"/>
+                <w:szCs w:val="24"/>
+              </w:rPr>
+              <w:t>Verify that clicking the resume button functions</w:t>
+            </w:r>
+          </w:p>
+        </w:tc>
+        <w:tc>
+          <w:tcPr>
+            <w:tcW w:w="3117" w:type="dxa"/>
+          </w:tcPr>
+          <w:p>
+            <w:pPr>
+              <w:rPr>
+                <w:rFonts w:ascii="Arial" w:hAnsi="Arial" w:cs="Arial"/>
+                <w:sz w:val="24"/>
+                <w:szCs w:val="24"/>
+              </w:rPr>
+            </w:pPr>
+            <w:r>
+              <w:rPr>
+                <w:rFonts w:ascii="Arial" w:hAnsi="Arial" w:cs="Arial"/>
+                <w:sz w:val="24"/>
+                <w:szCs w:val="24"/>
+              </w:rPr>
+              <w:t>Click the ‘Resume’ button</w:t>
+            </w:r>
+          </w:p>
+        </w:tc>
+        <w:tc>
+          <w:tcPr>
+            <w:tcW w:w="3117" w:type="dxa"/>
+          </w:tcPr>
+          <w:p>
+            <w:pPr>
+              <w:rPr>
+                <w:rFonts w:ascii="Arial" w:hAnsi="Arial" w:cs="Arial"/>
+                <w:sz w:val="24"/>
+                <w:szCs w:val="24"/>
+              </w:rPr>
+            </w:pPr>
+            <w:r>
+              <w:rPr>
+                <w:rFonts w:ascii="Arial" w:hAnsi="Arial" w:cs="Arial"/>
+                <w:sz w:val="24"/>
+                <w:szCs w:val="24"/>
+              </w:rPr>
+              <w:t>Clicking the button should un-pause the timer and re-enable clicking inside the grid</w:t>
+            </w:r>
+          </w:p>
+        </w:tc>
+      </w:tr>
+      <w:tr>
+        <w:tc>
+          <w:tcPr>
+            <w:tcW w:w="3116" w:type="dxa"/>
+          </w:tcPr>
+          <w:p>
+            <w:pPr>
+              <w:rPr>
+                <w:rFonts w:ascii="Arial" w:hAnsi="Arial" w:cs="Arial"/>
+                <w:sz w:val="24"/>
+                <w:szCs w:val="24"/>
+              </w:rPr>
+            </w:pPr>
+            <w:r>
+              <w:rPr>
+                <w:rFonts w:ascii="Arial" w:hAnsi="Arial" w:cs="Arial"/>
+                <w:sz w:val="24"/>
+                <w:szCs w:val="24"/>
+              </w:rPr>
+              <w:t>Verify that clicking the quit button functions</w:t>
+            </w:r>
+          </w:p>
+        </w:tc>
+        <w:tc>
+          <w:tcPr>
+            <w:tcW w:w="3117" w:type="dxa"/>
+          </w:tcPr>
+          <w:p>
+            <w:pPr>
+              <w:rPr>
+                <w:rFonts w:ascii="Arial" w:hAnsi="Arial" w:cs="Arial"/>
+                <w:sz w:val="24"/>
+                <w:szCs w:val="24"/>
+              </w:rPr>
+            </w:pPr>
+            <w:r>
+              <w:rPr>
+                <w:rFonts w:ascii="Arial" w:hAnsi="Arial" w:cs="Arial"/>
+                <w:sz w:val="24"/>
+                <w:szCs w:val="24"/>
+              </w:rPr>
+              <w:t>Click the ‘Quit’ button</w:t>
+            </w:r>
+          </w:p>
+        </w:tc>
+        <w:tc>
+          <w:tcPr>
+            <w:tcW w:w="3117" w:type="dxa"/>
+          </w:tcPr>
+          <w:p>
+            <w:pPr>
+              <w:rPr>
+                <w:rFonts w:ascii="Arial" w:hAnsi="Arial" w:cs="Arial"/>
+                <w:sz w:val="24"/>
+                <w:szCs w:val="24"/>
+              </w:rPr>
+            </w:pPr>
+            <w:r>
+              <w:rPr>
+                <w:rFonts w:ascii="Arial" w:hAnsi="Arial" w:cs="Arial"/>
+                <w:sz w:val="24"/>
+                <w:szCs w:val="24"/>
+              </w:rPr>
+              <w:t xml:space="preserve">Clicking the button should trigger a pop-up confirming </w:t>
+            </w:r>
+            <w:r>
+              <w:rPr>
+                <w:rFonts w:ascii="Arial" w:hAnsi="Arial" w:cs="Arial"/>
+                <w:sz w:val="24"/>
+                <w:szCs w:val="24"/>
+              </w:rPr>
+              <w:lastRenderedPageBreak/>
+              <w:t xml:space="preserve">to leave to the game. Yes brings the player back to the main menu. No resumes the game </w:t>
+            </w:r>
+          </w:p>
+        </w:tc>
+      </w:tr>
+      <w:tr>
+        <w:tc>
+          <w:tcPr>
+            <w:tcW w:w="3116" w:type="dxa"/>
+          </w:tcPr>
+          <w:p>
+            <w:pPr>
+              <w:rPr>
+                <w:rFonts w:ascii="Arial" w:hAnsi="Arial" w:cs="Arial"/>
+                <w:sz w:val="24"/>
+                <w:szCs w:val="24"/>
+              </w:rPr>
+            </w:pPr>
+            <w:r>
+              <w:rPr>
+                <w:rFonts w:ascii="Arial" w:hAnsi="Arial" w:cs="Arial"/>
+                <w:sz w:val="24"/>
+                <w:szCs w:val="24"/>
+              </w:rPr>
+              <w:lastRenderedPageBreak/>
+              <w:t>Verify that the game transitions to a “timer ran out” scene when the timer hits 0</w:t>
+            </w:r>
+          </w:p>
+        </w:tc>
+        <w:tc>
+          <w:tcPr>
+            <w:tcW w:w="3117" w:type="dxa"/>
+          </w:tcPr>
+          <w:p>
+            <w:pPr>
+              <w:rPr>
+                <w:rFonts w:ascii="Arial" w:hAnsi="Arial" w:cs="Arial"/>
+                <w:sz w:val="24"/>
+                <w:szCs w:val="24"/>
+              </w:rPr>
+            </w:pPr>
+            <w:r>
+              <w:rPr>
+                <w:rFonts w:ascii="Arial" w:hAnsi="Arial" w:cs="Arial"/>
+                <w:sz w:val="24"/>
+                <w:szCs w:val="24"/>
+              </w:rPr>
+              <w:t>Wait for the timer to hit 0.</w:t>
+            </w:r>
+          </w:p>
+        </w:tc>
+        <w:tc>
+          <w:tcPr>
+            <w:tcW w:w="3117" w:type="dxa"/>
+          </w:tcPr>
+          <w:p>
+            <w:pPr>
+              <w:rPr>
+                <w:rFonts w:ascii="Arial" w:hAnsi="Arial" w:cs="Arial"/>
+                <w:sz w:val="24"/>
+                <w:szCs w:val="24"/>
+              </w:rPr>
+            </w:pPr>
+            <w:r>
+              <w:rPr>
+                <w:rFonts w:ascii="Arial" w:hAnsi="Arial" w:cs="Arial"/>
+                <w:sz w:val="24"/>
+                <w:szCs w:val="24"/>
+              </w:rPr>
+              <w:t>After the timer hits 0, the game transitions to a timer ran out scene with an option to play again or to return to the menu</w:t>
+            </w:r>
+          </w:p>
+        </w:tc>
+      </w:tr>
+    </w:tbl>
+    <w:p>
+      <w:pPr>
+        <w:rPr>
+          <w:rFonts w:ascii="Arial" w:hAnsi="Arial" w:cs="Arial"/>
+          <w:sz w:val="24"/>
+          <w:szCs w:val="24"/>
+        </w:rPr>
+      </w:pPr>
+    </w:p>
+    <w:p>
+      <w:pPr>
+        <w:rPr>
+          <w:rFonts w:ascii="Arial" w:hAnsi="Arial" w:cs="Arial"/>
+          <w:sz w:val="24"/>
+          <w:szCs w:val="24"/>
+        </w:rPr>
+      </w:pPr>
+      <w:r>
+        <w:rPr>
+          <w:rFonts w:ascii="Arial" w:hAnsi="Arial" w:cs="Arial"/>
+          <w:sz w:val="24"/>
+          <w:szCs w:val="24"/>
+        </w:rPr>
+        <w:t>Notes:</w:t>
+      </w:r>
+    </w:p>
+    <w:p>
+      <w:pPr>
+        <w:pStyle w:val="ListParagraph"/>
+        <w:numPr>
+          <w:ilvl w:val="0"/>
+          <w:numId w:val="4"/>
+        </w:numPr>
+        <w:rPr>
+          <w:rFonts w:ascii="Arial" w:hAnsi="Arial" w:cs="Arial"/>
+          <w:sz w:val="24"/>
+          <w:szCs w:val="24"/>
+        </w:rPr>
+      </w:pPr>
+      <w:r>
+        <w:rPr>
+          <w:rFonts w:ascii="Arial" w:hAnsi="Arial" w:cs="Arial"/>
+          <w:sz w:val="24"/>
+          <w:szCs w:val="24"/>
+        </w:rPr>
+        <w:t>Testing the ‘play again’ and ‘return to menu’ buttons will be done in a different system test case</w:t>
+      </w:r>
+    </w:p>
+    <w:p>
+      <w:pPr>
+        <w:pStyle w:val="ListParagraph"/>
+        <w:numPr>
+          <w:ilvl w:val="0"/>
+          <w:numId w:val="4"/>
+        </w:numPr>
+        <w:rPr>
+          <w:rFonts w:ascii="Arial" w:hAnsi="Arial" w:cs="Arial"/>
+          <w:sz w:val="24"/>
+          <w:szCs w:val="24"/>
+        </w:rPr>
+      </w:pPr>
+      <w:r>
+        <w:rPr>
+          <w:rFonts w:ascii="Arial" w:hAnsi="Arial" w:cs="Arial"/>
+          <w:sz w:val="24"/>
+          <w:szCs w:val="24"/>
+        </w:rPr>
+        <w:t>Game logic is not tested.</w:t>
+      </w:r>
+    </w:p>
+    <w:p>
+      <w:pPr>
+        <w:pStyle w:val="ListParagraph"/>
+        <w:numPr>
+          <w:ilvl w:val="0"/>
+          <w:numId w:val="4"/>
+        </w:numPr>
+        <w:rPr>
+          <w:rFonts w:ascii="Arial" w:hAnsi="Arial" w:cs="Arial"/>
+          <w:sz w:val="24"/>
+          <w:szCs w:val="24"/>
+        </w:rPr>
+      </w:pPr>
+      <w:r>
+        <w:rPr>
+          <w:rFonts w:ascii="Arial" w:hAnsi="Arial" w:cs="Arial"/>
+          <w:sz w:val="24"/>
+          <w:szCs w:val="24"/>
+        </w:rPr>
+        <w:t>Do not check for colors, positions, labels, spelling.</w:t>
+      </w:r>
+    </w:p>
+    <w:p>
+      <w:pPr>
+        <w:rPr>
+          <w:rFonts w:ascii="Arial" w:hAnsi="Arial" w:cs="Arial"/>
+          <w:sz w:val="24"/>
+          <w:szCs w:val="24"/>
+        </w:rPr>
+      </w:pPr>
+    </w:p>
+    <w:p>
+      <w:pPr>
+        <w:rPr>
+          <w:rFonts w:ascii="Arial" w:hAnsi="Arial" w:cs="Arial"/>
+          <w:b/>
+          <w:bCs/>
+          <w:sz w:val="24"/>
+          <w:szCs w:val="24"/>
+        </w:rPr>
+      </w:pPr>
+      <w:r>
+        <w:rPr>
+          <w:rFonts w:ascii="Arial" w:hAnsi="Arial" w:cs="Arial"/>
+          <w:b/>
+          <w:bCs/>
+          <w:sz w:val="24"/>
+          <w:szCs w:val="24"/>
+        </w:rPr>
+        <w:t>Test Case 5</w:t>
+      </w:r>
+    </w:p>
+    <w:p>
+      <w:pPr>
+        <w:rPr>
+          <w:rFonts w:ascii="Arial" w:hAnsi="Arial" w:cs="Arial"/>
+          <w:sz w:val="24"/>
+          <w:szCs w:val="24"/>
+        </w:rPr>
+      </w:pPr>
+      <w:r>
+        <w:rPr>
+          <w:rFonts w:ascii="Arial" w:hAnsi="Arial" w:cs="Arial"/>
+          <w:sz w:val="24"/>
+          <w:szCs w:val="24"/>
+        </w:rPr>
+        <w:t>Purpose: Verify that end-game scenes and elements function correctly</w:t>
+      </w:r>
+    </w:p>
+    <w:p>
+      <w:pPr>
+        <w:rPr>
+          <w:rFonts w:ascii="Arial" w:hAnsi="Arial" w:cs="Arial"/>
+          <w:sz w:val="24"/>
+          <w:szCs w:val="24"/>
+        </w:rPr>
+      </w:pPr>
+      <w:r>
+        <w:rPr>
+          <w:rFonts w:ascii="Arial" w:hAnsi="Arial" w:cs="Arial"/>
+          <w:sz w:val="24"/>
+          <w:szCs w:val="24"/>
+        </w:rPr>
+        <w:t xml:space="preserve">Setup: Obtain </w:t>
+      </w:r>
+      <w:proofErr w:type="spellStart"/>
+      <w:r>
+        <w:rPr>
+          <w:rFonts w:ascii="Arial" w:hAnsi="Arial" w:cs="Arial"/>
+          <w:sz w:val="24"/>
+          <w:szCs w:val="24"/>
+        </w:rPr>
+        <w:t>TicTacToe</w:t>
+      </w:r>
+      <w:proofErr w:type="spellEnd"/>
+      <w:r>
+        <w:rPr>
+          <w:rFonts w:ascii="Arial" w:hAnsi="Arial" w:cs="Arial"/>
+          <w:sz w:val="24"/>
+          <w:szCs w:val="24"/>
+        </w:rPr>
+        <w:t xml:space="preserve"> v1.3 (latest version). Follow directions below</w:t>
+      </w:r>
+    </w:p>
+    <w:p>
+      <w:pPr>
+        <w:rPr>
+          <w:rFonts w:ascii="Arial" w:hAnsi="Arial" w:cs="Arial"/>
+          <w:sz w:val="24"/>
+          <w:szCs w:val="24"/>
+        </w:rPr>
+      </w:pPr>
+      <w:r>
+        <w:rPr>
+          <w:rFonts w:ascii="Arial" w:hAnsi="Arial" w:cs="Arial"/>
+          <w:sz w:val="24"/>
+          <w:szCs w:val="24"/>
+        </w:rPr>
+        <w:t>Test Data:</w:t>
+      </w:r>
+    </w:p>
+    <w:tbl>
+      <w:tblPr>
+        <w:tblStyle w:val="TableGrid"/>
+        <w:tblW w:w="0" w:type="auto"/>
+        <w:tblLook w:val="04A0" w:firstRow="1" w:lastRow="0" w:firstColumn="1" w:lastColumn="0" w:noHBand="0" w:noVBand="1"/>
+      </w:tblPr>
+      <w:tblGrid>
+        <w:gridCol w:w="3116"/>
+        <w:gridCol w:w="3117"/>
+        <w:gridCol w:w="3117"/>
+      </w:tblGrid>
+      <w:tr>
+        <w:tc>
+          <w:tcPr>
+            <w:tcW w:w="3116" w:type="dxa"/>
+          </w:tcPr>
+          <w:p>
+            <w:pPr>
+              <w:jc w:val="center"/>
+              <w:rPr>
+                <w:rFonts w:ascii="Arial" w:hAnsi="Arial" w:cs="Arial"/>
+                <w:b/>
+                <w:bCs/>
+                <w:sz w:val="24"/>
+                <w:szCs w:val="24"/>
+              </w:rPr>
+            </w:pPr>
+            <w:r>
+              <w:rPr>
+                <w:rFonts w:ascii="Arial" w:hAnsi="Arial" w:cs="Arial"/>
+                <w:b/>
+                <w:bCs/>
+                <w:sz w:val="24"/>
+                <w:szCs w:val="24"/>
+              </w:rPr>
+              <w:t>Action</w:t>
+            </w:r>
+          </w:p>
+        </w:tc>
+        <w:tc>
+          <w:tcPr>
+            <w:tcW w:w="3117" w:type="dxa"/>
+          </w:tcPr>
+          <w:p>
+            <w:pPr>
+              <w:jc w:val="center"/>
+              <w:rPr>
+                <w:rFonts w:ascii="Arial" w:hAnsi="Arial" w:cs="Arial"/>
+                <w:b/>
+                <w:bCs/>
+                <w:sz w:val="24"/>
+                <w:szCs w:val="24"/>
+              </w:rPr>
+            </w:pPr>
+            <w:r>
+              <w:rPr>
+                <w:rFonts w:ascii="Arial" w:hAnsi="Arial" w:cs="Arial"/>
+                <w:b/>
+                <w:bCs/>
+                <w:sz w:val="24"/>
+                <w:szCs w:val="24"/>
+              </w:rPr>
+              <w:t>Input</w:t>
+            </w:r>
+          </w:p>
+        </w:tc>
+        <w:tc>
+          <w:tcPr>
+            <w:tcW w:w="3117" w:type="dxa"/>
+          </w:tcPr>
+          <w:p>
+            <w:pPr>
+              <w:jc w:val="center"/>
+              <w:rPr>
+                <w:rFonts w:ascii="Arial" w:hAnsi="Arial" w:cs="Arial"/>
+                <w:b/>
+                <w:bCs/>
+                <w:sz w:val="24"/>
+                <w:szCs w:val="24"/>
+              </w:rPr>
+            </w:pPr>
+            <w:r>
+              <w:rPr>
+                <w:rFonts w:ascii="Arial" w:hAnsi="Arial" w:cs="Arial"/>
+                <w:b/>
+                <w:bCs/>
+                <w:sz w:val="24"/>
+                <w:szCs w:val="24"/>
+              </w:rPr>
+              <w:t>Output</w:t>
+            </w:r>
+          </w:p>
+          <w:p>
+            <w:pPr>
+              <w:jc w:val="center"/>
+              <w:rPr>
+                <w:rFonts w:ascii="Arial" w:hAnsi="Arial" w:cs="Arial"/>
+                <w:b/>
+                <w:bCs/>
+                <w:sz w:val="24"/>
+                <w:szCs w:val="24"/>
+              </w:rPr>
+            </w:pPr>
+          </w:p>
+        </w:tc>
+      </w:tr>
+      <w:tr>
+        <w:tc>
+          <w:tcPr>
+            <w:tcW w:w="3116" w:type="dxa"/>
+          </w:tcPr>
+          <w:p>
+            <w:pPr>
+              <w:jc w:val="both"/>
+              <w:rPr>
+                <w:rFonts w:ascii="Arial" w:hAnsi="Arial" w:cs="Arial"/>
+                <w:sz w:val="24"/>
+                <w:szCs w:val="24"/>
+              </w:rPr>
+            </w:pPr>
+            <w:r>
+              <w:rPr>
+                <w:rFonts w:ascii="Arial" w:hAnsi="Arial" w:cs="Arial"/>
+                <w:sz w:val="24"/>
+                <w:szCs w:val="24"/>
+              </w:rPr>
+              <w:t>Allow player piece X to win on purpose</w:t>
+            </w:r>
+          </w:p>
+        </w:tc>
+        <w:tc>
+          <w:tcPr>
+            <w:tcW w:w="3117" w:type="dxa"/>
+          </w:tcPr>
+          <w:p>
+            <w:pPr>
+              <w:rPr>
+                <w:rFonts w:ascii="Arial" w:hAnsi="Arial" w:cs="Arial"/>
+                <w:sz w:val="24"/>
+                <w:szCs w:val="24"/>
+              </w:rPr>
+            </w:pPr>
+            <w:r>
+              <w:rPr>
+                <w:rFonts w:ascii="Arial" w:hAnsi="Arial" w:cs="Arial"/>
+                <w:sz w:val="24"/>
+                <w:szCs w:val="24"/>
+              </w:rPr>
+              <w:t>Satisfy win condition for X on grid</w:t>
+            </w:r>
+          </w:p>
+        </w:tc>
+        <w:tc>
+          <w:tcPr>
+            <w:tcW w:w="3117" w:type="dxa"/>
+          </w:tcPr>
+          <w:p>
+            <w:pPr>
+              <w:rPr>
+                <w:rFonts w:ascii="Arial" w:hAnsi="Arial" w:cs="Arial"/>
+                <w:sz w:val="24"/>
+                <w:szCs w:val="24"/>
+              </w:rPr>
+            </w:pPr>
+            <w:r>
+              <w:rPr>
+                <w:rFonts w:ascii="Arial" w:hAnsi="Arial" w:cs="Arial"/>
+                <w:sz w:val="24"/>
+                <w:szCs w:val="24"/>
+              </w:rPr>
+              <w:t>Transitions to end-game screen where X is the winner and options to play again or return to menu</w:t>
+            </w:r>
+          </w:p>
+        </w:tc>
+      </w:tr>
+      <w:tr>
+        <w:trPr>
+          <w:trHeight w:val="890"/>
+        </w:trPr>
+        <w:tc>
+          <w:tcPr>
+            <w:tcW w:w="3116" w:type="dxa"/>
+          </w:tcPr>
+          <w:p>
+            <w:pPr>
+              <w:rPr>
+                <w:rFonts w:ascii="Arial" w:hAnsi="Arial" w:cs="Arial"/>
+                <w:sz w:val="24"/>
+                <w:szCs w:val="24"/>
+              </w:rPr>
+            </w:pPr>
+            <w:r>
+              <w:rPr>
+                <w:rFonts w:ascii="Arial" w:hAnsi="Arial" w:cs="Arial"/>
+                <w:sz w:val="24"/>
+                <w:szCs w:val="24"/>
+              </w:rPr>
+              <w:t>Test play again</w:t>
+            </w:r>
+          </w:p>
+        </w:tc>
+        <w:tc>
+          <w:tcPr>
+            <w:tcW w:w="3117" w:type="dxa"/>
+          </w:tcPr>
+          <w:p>
+            <w:pPr>
+              <w:rPr>
+                <w:rFonts w:ascii="Arial" w:hAnsi="Arial" w:cs="Arial"/>
+                <w:sz w:val="24"/>
+                <w:szCs w:val="24"/>
+              </w:rPr>
+            </w:pPr>
+            <w:r>
+              <w:rPr>
+                <w:rFonts w:ascii="Arial" w:hAnsi="Arial" w:cs="Arial"/>
+                <w:sz w:val="24"/>
+                <w:szCs w:val="24"/>
+              </w:rPr>
+              <w:t>Click ‘play again’ button</w:t>
+            </w:r>
+          </w:p>
+        </w:tc>
+        <w:tc>
+          <w:tcPr>
+            <w:tcW w:w="3117" w:type="dxa"/>
+          </w:tcPr>
+          <w:p>
+            <w:pPr>
+              <w:rPr>
+                <w:rFonts w:ascii="Arial" w:hAnsi="Arial" w:cs="Arial"/>
+                <w:sz w:val="24"/>
+                <w:szCs w:val="24"/>
+              </w:rPr>
+            </w:pPr>
+            <w:r>
+              <w:rPr>
+                <w:rFonts w:ascii="Arial" w:hAnsi="Arial" w:cs="Arial"/>
+                <w:sz w:val="24"/>
+                <w:szCs w:val="24"/>
+              </w:rPr>
+              <w:t>Should return to in-game screen this time with O getting the first turn</w:t>
+            </w:r>
+          </w:p>
+        </w:tc>
+      </w:tr>
+      <w:tr>
+        <w:tc>
+          <w:tcPr>
+            <w:tcW w:w="3116" w:type="dxa"/>
+          </w:tcPr>
+          <w:p>
+            <w:pPr>
+              <w:rPr>
+                <w:rFonts w:ascii="Arial" w:hAnsi="Arial" w:cs="Arial"/>
+                <w:sz w:val="24"/>
+                <w:szCs w:val="24"/>
+              </w:rPr>
+            </w:pPr>
+            <w:r>
+              <w:rPr>
+                <w:rFonts w:ascii="Arial" w:hAnsi="Arial" w:cs="Arial"/>
+                <w:sz w:val="24"/>
+                <w:szCs w:val="24"/>
+              </w:rPr>
+              <w:t>Test return to menu</w:t>
+            </w:r>
+          </w:p>
+        </w:tc>
+        <w:tc>
+          <w:tcPr>
+            <w:tcW w:w="3117" w:type="dxa"/>
+          </w:tcPr>
+          <w:p>
+            <w:pPr>
+              <w:rPr>
+                <w:rFonts w:ascii="Arial" w:hAnsi="Arial" w:cs="Arial"/>
+                <w:sz w:val="24"/>
+                <w:szCs w:val="24"/>
+              </w:rPr>
+            </w:pPr>
+            <w:r>
+              <w:rPr>
+                <w:rFonts w:ascii="Arial" w:hAnsi="Arial" w:cs="Arial"/>
+                <w:sz w:val="24"/>
+                <w:szCs w:val="24"/>
+              </w:rPr>
+              <w:t>Click the ‘return to menu’ button</w:t>
+            </w:r>
+          </w:p>
+        </w:tc>
+        <w:tc>
+          <w:tcPr>
+            <w:tcW w:w="3117" w:type="dxa"/>
+          </w:tcPr>
+          <w:p>
+            <w:pPr>
+              <w:rPr>
+                <w:rFonts w:ascii="Arial" w:hAnsi="Arial" w:cs="Arial"/>
+                <w:sz w:val="24"/>
+                <w:szCs w:val="24"/>
+              </w:rPr>
+            </w:pPr>
+            <w:r>
+              <w:rPr>
+                <w:rFonts w:ascii="Arial" w:hAnsi="Arial" w:cs="Arial"/>
+                <w:sz w:val="24"/>
+                <w:szCs w:val="24"/>
+              </w:rPr>
+              <w:t>Should return to the game’s main menu</w:t>
+            </w:r>
+          </w:p>
+        </w:tc>
+      </w:tr>
+    </w:tbl>
+    <w:p>
+      <w:pPr>
+        <w:rPr>
+          <w:rFonts w:ascii="Arial" w:hAnsi="Arial" w:cs="Arial"/>
+          <w:sz w:val="24"/>
+          <w:szCs w:val="24"/>
+        </w:rPr>
+      </w:pPr>
+    </w:p>
+    <w:p>
+      <w:pPr>
+        <w:rPr>
+          <w:rFonts w:ascii="Arial" w:hAnsi="Arial" w:cs="Arial"/>
+          <w:sz w:val="24"/>
+          <w:szCs w:val="24"/>
+        </w:rPr>
+      </w:pPr>
+      <w:r>
+        <w:rPr>
+          <w:rFonts w:ascii="Arial" w:hAnsi="Arial" w:cs="Arial"/>
+          <w:sz w:val="24"/>
+          <w:szCs w:val="24"/>
+        </w:rPr>
+        <w:t>Notes:</w:t>
+      </w:r>
+    </w:p>
+    <w:p>
+      <w:pPr>
+        <w:pStyle w:val="ListParagraph"/>
+        <w:numPr>
+          <w:ilvl w:val="0"/>
+          <w:numId w:val="5"/>
+        </w:numPr>
+        <w:rPr>
+          <w:rFonts w:ascii="Arial" w:hAnsi="Arial" w:cs="Arial"/>
+          <w:sz w:val="24"/>
+          <w:szCs w:val="24"/>
+        </w:rPr>
+      </w:pPr>
+      <w:r>
+        <w:rPr>
+          <w:rFonts w:ascii="Arial" w:hAnsi="Arial" w:cs="Arial"/>
+          <w:sz w:val="24"/>
+          <w:szCs w:val="24"/>
+        </w:rPr>
+        <w:t>The player piece O can be tested with the same concept using this same system test case.</w:t>
+      </w:r>
+    </w:p>
+    <w:p>
+      <w:pPr>
+        <w:pStyle w:val="ListParagraph"/>
+        <w:numPr>
+          <w:ilvl w:val="0"/>
+          <w:numId w:val="5"/>
+        </w:numPr>
+        <w:rPr>
+          <w:rFonts w:ascii="Arial" w:hAnsi="Arial" w:cs="Arial"/>
+          <w:sz w:val="24"/>
+          <w:szCs w:val="24"/>
+        </w:rPr>
+      </w:pPr>
+      <w:r>
+        <w:rPr>
+          <w:rFonts w:ascii="Arial" w:hAnsi="Arial" w:cs="Arial"/>
+          <w:sz w:val="24"/>
+          <w:szCs w:val="24"/>
+        </w:rPr>
+        <w:t>Do not check for colors, positions, labels, spelling.</w:t>
+      </w:r>
+    </w:p>
+    <w:p>
+      <w:pPr>
+        <w:jc w:val="center"/>
+        <w:rPr>
+          <w:rFonts w:ascii="Arial" w:hAnsi="Arial" w:cs="Arial"/>
+          <w:sz w:val="24"/>
+          <w:szCs w:val="24"/>
+          <w:u w:val="single"/>
+        </w:rPr>
+      </w:pPr>
+    </w:p>
+    <w:p>
+      <w:pPr>
+        <w:rPr>
+          <w:rFonts w:ascii="Arial" w:hAnsi="Arial" w:cs="Arial"/>
+          <w:sz w:val="24"/>
+          <w:szCs w:val="24"/>
+          <w:u w:val="single"/>
+        </w:rPr>
+      </w:pPr>
+    </w:p>
+    <w:p>
+      <w:pPr>
+        <w:jc w:val="center"/>
+        <w:rPr>
+          <w:rFonts w:ascii="Arial" w:hAnsi="Arial" w:cs="Arial"/>
+          <w:sz w:val="24"/>
+          <w:szCs w:val="24"/>
+          <w:u w:val="single"/>
+        </w:rPr>
+      </w:pPr>
+      <w:r>
+        <w:rPr>
+          <w:rFonts w:ascii="Arial" w:hAnsi="Arial" w:cs="Arial"/>
+          <w:sz w:val="24"/>
+          <w:szCs w:val="24"/>
+          <w:u w:val="single"/>
+        </w:rPr>
+        <w:t>Code Coverage Report</w:t>
+      </w:r>
+    </w:p>
+    <w:p>
+      <w:pPr>
+        <w:jc w:val="center"/>
+        <w:rPr>
+          <w:rFonts w:ascii="Arial" w:hAnsi="Arial" w:cs="Arial"/>
+          <w:sz w:val="24"/>
+          <w:szCs w:val="24"/>
+          <w:u w:val="single"/>
+        </w:rPr>
+      </w:pPr>
+    </w:p>
+    <w:p>
+      <w:pPr>
+        <w:jc w:val="center"/>
+        <w:rPr>
+          <w:rFonts w:ascii="Arial" w:hAnsi="Arial" w:cs="Arial"/>
+          <w:sz w:val="24"/>
+          <w:szCs w:val="24"/>
+          <w:u w:val="single"/>
+        </w:rPr>
+      </w:pPr>
+    </w:p>
+    <w:p>
+      <w:pPr>
+        <w:jc w:val="center"/>
+        <w:rPr>
+          <w:rFonts w:ascii="Arial" w:hAnsi="Arial" w:cs="Arial"/>
+          <w:sz w:val="24"/>
+          <w:szCs w:val="24"/>
+          <w:u w:val="single"/>
+        </w:rPr>
+      </w:pPr>
+      <w:r>
+        <w:rPr>
+          <w:rFonts w:ascii="Arial" w:hAnsi="Arial" w:cs="Arial"/>
+          <w:sz w:val="24"/>
+          <w:szCs w:val="24"/>
+          <w:u w:val="single"/>
+        </w:rPr>
+        <w:t>README File Contents</w:t>
+      </w:r>
+    </w:p>
+    <w:p>
+      <w:pPr>
+        <w:rPr>
+          <w:rFonts w:ascii="Arial" w:hAnsi="Arial" w:cs="Arial"/>
+          <w:sz w:val="24"/>
+          <w:szCs w:val="24"/>
+          <w:u w:val="single"/>
+        </w:rPr>
+      </w:pPr>
+    </w:p>
+    <w:p>
+      <w:pPr>
+        <w:rPr>
+          <w:rFonts w:ascii="Arial" w:hAnsi="Arial" w:cs="Arial"/>
+          <w:sz w:val="24"/>
+          <w:szCs w:val="24"/>
+          <w:u w:val="single"/>
+        </w:rPr>
+      </w:pPr>
+    </w:p>
+    <w:p>
+      <w:pPr>
+        <w:rPr>
+          <w:rFonts w:ascii="Arial" w:hAnsi="Arial" w:cs="Arial"/>
+          <w:sz w:val="24"/>
+          <w:szCs w:val="24"/>
+          <w:u w:val="single"/>
+        </w:rPr>
+      </w:pPr>
+    </w:p>
+    <w:p>
+      <w:pPr>
+        <w:jc w:val="center"/>
+        <w:rPr>
+          <w:rFonts w:ascii="Arial" w:hAnsi="Arial" w:cs="Arial"/>
+          <w:sz w:val="24"/>
+          <w:szCs w:val="24"/>
+          <w:u w:val="single"/>
+        </w:rPr>
+      </w:pPr>
+      <w:r>
+        <w:rPr>
+          <w:rFonts w:ascii="Arial" w:hAnsi="Arial" w:cs="Arial"/>
+          <w:sz w:val="24"/>
+          <w:szCs w:val="24"/>
+          <w:u w:val="single"/>
+        </w:rPr>
+        <w:t>Contributions and Time Spent</w:t>
+      </w:r>
+    </w:p>
+    <w:p>
+      <w:pPr>
+        <w:jc w:val="both"/>
+        <w:rPr>
+          <w:rFonts w:ascii="Arial" w:hAnsi="Arial" w:cs="Arial"/>
+          <w:sz w:val="24"/>
+          <w:szCs w:val="24"/>
+        </w:rPr>
+      </w:pPr>
+      <w:r>
+        <w:rPr>
+          <w:rFonts w:ascii="Arial" w:hAnsi="Arial" w:cs="Arial"/>
+          <w:b/>
+          <w:bCs/>
+          <w:sz w:val="24"/>
+          <w:szCs w:val="24"/>
+        </w:rPr>
+        <w:t>Jeremiah</w:t>
+      </w:r>
+      <w:r>
+        <w:rPr>
+          <w:rFonts w:ascii="Arial" w:hAnsi="Arial" w:cs="Arial"/>
+          <w:sz w:val="24"/>
+          <w:szCs w:val="24"/>
+        </w:rPr>
+        <w:t xml:space="preserve"> –</w:t>
+      </w:r>
+      <w:r>
+        <w:rPr>
+          <w:rFonts w:ascii="Arial" w:hAnsi="Arial" w:cs="Arial"/>
+          <w:sz w:val="24"/>
+          <w:szCs w:val="24"/>
+        </w:rPr>
+        <w:t xml:space="preserve"> ( hours) </w:t>
+      </w:r>
+    </w:p>
+    <w:p>
+      <w:pPr>
+        <w:jc w:val="both"/>
+        <w:rPr>
+          <w:rFonts w:ascii="Arial" w:hAnsi="Arial" w:cs="Arial"/>
+          <w:sz w:val="24"/>
+          <w:szCs w:val="24"/>
+        </w:rPr>
+      </w:pPr>
+      <w:r>
+        <w:rPr>
+          <w:rFonts w:ascii="Arial" w:hAnsi="Arial" w:cs="Arial"/>
+          <w:b/>
+          <w:bCs/>
+          <w:sz w:val="24"/>
+          <w:szCs w:val="24"/>
+        </w:rPr>
+        <w:t>Rural</w:t>
+      </w:r>
+      <w:r>
+        <w:rPr>
+          <w:rFonts w:ascii="Arial" w:hAnsi="Arial" w:cs="Arial"/>
+          <w:sz w:val="24"/>
+          <w:szCs w:val="24"/>
+        </w:rPr>
+        <w:t xml:space="preserve"> –</w:t>
+      </w:r>
+      <w:r>
+        <w:rPr>
+          <w:rFonts w:ascii="Arial" w:hAnsi="Arial" w:cs="Arial"/>
+          <w:sz w:val="24"/>
+          <w:szCs w:val="24"/>
+        </w:rPr>
+        <w:t xml:space="preserve"> (</w:t>
+      </w:r>
+      <w:r>
+        <w:rPr>
+          <w:rFonts w:ascii="Arial" w:hAnsi="Arial" w:cs="Arial"/>
+          <w:sz w:val="24"/>
+          <w:szCs w:val="24"/>
+        </w:rPr>
+        <w:t xml:space="preserve"> </w:t>
+      </w:r>
+      <w:r>
+        <w:rPr>
+          <w:rFonts w:ascii="Arial" w:hAnsi="Arial" w:cs="Arial"/>
+          <w:sz w:val="24"/>
+          <w:szCs w:val="24"/>
+        </w:rPr>
+        <w:t>hours)</w:t>
+      </w:r>
+      <w:r>
+        <w:rPr>
+          <w:rFonts w:ascii="Arial" w:hAnsi="Arial" w:cs="Arial"/>
+          <w:sz w:val="24"/>
+          <w:szCs w:val="24"/>
+        </w:rPr>
+        <w:t xml:space="preserve"> </w:t>
+      </w:r>
+    </w:p>
+    <w:p>
+      <w:pPr>
+        <w:jc w:val="both"/>
+        <w:rPr>
+          <w:rFonts w:ascii="Arial" w:hAnsi="Arial" w:cs="Arial"/>
+          <w:sz w:val="24"/>
+          <w:szCs w:val="24"/>
+        </w:rPr>
+      </w:pPr>
+      <w:r>
+        <w:rPr>
+          <w:rFonts w:ascii="Arial" w:hAnsi="Arial" w:cs="Arial"/>
+          <w:b/>
+          <w:bCs/>
+          <w:sz w:val="24"/>
+          <w:szCs w:val="24"/>
+        </w:rPr>
         <w:t>Kymberlee</w:t>
       </w:r>
       <w:r>
@@ -568,7 +3525,7 @@
       </w:r>
     </w:p>
     <w:sectPr>
-      <w:headerReference w:type="default" r:id="rId6"/>
+      <w:headerReference w:type="default" r:id="rId7"/>
       <w:pgSz w:w="12240" w:h="15840"/>
       <w:pgMar w:top="1440" w:right="1440" w:bottom="1440" w:left="1440" w:header="720" w:footer="720" w:gutter="0"/>
       <w:cols w:space="720"/>
@@ -771,6 +3728,471 @@
     </w:r>
   </w:p>
 </w:hdr>
+</file>
+
+<file path=word/numbering.xml><?xml version="1.0" encoding="utf-8"?>
+<w:numbering xmlns:wpc="http://schemas.microsoft.com/office/word/2010/wordprocessingCanvas" xmlns:cx="http://schemas.microsoft.com/office/drawing/2014/chartex" xmlns:cx1="http://schemas.microsoft.com/office/drawing/2015/9/8/chartex" xmlns:cx2="http://schemas.microsoft.com/office/drawing/2015/10/21/chartex" xmlns:cx3="http://schemas.microsoft.com/office/drawing/2016/5/9/chartex" xmlns:cx4="http://schemas.microsoft.com/office/drawing/2016/5/10/chartex" xmlns:cx5="http://schemas.microsoft.com/office/drawing/2016/5/11/chartex" xmlns:cx6="http://schemas.microsoft.com/office/drawing/2016/5/12/chartex" xmlns:cx7="http://schemas.microsoft.com/office/drawing/2016/5/13/chartex" xmlns:cx8="http://schemas.microsoft.com/office/drawing/2016/5/14/chartex" xmlns:mc="http://schemas.openxmlformats.org/markup-compatibility/2006" xmlns:aink="http://schemas.microsoft.com/office/drawing/2016/ink" xmlns:am3d="http://schemas.microsoft.com/office/drawing/2017/model3d" xmlns:o="urn:schemas-microsoft-com:office:office" xmlns:r="http://schemas.openxmlformats.org/officeDocument/2006/relationships" xmlns:m="http://schemas.openxmlformats.org/officeDocument/2006/math" xmlns:v="urn:schemas-microsoft-com:vml" xmlns:wp14="http://schemas.microsoft.com/office/word/2010/wordprocessingDrawing" xmlns:wp="http://schemas.openxmlformats.org/drawingml/2006/wordprocessingDrawing" xmlns:w10="urn:schemas-microsoft-com:office:word" xmlns:w="http://schemas.openxmlformats.org/wordprocessingml/2006/main" xmlns:w14="http://schemas.microsoft.com/office/word/2010/wordml" xmlns:w15="http://schemas.microsoft.com/office/word/2012/wordml" xmlns:w16cex="http://schemas.microsoft.com/office/word/2018/wordml/cex" xmlns:w16cid="http://schemas.microsoft.com/office/word/2016/wordml/cid" xmlns:w16="http://schemas.microsoft.com/office/word/2018/wordml" xmlns:w16se="http://schemas.microsoft.com/office/word/2015/wordml/symex" xmlns:wpg="http://schemas.microsoft.com/office/word/2010/wordprocessingGroup" xmlns:wpi="http://schemas.microsoft.com/office/word/2010/wordprocessingInk" xmlns:wne="http://schemas.microsoft.com/office/word/2006/wordml" xmlns:wps="http://schemas.microsoft.com/office/word/2010/wordprocessingShape" mc:Ignorable="w14 w15 w16se w16cid w16 w16cex wp14">
+  <w:abstractNum w:abstractNumId="0" w15:restartNumberingAfterBreak="0">
+    <w:nsid w:val="25735CC2"/>
+    <w:multiLevelType w:val="hybridMultilevel"/>
+    <w:tmpl w:val="7B4A2F46"/>
+    <w:lvl w:ilvl="0" w:tplc="0409000F">
+      <w:start w:val="1"/>
+      <w:numFmt w:val="decimal"/>
+      <w:lvlText w:val="%1."/>
+      <w:lvlJc w:val="left"/>
+      <w:pPr>
+        <w:ind w:left="720" w:hanging="360"/>
+      </w:pPr>
+      <w:rPr>
+        <w:rFonts w:hint="default"/>
+      </w:rPr>
+    </w:lvl>
+    <w:lvl w:ilvl="1" w:tplc="04090019" w:tentative="1">
+      <w:start w:val="1"/>
+      <w:numFmt w:val="lowerLetter"/>
+      <w:lvlText w:val="%2."/>
+      <w:lvlJc w:val="left"/>
+      <w:pPr>
+        <w:ind w:left="1440" w:hanging="360"/>
+      </w:pPr>
+    </w:lvl>
+    <w:lvl w:ilvl="2" w:tplc="0409001B" w:tentative="1">
+      <w:start w:val="1"/>
+      <w:numFmt w:val="lowerRoman"/>
+      <w:lvlText w:val="%3."/>
+      <w:lvlJc w:val="right"/>
+      <w:pPr>
+        <w:ind w:left="2160" w:hanging="180"/>
+      </w:pPr>
+    </w:lvl>
+    <w:lvl w:ilvl="3" w:tplc="0409000F" w:tentative="1">
+      <w:start w:val="1"/>
+      <w:numFmt w:val="decimal"/>
+      <w:lvlText w:val="%4."/>
+      <w:lvlJc w:val="left"/>
+      <w:pPr>
+        <w:ind w:left="2880" w:hanging="360"/>
+      </w:pPr>
+    </w:lvl>
+    <w:lvl w:ilvl="4" w:tplc="04090019" w:tentative="1">
+      <w:start w:val="1"/>
+      <w:numFmt w:val="lowerLetter"/>
+      <w:lvlText w:val="%5."/>
+      <w:lvlJc w:val="left"/>
+      <w:pPr>
+        <w:ind w:left="3600" w:hanging="360"/>
+      </w:pPr>
+    </w:lvl>
+    <w:lvl w:ilvl="5" w:tplc="0409001B" w:tentative="1">
+      <w:start w:val="1"/>
+      <w:numFmt w:val="lowerRoman"/>
+      <w:lvlText w:val="%6."/>
+      <w:lvlJc w:val="right"/>
+      <w:pPr>
+        <w:ind w:left="4320" w:hanging="180"/>
+      </w:pPr>
+    </w:lvl>
+    <w:lvl w:ilvl="6" w:tplc="0409000F" w:tentative="1">
+      <w:start w:val="1"/>
+      <w:numFmt w:val="decimal"/>
+      <w:lvlText w:val="%7."/>
+      <w:lvlJc w:val="left"/>
+      <w:pPr>
+        <w:ind w:left="5040" w:hanging="360"/>
+      </w:pPr>
+    </w:lvl>
+    <w:lvl w:ilvl="7" w:tplc="04090019" w:tentative="1">
+      <w:start w:val="1"/>
+      <w:numFmt w:val="lowerLetter"/>
+      <w:lvlText w:val="%8."/>
+      <w:lvlJc w:val="left"/>
+      <w:pPr>
+        <w:ind w:left="5760" w:hanging="360"/>
+      </w:pPr>
+    </w:lvl>
+    <w:lvl w:ilvl="8" w:tplc="0409001B" w:tentative="1">
+      <w:start w:val="1"/>
+      <w:numFmt w:val="lowerRoman"/>
+      <w:lvlText w:val="%9."/>
+      <w:lvlJc w:val="right"/>
+      <w:pPr>
+        <w:ind w:left="6480" w:hanging="180"/>
+      </w:pPr>
+    </w:lvl>
+  </w:abstractNum>
+  <w:abstractNum w:abstractNumId="1" w15:restartNumberingAfterBreak="0">
+    <w:nsid w:val="2619497E"/>
+    <w:multiLevelType w:val="hybridMultilevel"/>
+    <w:tmpl w:val="ECE6C1E4"/>
+    <w:lvl w:ilvl="0" w:tplc="0409000F">
+      <w:start w:val="1"/>
+      <w:numFmt w:val="decimal"/>
+      <w:lvlText w:val="%1."/>
+      <w:lvlJc w:val="left"/>
+      <w:pPr>
+        <w:ind w:left="720" w:hanging="360"/>
+      </w:pPr>
+      <w:rPr>
+        <w:rFonts w:hint="default"/>
+      </w:rPr>
+    </w:lvl>
+    <w:lvl w:ilvl="1" w:tplc="04090019" w:tentative="1">
+      <w:start w:val="1"/>
+      <w:numFmt w:val="lowerLetter"/>
+      <w:lvlText w:val="%2."/>
+      <w:lvlJc w:val="left"/>
+      <w:pPr>
+        <w:ind w:left="1440" w:hanging="360"/>
+      </w:pPr>
+    </w:lvl>
+    <w:lvl w:ilvl="2" w:tplc="0409001B" w:tentative="1">
+      <w:start w:val="1"/>
+      <w:numFmt w:val="lowerRoman"/>
+      <w:lvlText w:val="%3."/>
+      <w:lvlJc w:val="right"/>
+      <w:pPr>
+        <w:ind w:left="2160" w:hanging="180"/>
+      </w:pPr>
+    </w:lvl>
+    <w:lvl w:ilvl="3" w:tplc="0409000F" w:tentative="1">
+      <w:start w:val="1"/>
+      <w:numFmt w:val="decimal"/>
+      <w:lvlText w:val="%4."/>
+      <w:lvlJc w:val="left"/>
+      <w:pPr>
+        <w:ind w:left="2880" w:hanging="360"/>
+      </w:pPr>
+    </w:lvl>
+    <w:lvl w:ilvl="4" w:tplc="04090019" w:tentative="1">
+      <w:start w:val="1"/>
+      <w:numFmt w:val="lowerLetter"/>
+      <w:lvlText w:val="%5."/>
+      <w:lvlJc w:val="left"/>
+      <w:pPr>
+        <w:ind w:left="3600" w:hanging="360"/>
+      </w:pPr>
+    </w:lvl>
+    <w:lvl w:ilvl="5" w:tplc="0409001B" w:tentative="1">
+      <w:start w:val="1"/>
+      <w:numFmt w:val="lowerRoman"/>
+      <w:lvlText w:val="%6."/>
+      <w:lvlJc w:val="right"/>
+      <w:pPr>
+        <w:ind w:left="4320" w:hanging="180"/>
+      </w:pPr>
+    </w:lvl>
+    <w:lvl w:ilvl="6" w:tplc="0409000F" w:tentative="1">
+      <w:start w:val="1"/>
+      <w:numFmt w:val="decimal"/>
+      <w:lvlText w:val="%7."/>
+      <w:lvlJc w:val="left"/>
+      <w:pPr>
+        <w:ind w:left="5040" w:hanging="360"/>
+      </w:pPr>
+    </w:lvl>
+    <w:lvl w:ilvl="7" w:tplc="04090019" w:tentative="1">
+      <w:start w:val="1"/>
+      <w:numFmt w:val="lowerLetter"/>
+      <w:lvlText w:val="%8."/>
+      <w:lvlJc w:val="left"/>
+      <w:pPr>
+        <w:ind w:left="5760" w:hanging="360"/>
+      </w:pPr>
+    </w:lvl>
+    <w:lvl w:ilvl="8" w:tplc="0409001B" w:tentative="1">
+      <w:start w:val="1"/>
+      <w:numFmt w:val="lowerRoman"/>
+      <w:lvlText w:val="%9."/>
+      <w:lvlJc w:val="right"/>
+      <w:pPr>
+        <w:ind w:left="6480" w:hanging="180"/>
+      </w:pPr>
+    </w:lvl>
+  </w:abstractNum>
+  <w:abstractNum w:abstractNumId="2" w15:restartNumberingAfterBreak="0">
+    <w:nsid w:val="4C885543"/>
+    <w:multiLevelType w:val="hybridMultilevel"/>
+    <w:tmpl w:val="7B4A2F46"/>
+    <w:lvl w:ilvl="0" w:tplc="0409000F">
+      <w:start w:val="1"/>
+      <w:numFmt w:val="decimal"/>
+      <w:lvlText w:val="%1."/>
+      <w:lvlJc w:val="left"/>
+      <w:pPr>
+        <w:ind w:left="720" w:hanging="360"/>
+      </w:pPr>
+      <w:rPr>
+        <w:rFonts w:hint="default"/>
+      </w:rPr>
+    </w:lvl>
+    <w:lvl w:ilvl="1" w:tplc="04090019" w:tentative="1">
+      <w:start w:val="1"/>
+      <w:numFmt w:val="lowerLetter"/>
+      <w:lvlText w:val="%2."/>
+      <w:lvlJc w:val="left"/>
+      <w:pPr>
+        <w:ind w:left="1440" w:hanging="360"/>
+      </w:pPr>
+    </w:lvl>
+    <w:lvl w:ilvl="2" w:tplc="0409001B" w:tentative="1">
+      <w:start w:val="1"/>
+      <w:numFmt w:val="lowerRoman"/>
+      <w:lvlText w:val="%3."/>
+      <w:lvlJc w:val="right"/>
+      <w:pPr>
+        <w:ind w:left="2160" w:hanging="180"/>
+      </w:pPr>
+    </w:lvl>
+    <w:lvl w:ilvl="3" w:tplc="0409000F" w:tentative="1">
+      <w:start w:val="1"/>
+      <w:numFmt w:val="decimal"/>
+      <w:lvlText w:val="%4."/>
+      <w:lvlJc w:val="left"/>
+      <w:pPr>
+        <w:ind w:left="2880" w:hanging="360"/>
+      </w:pPr>
+    </w:lvl>
+    <w:lvl w:ilvl="4" w:tplc="04090019" w:tentative="1">
+      <w:start w:val="1"/>
+      <w:numFmt w:val="lowerLetter"/>
+      <w:lvlText w:val="%5."/>
+      <w:lvlJc w:val="left"/>
+      <w:pPr>
+        <w:ind w:left="3600" w:hanging="360"/>
+      </w:pPr>
+    </w:lvl>
+    <w:lvl w:ilvl="5" w:tplc="0409001B" w:tentative="1">
+      <w:start w:val="1"/>
+      <w:numFmt w:val="lowerRoman"/>
+      <w:lvlText w:val="%6."/>
+      <w:lvlJc w:val="right"/>
+      <w:pPr>
+        <w:ind w:left="4320" w:hanging="180"/>
+      </w:pPr>
+    </w:lvl>
+    <w:lvl w:ilvl="6" w:tplc="0409000F" w:tentative="1">
+      <w:start w:val="1"/>
+      <w:numFmt w:val="decimal"/>
+      <w:lvlText w:val="%7."/>
+      <w:lvlJc w:val="left"/>
+      <w:pPr>
+        <w:ind w:left="5040" w:hanging="360"/>
+      </w:pPr>
+    </w:lvl>
+    <w:lvl w:ilvl="7" w:tplc="04090019" w:tentative="1">
+      <w:start w:val="1"/>
+      <w:numFmt w:val="lowerLetter"/>
+      <w:lvlText w:val="%8."/>
+      <w:lvlJc w:val="left"/>
+      <w:pPr>
+        <w:ind w:left="5760" w:hanging="360"/>
+      </w:pPr>
+    </w:lvl>
+    <w:lvl w:ilvl="8" w:tplc="0409001B" w:tentative="1">
+      <w:start w:val="1"/>
+      <w:numFmt w:val="lowerRoman"/>
+      <w:lvlText w:val="%9."/>
+      <w:lvlJc w:val="right"/>
+      <w:pPr>
+        <w:ind w:left="6480" w:hanging="180"/>
+      </w:pPr>
+    </w:lvl>
+  </w:abstractNum>
+  <w:abstractNum w:abstractNumId="3" w15:restartNumberingAfterBreak="0">
+    <w:nsid w:val="69996F05"/>
+    <w:multiLevelType w:val="hybridMultilevel"/>
+    <w:tmpl w:val="581CAA4A"/>
+    <w:lvl w:ilvl="0" w:tplc="0409000F">
+      <w:start w:val="1"/>
+      <w:numFmt w:val="decimal"/>
+      <w:lvlText w:val="%1."/>
+      <w:lvlJc w:val="left"/>
+      <w:pPr>
+        <w:ind w:left="720" w:hanging="360"/>
+      </w:pPr>
+      <w:rPr>
+        <w:rFonts w:hint="default"/>
+      </w:rPr>
+    </w:lvl>
+    <w:lvl w:ilvl="1" w:tplc="04090019" w:tentative="1">
+      <w:start w:val="1"/>
+      <w:numFmt w:val="lowerLetter"/>
+      <w:lvlText w:val="%2."/>
+      <w:lvlJc w:val="left"/>
+      <w:pPr>
+        <w:ind w:left="1440" w:hanging="360"/>
+      </w:pPr>
+    </w:lvl>
+    <w:lvl w:ilvl="2" w:tplc="0409001B" w:tentative="1">
+      <w:start w:val="1"/>
+      <w:numFmt w:val="lowerRoman"/>
+      <w:lvlText w:val="%3."/>
+      <w:lvlJc w:val="right"/>
+      <w:pPr>
+        <w:ind w:left="2160" w:hanging="180"/>
+      </w:pPr>
+    </w:lvl>
+    <w:lvl w:ilvl="3" w:tplc="0409000F" w:tentative="1">
+      <w:start w:val="1"/>
+      <w:numFmt w:val="decimal"/>
+      <w:lvlText w:val="%4."/>
+      <w:lvlJc w:val="left"/>
+      <w:pPr>
+        <w:ind w:left="2880" w:hanging="360"/>
+      </w:pPr>
+    </w:lvl>
+    <w:lvl w:ilvl="4" w:tplc="04090019" w:tentative="1">
+      <w:start w:val="1"/>
+      <w:numFmt w:val="lowerLetter"/>
+      <w:lvlText w:val="%5."/>
+      <w:lvlJc w:val="left"/>
+      <w:pPr>
+        <w:ind w:left="3600" w:hanging="360"/>
+      </w:pPr>
+    </w:lvl>
+    <w:lvl w:ilvl="5" w:tplc="0409001B" w:tentative="1">
+      <w:start w:val="1"/>
+      <w:numFmt w:val="lowerRoman"/>
+      <w:lvlText w:val="%6."/>
+      <w:lvlJc w:val="right"/>
+      <w:pPr>
+        <w:ind w:left="4320" w:hanging="180"/>
+      </w:pPr>
+    </w:lvl>
+    <w:lvl w:ilvl="6" w:tplc="0409000F" w:tentative="1">
+      <w:start w:val="1"/>
+      <w:numFmt w:val="decimal"/>
+      <w:lvlText w:val="%7."/>
+      <w:lvlJc w:val="left"/>
+      <w:pPr>
+        <w:ind w:left="5040" w:hanging="360"/>
+      </w:pPr>
+    </w:lvl>
+    <w:lvl w:ilvl="7" w:tplc="04090019" w:tentative="1">
+      <w:start w:val="1"/>
+      <w:numFmt w:val="lowerLetter"/>
+      <w:lvlText w:val="%8."/>
+      <w:lvlJc w:val="left"/>
+      <w:pPr>
+        <w:ind w:left="5760" w:hanging="360"/>
+      </w:pPr>
+    </w:lvl>
+    <w:lvl w:ilvl="8" w:tplc="0409001B" w:tentative="1">
+      <w:start w:val="1"/>
+      <w:numFmt w:val="lowerRoman"/>
+      <w:lvlText w:val="%9."/>
+      <w:lvlJc w:val="right"/>
+      <w:pPr>
+        <w:ind w:left="6480" w:hanging="180"/>
+      </w:pPr>
+    </w:lvl>
+  </w:abstractNum>
+  <w:abstractNum w:abstractNumId="4" w15:restartNumberingAfterBreak="0">
+    <w:nsid w:val="71687020"/>
+    <w:multiLevelType w:val="hybridMultilevel"/>
+    <w:tmpl w:val="67964368"/>
+    <w:lvl w:ilvl="0" w:tplc="0409000F">
+      <w:start w:val="1"/>
+      <w:numFmt w:val="decimal"/>
+      <w:lvlText w:val="%1."/>
+      <w:lvlJc w:val="left"/>
+      <w:pPr>
+        <w:ind w:left="720" w:hanging="360"/>
+      </w:pPr>
+      <w:rPr>
+        <w:rFonts w:hint="default"/>
+      </w:rPr>
+    </w:lvl>
+    <w:lvl w:ilvl="1" w:tplc="04090019" w:tentative="1">
+      <w:start w:val="1"/>
+      <w:numFmt w:val="lowerLetter"/>
+      <w:lvlText w:val="%2."/>
+      <w:lvlJc w:val="left"/>
+      <w:pPr>
+        <w:ind w:left="1440" w:hanging="360"/>
+      </w:pPr>
+    </w:lvl>
+    <w:lvl w:ilvl="2" w:tplc="0409001B" w:tentative="1">
+      <w:start w:val="1"/>
+      <w:numFmt w:val="lowerRoman"/>
+      <w:lvlText w:val="%3."/>
+      <w:lvlJc w:val="right"/>
+      <w:pPr>
+        <w:ind w:left="2160" w:hanging="180"/>
+      </w:pPr>
+    </w:lvl>
+    <w:lvl w:ilvl="3" w:tplc="0409000F" w:tentative="1">
+      <w:start w:val="1"/>
+      <w:numFmt w:val="decimal"/>
+      <w:lvlText w:val="%4."/>
+      <w:lvlJc w:val="left"/>
+      <w:pPr>
+        <w:ind w:left="2880" w:hanging="360"/>
+      </w:pPr>
+    </w:lvl>
+    <w:lvl w:ilvl="4" w:tplc="04090019" w:tentative="1">
+      <w:start w:val="1"/>
+      <w:numFmt w:val="lowerLetter"/>
+      <w:lvlText w:val="%5."/>
+      <w:lvlJc w:val="left"/>
+      <w:pPr>
+        <w:ind w:left="3600" w:hanging="360"/>
+      </w:pPr>
+    </w:lvl>
+    <w:lvl w:ilvl="5" w:tplc="0409001B" w:tentative="1">
+      <w:start w:val="1"/>
+      <w:numFmt w:val="lowerRoman"/>
+      <w:lvlText w:val="%6."/>
+      <w:lvlJc w:val="right"/>
+      <w:pPr>
+        <w:ind w:left="4320" w:hanging="180"/>
+      </w:pPr>
+    </w:lvl>
+    <w:lvl w:ilvl="6" w:tplc="0409000F" w:tentative="1">
+      <w:start w:val="1"/>
+      <w:numFmt w:val="decimal"/>
+      <w:lvlText w:val="%7."/>
+      <w:lvlJc w:val="left"/>
+      <w:pPr>
+        <w:ind w:left="5040" w:hanging="360"/>
+      </w:pPr>
+    </w:lvl>
+    <w:lvl w:ilvl="7" w:tplc="04090019" w:tentative="1">
+      <w:start w:val="1"/>
+      <w:numFmt w:val="lowerLetter"/>
+      <w:lvlText w:val="%8."/>
+      <w:lvlJc w:val="left"/>
+      <w:pPr>
+        <w:ind w:left="5760" w:hanging="360"/>
+      </w:pPr>
+    </w:lvl>
+    <w:lvl w:ilvl="8" w:tplc="0409001B" w:tentative="1">
+      <w:start w:val="1"/>
+      <w:numFmt w:val="lowerRoman"/>
+      <w:lvlText w:val="%9."/>
+      <w:lvlJc w:val="right"/>
+      <w:pPr>
+        <w:ind w:left="6480" w:hanging="180"/>
+      </w:pPr>
+    </w:lvl>
+  </w:abstractNum>
+  <w:num w:numId="1">
+    <w:abstractNumId w:val="1"/>
+  </w:num>
+  <w:num w:numId="2">
+    <w:abstractNumId w:val="3"/>
+  </w:num>
+  <w:num w:numId="3">
+    <w:abstractNumId w:val="4"/>
+  </w:num>
+  <w:num w:numId="4">
+    <w:abstractNumId w:val="0"/>
+  </w:num>
+  <w:num w:numId="5">
+    <w:abstractNumId w:val="2"/>
+  </w:num>
+</w:numbering>
 </file>
 
 <file path=word/styles.xml><?xml version="1.0" encoding="utf-8"?>
@@ -1262,6 +4684,17 @@
       </w:tblBorders>
     </w:tblPr>
   </w:style>
+  <w:style w:type="paragraph" w:styleId="ListParagraph">
+    <w:name w:val="List Paragraph"/>
+    <w:basedOn w:val="Normal"/>
+    <w:uiPriority w:val="34"/>
+    <w:qFormat/>
+    <w:rsid w:val="00F051B5"/>
+    <w:pPr>
+      <w:ind w:left="720"/>
+      <w:contextualSpacing/>
+    </w:pPr>
+  </w:style>
 </w:styles>
 </file>
 

</xml_diff>

<commit_message>
edited README txt file; added to root of project folder and its contents is inside the documentation
</commit_message>
<xml_diff>
--- a/PA4/Documents/TicTacToe(v1.3).docx
+++ b/PA4/Documents/TicTacToe(v1.3).docx
@@ -3318,19 +3318,730 @@
           <w:rFonts w:ascii="Arial" w:hAnsi="Arial" w:cs="Arial"/>
           <w:sz w:val="24"/>
           <w:szCs w:val="24"/>
-          <w:u w:val="single"/>
-        </w:rPr>
-      </w:pPr>
-    </w:p>
-    <w:p>
-      <w:pPr>
-        <w:rPr>
-          <w:rFonts w:ascii="Arial" w:hAnsi="Arial" w:cs="Arial"/>
-          <w:sz w:val="24"/>
-          <w:szCs w:val="24"/>
-          <w:u w:val="single"/>
-        </w:rPr>
-      </w:pPr>
+        </w:rPr>
+      </w:pPr>
+      <w:r>
+        <w:rPr>
+          <w:rFonts w:ascii="Arial" w:hAnsi="Arial" w:cs="Arial"/>
+          <w:sz w:val="24"/>
+          <w:szCs w:val="24"/>
+        </w:rPr>
+        <w:t>*note: the README txt file can be also found in the root of the project folder</w:t>
+      </w:r>
+    </w:p>
+    <w:p>
+      <w:pPr>
+        <w:rPr>
+          <w:rFonts w:ascii="Arial" w:hAnsi="Arial" w:cs="Arial"/>
+          <w:sz w:val="24"/>
+          <w:szCs w:val="24"/>
+        </w:rPr>
+      </w:pPr>
+    </w:p>
+    <w:p>
+      <w:pPr>
+        <w:rPr>
+          <w:rFonts w:ascii="Arial" w:hAnsi="Arial" w:cs="Arial"/>
+          <w:sz w:val="24"/>
+          <w:szCs w:val="24"/>
+        </w:rPr>
+      </w:pPr>
+      <w:r>
+        <w:rPr>
+          <w:rFonts w:ascii="Arial" w:hAnsi="Arial" w:cs="Arial"/>
+          <w:sz w:val="24"/>
+          <w:szCs w:val="24"/>
+        </w:rPr>
+        <w:t>TIC TAC TOE (v1.3) - Program Description</w:t>
+      </w:r>
+    </w:p>
+    <w:p>
+      <w:pPr>
+        <w:rPr>
+          <w:rFonts w:ascii="Arial" w:hAnsi="Arial" w:cs="Arial"/>
+          <w:sz w:val="24"/>
+          <w:szCs w:val="24"/>
+        </w:rPr>
+      </w:pPr>
+      <w:r>
+        <w:rPr>
+          <w:rFonts w:ascii="Arial" w:hAnsi="Arial" w:cs="Arial"/>
+          <w:sz w:val="24"/>
+          <w:szCs w:val="24"/>
+        </w:rPr>
+        <w:t>This program is a game that allows two users to play tic tac toe locally.</w:t>
+      </w:r>
+      <w:r>
+        <w:rPr>
+          <w:rFonts w:ascii="Arial" w:hAnsi="Arial" w:cs="Arial"/>
+          <w:sz w:val="24"/>
+          <w:szCs w:val="24"/>
+        </w:rPr>
+        <w:t xml:space="preserve"> </w:t>
+      </w:r>
+      <w:r>
+        <w:rPr>
+          <w:rFonts w:ascii="Arial" w:hAnsi="Arial" w:cs="Arial"/>
+          <w:sz w:val="24"/>
+          <w:szCs w:val="24"/>
+        </w:rPr>
+        <w:t>Running the game requires Unity to be installed.</w:t>
+      </w:r>
+    </w:p>
+    <w:p>
+      <w:pPr>
+        <w:rPr>
+          <w:rFonts w:ascii="Arial" w:hAnsi="Arial" w:cs="Arial"/>
+          <w:sz w:val="24"/>
+          <w:szCs w:val="24"/>
+        </w:rPr>
+      </w:pPr>
+    </w:p>
+    <w:p>
+      <w:pPr>
+        <w:rPr>
+          <w:rFonts w:ascii="Arial" w:hAnsi="Arial" w:cs="Arial"/>
+          <w:sz w:val="24"/>
+          <w:szCs w:val="24"/>
+        </w:rPr>
+      </w:pPr>
+      <w:r>
+        <w:rPr>
+          <w:rFonts w:ascii="Arial" w:hAnsi="Arial" w:cs="Arial"/>
+          <w:sz w:val="24"/>
+          <w:szCs w:val="24"/>
+        </w:rPr>
+        <w:t>Downloading Unity to run the Game:</w:t>
+      </w:r>
+    </w:p>
+    <w:p>
+      <w:pPr>
+        <w:rPr>
+          <w:rFonts w:ascii="Arial" w:hAnsi="Arial" w:cs="Arial"/>
+          <w:sz w:val="24"/>
+          <w:szCs w:val="24"/>
+        </w:rPr>
+      </w:pPr>
+      <w:r>
+        <w:rPr>
+          <w:rFonts w:ascii="Arial" w:hAnsi="Arial" w:cs="Arial"/>
+          <w:sz w:val="24"/>
+          <w:szCs w:val="24"/>
+        </w:rPr>
+        <w:t>1. Go to https://unity3d.com/get-unity/download and click "download Unity hub"</w:t>
+      </w:r>
+    </w:p>
+    <w:p>
+      <w:pPr>
+        <w:rPr>
+          <w:rFonts w:ascii="Arial" w:hAnsi="Arial" w:cs="Arial"/>
+          <w:sz w:val="24"/>
+          <w:szCs w:val="24"/>
+        </w:rPr>
+      </w:pPr>
+      <w:r>
+        <w:rPr>
+          <w:rFonts w:ascii="Arial" w:hAnsi="Arial" w:cs="Arial"/>
+          <w:sz w:val="24"/>
+          <w:szCs w:val="24"/>
+        </w:rPr>
+        <w:t>2. Once downloaded, open Unity. On the leftmost column, click "Installs", click "add". Find and install</w:t>
+      </w:r>
+    </w:p>
+    <w:p>
+      <w:pPr>
+        <w:rPr>
+          <w:rFonts w:ascii="Arial" w:hAnsi="Arial" w:cs="Arial"/>
+          <w:sz w:val="24"/>
+          <w:szCs w:val="24"/>
+        </w:rPr>
+      </w:pPr>
+      <w:r>
+        <w:rPr>
+          <w:rFonts w:ascii="Arial" w:hAnsi="Arial" w:cs="Arial"/>
+          <w:sz w:val="24"/>
+          <w:szCs w:val="24"/>
+        </w:rPr>
+        <w:t xml:space="preserve">   2019.4.21f1 (should be the recommended release)</w:t>
+      </w:r>
+    </w:p>
+    <w:p>
+      <w:pPr>
+        <w:rPr>
+          <w:rFonts w:ascii="Arial" w:hAnsi="Arial" w:cs="Arial"/>
+          <w:sz w:val="24"/>
+          <w:szCs w:val="24"/>
+        </w:rPr>
+      </w:pPr>
+      <w:r>
+        <w:rPr>
+          <w:rFonts w:ascii="Arial" w:hAnsi="Arial" w:cs="Arial"/>
+          <w:sz w:val="24"/>
+          <w:szCs w:val="24"/>
+        </w:rPr>
+        <w:t>3. Once finished, click on "Projects" on the leftmost column and click "add". Find corresponding project folder</w:t>
+      </w:r>
+    </w:p>
+    <w:p>
+      <w:pPr>
+        <w:rPr>
+          <w:rFonts w:ascii="Arial" w:hAnsi="Arial" w:cs="Arial"/>
+          <w:sz w:val="24"/>
+          <w:szCs w:val="24"/>
+        </w:rPr>
+      </w:pPr>
+      <w:r>
+        <w:rPr>
+          <w:rFonts w:ascii="Arial" w:hAnsi="Arial" w:cs="Arial"/>
+          <w:sz w:val="24"/>
+          <w:szCs w:val="24"/>
+        </w:rPr>
+        <w:t xml:space="preserve">   named </w:t>
+      </w:r>
+      <w:proofErr w:type="spellStart"/>
+      <w:r>
+        <w:rPr>
+          <w:rFonts w:ascii="Arial" w:hAnsi="Arial" w:cs="Arial"/>
+          <w:sz w:val="24"/>
+          <w:szCs w:val="24"/>
+        </w:rPr>
+        <w:t>TicTacToe</w:t>
+      </w:r>
+      <w:proofErr w:type="spellEnd"/>
+      <w:r>
+        <w:rPr>
+          <w:rFonts w:ascii="Arial" w:hAnsi="Arial" w:cs="Arial"/>
+          <w:sz w:val="24"/>
+          <w:szCs w:val="24"/>
+        </w:rPr>
+        <w:t>(v1.</w:t>
+      </w:r>
+      <w:r>
+        <w:rPr>
+          <w:rFonts w:ascii="Arial" w:hAnsi="Arial" w:cs="Arial"/>
+          <w:sz w:val="24"/>
+          <w:szCs w:val="24"/>
+        </w:rPr>
+        <w:t>3</w:t>
+      </w:r>
+      <w:r>
+        <w:rPr>
+          <w:rFonts w:ascii="Arial" w:hAnsi="Arial" w:cs="Arial"/>
+          <w:sz w:val="24"/>
+          <w:szCs w:val="24"/>
+        </w:rPr>
+        <w:t>)</w:t>
+      </w:r>
+    </w:p>
+    <w:p>
+      <w:pPr>
+        <w:rPr>
+          <w:rFonts w:ascii="Arial" w:hAnsi="Arial" w:cs="Arial"/>
+          <w:sz w:val="24"/>
+          <w:szCs w:val="24"/>
+        </w:rPr>
+      </w:pPr>
+      <w:r>
+        <w:rPr>
+          <w:rFonts w:ascii="Arial" w:hAnsi="Arial" w:cs="Arial"/>
+          <w:sz w:val="24"/>
+          <w:szCs w:val="24"/>
+        </w:rPr>
+        <w:t>4. After added, click to open the project</w:t>
+      </w:r>
+    </w:p>
+    <w:p>
+      <w:pPr>
+        <w:rPr>
+          <w:rFonts w:ascii="Arial" w:hAnsi="Arial" w:cs="Arial"/>
+          <w:sz w:val="24"/>
+          <w:szCs w:val="24"/>
+        </w:rPr>
+      </w:pPr>
+    </w:p>
+    <w:p>
+      <w:pPr>
+        <w:rPr>
+          <w:rFonts w:ascii="Arial" w:hAnsi="Arial" w:cs="Arial"/>
+          <w:sz w:val="24"/>
+          <w:szCs w:val="24"/>
+        </w:rPr>
+      </w:pPr>
+      <w:r>
+        <w:rPr>
+          <w:rFonts w:ascii="Arial" w:hAnsi="Arial" w:cs="Arial"/>
+          <w:sz w:val="24"/>
+          <w:szCs w:val="24"/>
+        </w:rPr>
+        <w:t>Running the Game:</w:t>
+      </w:r>
+    </w:p>
+    <w:p>
+      <w:pPr>
+        <w:rPr>
+          <w:rFonts w:ascii="Arial" w:hAnsi="Arial" w:cs="Arial"/>
+          <w:sz w:val="24"/>
+          <w:szCs w:val="24"/>
+        </w:rPr>
+      </w:pPr>
+      <w:r>
+        <w:rPr>
+          <w:rFonts w:ascii="Arial" w:hAnsi="Arial" w:cs="Arial"/>
+          <w:sz w:val="24"/>
+          <w:szCs w:val="24"/>
+        </w:rPr>
+        <w:t>1. Once the project has been open, navigate to the Assets folder located at the bottom.</w:t>
+      </w:r>
+    </w:p>
+    <w:p>
+      <w:pPr>
+        <w:rPr>
+          <w:rFonts w:ascii="Arial" w:hAnsi="Arial" w:cs="Arial"/>
+          <w:sz w:val="24"/>
+          <w:szCs w:val="24"/>
+        </w:rPr>
+      </w:pPr>
+      <w:r>
+        <w:rPr>
+          <w:rFonts w:ascii="Arial" w:hAnsi="Arial" w:cs="Arial"/>
+          <w:sz w:val="24"/>
+          <w:szCs w:val="24"/>
+        </w:rPr>
+        <w:t>2. Navigate to the "Scenes" folder then the "</w:t>
+      </w:r>
+      <w:proofErr w:type="spellStart"/>
+      <w:r>
+        <w:rPr>
+          <w:rFonts w:ascii="Arial" w:hAnsi="Arial" w:cs="Arial"/>
+          <w:sz w:val="24"/>
+          <w:szCs w:val="24"/>
+        </w:rPr>
+        <w:t>MenuScenes</w:t>
+      </w:r>
+      <w:proofErr w:type="spellEnd"/>
+      <w:r>
+        <w:rPr>
+          <w:rFonts w:ascii="Arial" w:hAnsi="Arial" w:cs="Arial"/>
+          <w:sz w:val="24"/>
+          <w:szCs w:val="24"/>
+        </w:rPr>
+        <w:t>" folder. Double click "Menu".</w:t>
+      </w:r>
+    </w:p>
+    <w:p>
+      <w:pPr>
+        <w:rPr>
+          <w:rFonts w:ascii="Arial" w:hAnsi="Arial" w:cs="Arial"/>
+          <w:sz w:val="24"/>
+          <w:szCs w:val="24"/>
+        </w:rPr>
+      </w:pPr>
+      <w:r>
+        <w:rPr>
+          <w:rFonts w:ascii="Arial" w:hAnsi="Arial" w:cs="Arial"/>
+          <w:sz w:val="24"/>
+          <w:szCs w:val="24"/>
+        </w:rPr>
+        <w:t>3. Once the "Menu" scene appears, click the play button located near the top middle of the screen.</w:t>
+      </w:r>
+    </w:p>
+    <w:p>
+      <w:pPr>
+        <w:rPr>
+          <w:rFonts w:ascii="Arial" w:hAnsi="Arial" w:cs="Arial"/>
+          <w:sz w:val="24"/>
+          <w:szCs w:val="24"/>
+        </w:rPr>
+      </w:pPr>
+      <w:r>
+        <w:rPr>
+          <w:rFonts w:ascii="Arial" w:hAnsi="Arial" w:cs="Arial"/>
+          <w:sz w:val="24"/>
+          <w:szCs w:val="24"/>
+        </w:rPr>
+        <w:t>4. This will allow interacting with the game.</w:t>
+      </w:r>
+    </w:p>
+    <w:p>
+      <w:pPr>
+        <w:rPr>
+          <w:rFonts w:ascii="Arial" w:hAnsi="Arial" w:cs="Arial"/>
+          <w:sz w:val="24"/>
+          <w:szCs w:val="24"/>
+        </w:rPr>
+      </w:pPr>
+    </w:p>
+    <w:p>
+      <w:pPr>
+        <w:rPr>
+          <w:rFonts w:ascii="Arial" w:hAnsi="Arial" w:cs="Arial"/>
+          <w:sz w:val="24"/>
+          <w:szCs w:val="24"/>
+        </w:rPr>
+      </w:pPr>
+    </w:p>
+    <w:p>
+      <w:pPr>
+        <w:rPr>
+          <w:rFonts w:ascii="Arial" w:hAnsi="Arial" w:cs="Arial"/>
+          <w:sz w:val="24"/>
+          <w:szCs w:val="24"/>
+        </w:rPr>
+      </w:pPr>
+    </w:p>
+    <w:p>
+      <w:pPr>
+        <w:rPr>
+          <w:rFonts w:ascii="Arial" w:hAnsi="Arial" w:cs="Arial"/>
+          <w:sz w:val="24"/>
+          <w:szCs w:val="24"/>
+        </w:rPr>
+      </w:pPr>
+      <w:r>
+        <w:rPr>
+          <w:rFonts w:ascii="Arial" w:hAnsi="Arial" w:cs="Arial"/>
+          <w:sz w:val="24"/>
+          <w:szCs w:val="24"/>
+        </w:rPr>
+        <w:t>Running the Unit Tests:</w:t>
+      </w:r>
+    </w:p>
+    <w:p>
+      <w:pPr>
+        <w:rPr>
+          <w:rFonts w:ascii="Arial" w:hAnsi="Arial" w:cs="Arial"/>
+          <w:sz w:val="24"/>
+          <w:szCs w:val="24"/>
+        </w:rPr>
+      </w:pPr>
+      <w:r>
+        <w:rPr>
+          <w:rFonts w:ascii="Arial" w:hAnsi="Arial" w:cs="Arial"/>
+          <w:sz w:val="24"/>
+          <w:szCs w:val="24"/>
+        </w:rPr>
+        <w:t xml:space="preserve">1. Click "Window" &gt; "General" in the </w:t>
+      </w:r>
+      <w:proofErr w:type="gramStart"/>
+      <w:r>
+        <w:rPr>
+          <w:rFonts w:ascii="Arial" w:hAnsi="Arial" w:cs="Arial"/>
+          <w:sz w:val="24"/>
+          <w:szCs w:val="24"/>
+        </w:rPr>
+        <w:t>drop down</w:t>
+      </w:r>
+      <w:proofErr w:type="gramEnd"/>
+      <w:r>
+        <w:rPr>
+          <w:rFonts w:ascii="Arial" w:hAnsi="Arial" w:cs="Arial"/>
+          <w:sz w:val="24"/>
+          <w:szCs w:val="24"/>
+        </w:rPr>
+        <w:t xml:space="preserve"> menu &gt; Then click "Test Runner"</w:t>
+      </w:r>
+    </w:p>
+    <w:p>
+      <w:pPr>
+        <w:rPr>
+          <w:rFonts w:ascii="Arial" w:hAnsi="Arial" w:cs="Arial"/>
+          <w:sz w:val="24"/>
+          <w:szCs w:val="24"/>
+        </w:rPr>
+      </w:pPr>
+      <w:r>
+        <w:rPr>
+          <w:rFonts w:ascii="Arial" w:hAnsi="Arial" w:cs="Arial"/>
+          <w:sz w:val="24"/>
+          <w:szCs w:val="24"/>
+        </w:rPr>
+        <w:t>2. In the "Test Runner" window, select "</w:t>
+      </w:r>
+      <w:proofErr w:type="spellStart"/>
+      <w:r>
+        <w:rPr>
+          <w:rFonts w:ascii="Arial" w:hAnsi="Arial" w:cs="Arial"/>
+          <w:sz w:val="24"/>
+          <w:szCs w:val="24"/>
+        </w:rPr>
+        <w:t>PlayMode</w:t>
+      </w:r>
+      <w:proofErr w:type="spellEnd"/>
+      <w:r>
+        <w:rPr>
+          <w:rFonts w:ascii="Arial" w:hAnsi="Arial" w:cs="Arial"/>
+          <w:sz w:val="24"/>
+          <w:szCs w:val="24"/>
+        </w:rPr>
+        <w:t>" in which you should see all the name of the various test cases.</w:t>
+      </w:r>
+    </w:p>
+    <w:p>
+      <w:pPr>
+        <w:rPr>
+          <w:rFonts w:ascii="Arial" w:hAnsi="Arial" w:cs="Arial"/>
+          <w:sz w:val="24"/>
+          <w:szCs w:val="24"/>
+        </w:rPr>
+      </w:pPr>
+      <w:r>
+        <w:rPr>
+          <w:rFonts w:ascii="Arial" w:hAnsi="Arial" w:cs="Arial"/>
+          <w:sz w:val="24"/>
+          <w:szCs w:val="24"/>
+        </w:rPr>
+        <w:t>3. (Note: Ensure the game is not running for this step). Click "Run All" in the Test Runner window.</w:t>
+      </w:r>
+    </w:p>
+    <w:p>
+      <w:pPr>
+        <w:rPr>
+          <w:rFonts w:ascii="Arial" w:hAnsi="Arial" w:cs="Arial"/>
+          <w:sz w:val="24"/>
+          <w:szCs w:val="24"/>
+        </w:rPr>
+      </w:pPr>
+      <w:r>
+        <w:rPr>
+          <w:rFonts w:ascii="Arial" w:hAnsi="Arial" w:cs="Arial"/>
+          <w:sz w:val="24"/>
+          <w:szCs w:val="24"/>
+        </w:rPr>
+        <w:t>4. A Red X will appear for failed cases and a Green Check will appear for passed cases.</w:t>
+      </w:r>
+    </w:p>
+    <w:p>
+      <w:pPr>
+        <w:rPr>
+          <w:rFonts w:ascii="Arial" w:hAnsi="Arial" w:cs="Arial"/>
+          <w:sz w:val="24"/>
+          <w:szCs w:val="24"/>
+        </w:rPr>
+      </w:pPr>
+    </w:p>
+    <w:p>
+      <w:pPr>
+        <w:rPr>
+          <w:rFonts w:ascii="Arial" w:hAnsi="Arial" w:cs="Arial"/>
+          <w:sz w:val="24"/>
+          <w:szCs w:val="24"/>
+        </w:rPr>
+      </w:pPr>
+      <w:r>
+        <w:rPr>
+          <w:rFonts w:ascii="Arial" w:hAnsi="Arial" w:cs="Arial"/>
+          <w:sz w:val="24"/>
+          <w:szCs w:val="24"/>
+        </w:rPr>
+        <w:t xml:space="preserve">*NOTE: All code </w:t>
+      </w:r>
+      <w:proofErr w:type="gramStart"/>
+      <w:r>
+        <w:rPr>
+          <w:rFonts w:ascii="Arial" w:hAnsi="Arial" w:cs="Arial"/>
+          <w:sz w:val="24"/>
+          <w:szCs w:val="24"/>
+        </w:rPr>
+        <w:t>are</w:t>
+      </w:r>
+      <w:proofErr w:type="gramEnd"/>
+      <w:r>
+        <w:rPr>
+          <w:rFonts w:ascii="Arial" w:hAnsi="Arial" w:cs="Arial"/>
+          <w:sz w:val="24"/>
+          <w:szCs w:val="24"/>
+        </w:rPr>
+        <w:t xml:space="preserve"> contained inside the "Tests" and "Scripts" folders, which are inside the "Assets" folder</w:t>
+      </w:r>
+    </w:p>
+    <w:p>
+      <w:pPr>
+        <w:rPr>
+          <w:rFonts w:ascii="Arial" w:hAnsi="Arial" w:cs="Arial"/>
+          <w:sz w:val="24"/>
+          <w:szCs w:val="24"/>
+        </w:rPr>
+      </w:pPr>
+    </w:p>
+    <w:p>
+      <w:pPr>
+        <w:rPr>
+          <w:rFonts w:ascii="Arial" w:hAnsi="Arial" w:cs="Arial"/>
+          <w:sz w:val="24"/>
+          <w:szCs w:val="24"/>
+        </w:rPr>
+      </w:pPr>
+      <w:r>
+        <w:rPr>
+          <w:rFonts w:ascii="Arial" w:hAnsi="Arial" w:cs="Arial"/>
+          <w:sz w:val="24"/>
+          <w:szCs w:val="24"/>
+        </w:rPr>
+        <w:t>Project Strengths and Weaknesses</w:t>
+      </w:r>
+    </w:p>
+    <w:p>
+      <w:pPr>
+        <w:rPr>
+          <w:rFonts w:ascii="Arial" w:hAnsi="Arial" w:cs="Arial"/>
+          <w:sz w:val="24"/>
+          <w:szCs w:val="24"/>
+        </w:rPr>
+      </w:pPr>
+      <w:r>
+        <w:rPr>
+          <w:rFonts w:ascii="Arial" w:hAnsi="Arial" w:cs="Arial"/>
+          <w:sz w:val="24"/>
+          <w:szCs w:val="24"/>
+        </w:rPr>
+        <w:t>-Looking thoroughly through the project, nothing seems to be missing from the game.</w:t>
+      </w:r>
+    </w:p>
+    <w:p>
+      <w:pPr>
+        <w:rPr>
+          <w:rFonts w:ascii="Arial" w:hAnsi="Arial" w:cs="Arial"/>
+          <w:sz w:val="24"/>
+          <w:szCs w:val="24"/>
+        </w:rPr>
+      </w:pPr>
+      <w:r>
+        <w:rPr>
+          <w:rFonts w:ascii="Arial" w:hAnsi="Arial" w:cs="Arial"/>
+          <w:sz w:val="24"/>
+          <w:szCs w:val="24"/>
+        </w:rPr>
+        <w:t>-One of the project's strengths is its level of interaction with the player. The game features easy-to-follow</w:t>
+      </w:r>
+      <w:r>
+        <w:rPr>
+          <w:rFonts w:ascii="Arial" w:hAnsi="Arial" w:cs="Arial"/>
+          <w:sz w:val="24"/>
+          <w:szCs w:val="24"/>
+        </w:rPr>
+        <w:t xml:space="preserve"> </w:t>
+      </w:r>
+      <w:r>
+        <w:rPr>
+          <w:rFonts w:ascii="Arial" w:hAnsi="Arial" w:cs="Arial"/>
+          <w:sz w:val="24"/>
+          <w:szCs w:val="24"/>
+        </w:rPr>
+        <w:t>menus, making it a user-friendly experience. Another strength the project has is its game transitions, making it</w:t>
+      </w:r>
+      <w:r>
+        <w:rPr>
+          <w:rFonts w:ascii="Arial" w:hAnsi="Arial" w:cs="Arial"/>
+          <w:sz w:val="24"/>
+          <w:szCs w:val="24"/>
+        </w:rPr>
+        <w:t xml:space="preserve"> </w:t>
+      </w:r>
+      <w:r>
+        <w:rPr>
+          <w:rFonts w:ascii="Arial" w:hAnsi="Arial" w:cs="Arial"/>
+          <w:sz w:val="24"/>
+          <w:szCs w:val="24"/>
+        </w:rPr>
+        <w:t>convenient for players to start another game or return to the menu without many clicks in between. Overall, the</w:t>
+      </w:r>
+      <w:r>
+        <w:rPr>
+          <w:rFonts w:ascii="Arial" w:hAnsi="Arial" w:cs="Arial"/>
+          <w:sz w:val="24"/>
+          <w:szCs w:val="24"/>
+        </w:rPr>
+        <w:t xml:space="preserve"> </w:t>
+      </w:r>
+      <w:r>
+        <w:rPr>
+          <w:rFonts w:ascii="Arial" w:hAnsi="Arial" w:cs="Arial"/>
+          <w:sz w:val="24"/>
+          <w:szCs w:val="24"/>
+        </w:rPr>
+        <w:t>game's design and functionality make it a solid tic tac toe application.</w:t>
+      </w:r>
+    </w:p>
+    <w:p>
+      <w:pPr>
+        <w:rPr>
+          <w:rFonts w:ascii="Arial" w:hAnsi="Arial" w:cs="Arial"/>
+          <w:sz w:val="24"/>
+          <w:szCs w:val="24"/>
+        </w:rPr>
+      </w:pPr>
+      <w:r>
+        <w:rPr>
+          <w:rFonts w:ascii="Arial" w:hAnsi="Arial" w:cs="Arial"/>
+          <w:sz w:val="24"/>
+          <w:szCs w:val="24"/>
+        </w:rPr>
+        <w:t>-One of the project's weaknesses is testing. While the game logic can easily be tested, the UI is particularly</w:t>
+      </w:r>
+      <w:r>
+        <w:rPr>
+          <w:rFonts w:ascii="Arial" w:hAnsi="Arial" w:cs="Arial"/>
+          <w:sz w:val="24"/>
+          <w:szCs w:val="24"/>
+        </w:rPr>
+        <w:t xml:space="preserve"> </w:t>
+      </w:r>
+      <w:r>
+        <w:rPr>
+          <w:rFonts w:ascii="Arial" w:hAnsi="Arial" w:cs="Arial"/>
+          <w:sz w:val="24"/>
+          <w:szCs w:val="24"/>
+        </w:rPr>
+        <w:t>difficult with the amount of UI elements within the game, which be easily missed and overlooked when testing</w:t>
+      </w:r>
+      <w:r>
+        <w:rPr>
+          <w:rFonts w:ascii="Arial" w:hAnsi="Arial" w:cs="Arial"/>
+          <w:sz w:val="24"/>
+          <w:szCs w:val="24"/>
+        </w:rPr>
+        <w:t xml:space="preserve"> </w:t>
+      </w:r>
+      <w:r>
+        <w:rPr>
+          <w:rFonts w:ascii="Arial" w:hAnsi="Arial" w:cs="Arial"/>
+          <w:sz w:val="24"/>
+          <w:szCs w:val="24"/>
+        </w:rPr>
+        <w:t>the application. Another weakness the project has is its advanced computer player. The advanced bot is sometimes</w:t>
+      </w:r>
+      <w:r>
+        <w:rPr>
+          <w:rFonts w:ascii="Arial" w:hAnsi="Arial" w:cs="Arial"/>
+          <w:sz w:val="24"/>
+          <w:szCs w:val="24"/>
+        </w:rPr>
+        <w:t xml:space="preserve"> </w:t>
+      </w:r>
+      <w:r>
+        <w:rPr>
+          <w:rFonts w:ascii="Arial" w:hAnsi="Arial" w:cs="Arial"/>
+          <w:sz w:val="24"/>
+          <w:szCs w:val="24"/>
+        </w:rPr>
+        <w:t>not able to predict or fully decide where to make a placement. However, this is only noticeable depending on</w:t>
+      </w:r>
+      <w:r>
+        <w:rPr>
+          <w:rFonts w:ascii="Arial" w:hAnsi="Arial" w:cs="Arial"/>
+          <w:sz w:val="24"/>
+          <w:szCs w:val="24"/>
+        </w:rPr>
+        <w:t xml:space="preserve"> </w:t>
+      </w:r>
+      <w:r>
+        <w:rPr>
+          <w:rFonts w:ascii="Arial" w:hAnsi="Arial" w:cs="Arial"/>
+          <w:sz w:val="24"/>
+          <w:szCs w:val="24"/>
+        </w:rPr>
+        <w:t xml:space="preserve">where the player places their piece on the grid.   </w:t>
+      </w:r>
     </w:p>
     <w:p>
       <w:pPr>
@@ -3521,6 +4232,7 @@
           <w:szCs w:val="24"/>
           <w:u w:val="single"/>
         </w:rPr>
+        <w:lastRenderedPageBreak/>
         <w:t>Commit Log</w:t>
       </w:r>
     </w:p>

</xml_diff>

<commit_message>
added code coverage to the documentation
</commit_message>
<xml_diff>
--- a/PA4/Documents/TicTacToe(v1.3).docx
+++ b/PA4/Documents/TicTacToe(v1.3).docx
@@ -3272,6 +3272,122 @@
     </w:p>
     <w:p>
       <w:pPr>
+        <w:jc w:val="both"/>
+        <w:rPr>
+          <w:rFonts w:ascii="Arial" w:hAnsi="Arial" w:cs="Arial"/>
+          <w:sz w:val="24"/>
+          <w:szCs w:val="24"/>
+        </w:rPr>
+      </w:pPr>
+      <w:r>
+        <w:rPr>
+          <w:rFonts w:ascii="Arial" w:hAnsi="Arial" w:cs="Arial"/>
+          <w:sz w:val="24"/>
+          <w:szCs w:val="24"/>
+        </w:rPr>
+        <w:t>*note: the image below only shows the overall code coverage for the project. For more specifics, in the project folder, click “Assets” &gt; “Tests” &gt; “</w:t>
+      </w:r>
+      <w:proofErr w:type="spellStart"/>
+      <w:r>
+        <w:rPr>
+          <w:rFonts w:ascii="Arial" w:hAnsi="Arial" w:cs="Arial"/>
+          <w:sz w:val="24"/>
+          <w:szCs w:val="24"/>
+        </w:rPr>
+        <w:t>CodeCoverage</w:t>
+      </w:r>
+      <w:proofErr w:type="spellEnd"/>
+      <w:r>
+        <w:rPr>
+          <w:rFonts w:ascii="Arial" w:hAnsi="Arial" w:cs="Arial"/>
+          <w:sz w:val="24"/>
+          <w:szCs w:val="24"/>
+        </w:rPr>
+        <w:t>” &gt; “Report”. Inside the “Report” folder, scroll all the way down and find the “index” file. Double click to open an interactive, in-depth report.</w:t>
+      </w:r>
+    </w:p>
+    <w:p>
+      <w:pPr>
+        <w:jc w:val="both"/>
+        <w:rPr>
+          <w:rFonts w:ascii="Arial" w:hAnsi="Arial" w:cs="Arial"/>
+          <w:sz w:val="24"/>
+          <w:szCs w:val="24"/>
+        </w:rPr>
+      </w:pPr>
+      <w:r>
+        <w:rPr>
+          <w:noProof/>
+        </w:rPr>
+        <w:drawing>
+          <wp:anchor distT="0" distB="0" distL="114300" distR="114300" simplePos="0" relativeHeight="251658240" behindDoc="0" locked="0" layoutInCell="1" allowOverlap="1" wp14:anchorId="435E4F98" wp14:editId="170E04F2">
+            <wp:simplePos x="0" y="0"/>
+            <wp:positionH relativeFrom="margin">
+              <wp:align>center</wp:align>
+            </wp:positionH>
+            <wp:positionV relativeFrom="paragraph">
+              <wp:posOffset>8255</wp:posOffset>
+            </wp:positionV>
+            <wp:extent cx="7340635" cy="1127760"/>
+            <wp:effectExtent l="0" t="0" r="0" b="0"/>
+            <wp:wrapNone/>
+            <wp:docPr id="1" name="Picture 1"/>
+            <wp:cNvGraphicFramePr>
+              <a:graphicFrameLocks xmlns:a="http://schemas.openxmlformats.org/drawingml/2006/main" noChangeAspect="1"/>
+            </wp:cNvGraphicFramePr>
+            <a:graphic xmlns:a="http://schemas.openxmlformats.org/drawingml/2006/main">
+              <a:graphicData uri="http://schemas.openxmlformats.org/drawingml/2006/picture">
+                <pic:pic xmlns:pic="http://schemas.openxmlformats.org/drawingml/2006/picture">
+                  <pic:nvPicPr>
+                    <pic:cNvPr id="1" name=""/>
+                    <pic:cNvPicPr/>
+                  </pic:nvPicPr>
+                  <pic:blipFill>
+                    <a:blip r:embed="rId7">
+                      <a:extLst>
+                        <a:ext uri="{28A0092B-C50C-407E-A947-70E740481C1C}">
+                          <a14:useLocalDpi xmlns:a14="http://schemas.microsoft.com/office/drawing/2010/main" val="0"/>
+                        </a:ext>
+                      </a:extLst>
+                    </a:blip>
+                    <a:stretch>
+                      <a:fillRect/>
+                    </a:stretch>
+                  </pic:blipFill>
+                  <pic:spPr>
+                    <a:xfrm>
+                      <a:off x="0" y="0"/>
+                      <a:ext cx="7340635" cy="1127760"/>
+                    </a:xfrm>
+                    <a:prstGeom prst="rect">
+                      <a:avLst/>
+                    </a:prstGeom>
+                  </pic:spPr>
+                </pic:pic>
+              </a:graphicData>
+            </a:graphic>
+            <wp14:sizeRelH relativeFrom="margin">
+              <wp14:pctWidth>0</wp14:pctWidth>
+            </wp14:sizeRelH>
+            <wp14:sizeRelV relativeFrom="margin">
+              <wp14:pctHeight>0</wp14:pctHeight>
+            </wp14:sizeRelV>
+          </wp:anchor>
+        </w:drawing>
+      </w:r>
+    </w:p>
+    <w:p>
+      <w:pPr>
+        <w:jc w:val="both"/>
+        <w:rPr>
+          <w:rFonts w:ascii="Arial" w:hAnsi="Arial" w:cs="Arial"/>
+          <w:sz w:val="24"/>
+          <w:szCs w:val="24"/>
+        </w:rPr>
+      </w:pPr>
+    </w:p>
+    <w:p>
+      <w:pPr>
         <w:jc w:val="center"/>
         <w:rPr>
           <w:rFonts w:ascii="Arial" w:hAnsi="Arial" w:cs="Arial"/>
@@ -3294,6 +3410,60 @@
     </w:p>
     <w:p>
       <w:pPr>
+        <w:jc w:val="both"/>
+        <w:rPr>
+          <w:rFonts w:ascii="Arial" w:hAnsi="Arial" w:cs="Arial"/>
+          <w:sz w:val="24"/>
+          <w:szCs w:val="24"/>
+        </w:rPr>
+      </w:pPr>
+      <w:r>
+        <w:rPr>
+          <w:rFonts w:ascii="Arial" w:hAnsi="Arial" w:cs="Arial"/>
+          <w:sz w:val="24"/>
+          <w:szCs w:val="24"/>
+        </w:rPr>
+        <w:t xml:space="preserve">In the image above, the line coverage for </w:t>
+      </w:r>
+      <w:proofErr w:type="spellStart"/>
+      <w:r>
+        <w:rPr>
+          <w:rFonts w:ascii="Arial" w:hAnsi="Arial" w:cs="Arial"/>
+          <w:sz w:val="24"/>
+          <w:szCs w:val="24"/>
+        </w:rPr>
+        <w:t>GridMangerAssembly</w:t>
+      </w:r>
+      <w:proofErr w:type="spellEnd"/>
+      <w:r>
+        <w:rPr>
+          <w:rFonts w:ascii="Arial" w:hAnsi="Arial" w:cs="Arial"/>
+          <w:sz w:val="24"/>
+          <w:szCs w:val="24"/>
+        </w:rPr>
+        <w:t xml:space="preserve">, </w:t>
+      </w:r>
+      <w:r>
+        <w:rPr>
+          <w:rFonts w:ascii="Arial" w:hAnsi="Arial" w:cs="Arial"/>
+          <w:sz w:val="24"/>
+          <w:szCs w:val="24"/>
+        </w:rPr>
+        <w:t>only shows 42.4% covered as the other ~60% contains the UI. The UI has already been tested using System Test cases above. Additionally, some of the lines that appear as not tested contain brackets and not any form of logic.</w:t>
+      </w:r>
+    </w:p>
+    <w:p>
+      <w:pPr>
+        <w:jc w:val="both"/>
+        <w:rPr>
+          <w:rFonts w:ascii="Arial" w:hAnsi="Arial" w:cs="Arial"/>
+          <w:sz w:val="24"/>
+          <w:szCs w:val="24"/>
+        </w:rPr>
+      </w:pPr>
+    </w:p>
+    <w:p>
+      <w:pPr>
         <w:jc w:val="center"/>
         <w:rPr>
           <w:rFonts w:ascii="Arial" w:hAnsi="Arial" w:cs="Arial"/>
@@ -3679,24 +3849,6 @@
           <w:szCs w:val="24"/>
         </w:rPr>
       </w:pPr>
-    </w:p>
-    <w:p>
-      <w:pPr>
-        <w:rPr>
-          <w:rFonts w:ascii="Arial" w:hAnsi="Arial" w:cs="Arial"/>
-          <w:sz w:val="24"/>
-          <w:szCs w:val="24"/>
-        </w:rPr>
-      </w:pPr>
-    </w:p>
-    <w:p>
-      <w:pPr>
-        <w:rPr>
-          <w:rFonts w:ascii="Arial" w:hAnsi="Arial" w:cs="Arial"/>
-          <w:sz w:val="24"/>
-          <w:szCs w:val="24"/>
-        </w:rPr>
-      </w:pPr>
       <w:r>
         <w:rPr>
           <w:rFonts w:ascii="Arial" w:hAnsi="Arial" w:cs="Arial"/>
@@ -4024,7 +4176,16 @@
           <w:sz w:val="24"/>
           <w:szCs w:val="24"/>
         </w:rPr>
-        <w:t>not able to predict or fully decide where to make a placement. However, this is only noticeable depending on</w:t>
+        <w:t xml:space="preserve">not able to </w:t>
+      </w:r>
+      <w:r>
+        <w:rPr>
+          <w:rFonts w:ascii="Arial" w:hAnsi="Arial" w:cs="Arial"/>
+          <w:sz w:val="24"/>
+          <w:szCs w:val="24"/>
+        </w:rPr>
+        <w:lastRenderedPageBreak/>
+        <w:t>predict or fully decide where to make a placement. However, this is only noticeable depending on</w:t>
       </w:r>
       <w:r>
         <w:rPr>
@@ -4232,12 +4393,11 @@
           <w:szCs w:val="24"/>
           <w:u w:val="single"/>
         </w:rPr>
-        <w:lastRenderedPageBreak/>
         <w:t>Commit Log</w:t>
       </w:r>
     </w:p>
     <w:sectPr>
-      <w:headerReference w:type="default" r:id="rId7"/>
+      <w:headerReference w:type="default" r:id="rId8"/>
       <w:pgSz w:w="12240" w:h="15840"/>
       <w:pgMar w:top="1440" w:right="1440" w:bottom="1440" w:left="1440" w:header="720" w:footer="720" w:gutter="0"/>
       <w:cols w:space="720"/>

</xml_diff>

<commit_message>
added updated diagrams to documentation
</commit_message>
<xml_diff>
--- a/PA4/Documents/TicTacToe(v1.3).docx
+++ b/PA4/Documents/TicTacToe(v1.3).docx
@@ -97,6 +97,7 @@
     </w:p>
     <w:p>
       <w:pPr>
+        <w:jc w:val="center"/>
         <w:rPr>
           <w:rFonts w:ascii="Arial" w:hAnsi="Arial" w:cs="Arial"/>
           <w:sz w:val="24"/>
@@ -119,6 +120,64 @@
       <w:r>
         <w:rPr>
           <w:rFonts w:ascii="Arial" w:hAnsi="Arial" w:cs="Arial"/>
+          <w:noProof/>
+          <w:sz w:val="24"/>
+          <w:szCs w:val="24"/>
+          <w:u w:val="single"/>
+        </w:rPr>
+        <w:drawing>
+          <wp:anchor distT="0" distB="0" distL="114300" distR="114300" simplePos="0" relativeHeight="251659264" behindDoc="0" locked="0" layoutInCell="1" allowOverlap="1" wp14:anchorId="69272B1F" wp14:editId="03365240">
+            <wp:simplePos x="0" y="0"/>
+            <wp:positionH relativeFrom="margin">
+              <wp:align>right</wp:align>
+            </wp:positionH>
+            <wp:positionV relativeFrom="paragraph">
+              <wp:posOffset>291465</wp:posOffset>
+            </wp:positionV>
+            <wp:extent cx="5943600" cy="4243705"/>
+            <wp:effectExtent l="0" t="0" r="0" b="4445"/>
+            <wp:wrapNone/>
+            <wp:docPr id="2" name="Picture 2" descr="A screenshot of a computer&#10;&#10;Description automatically generated with medium confidence"/>
+            <wp:cNvGraphicFramePr>
+              <a:graphicFrameLocks xmlns:a="http://schemas.openxmlformats.org/drawingml/2006/main" noChangeAspect="1"/>
+            </wp:cNvGraphicFramePr>
+            <a:graphic xmlns:a="http://schemas.openxmlformats.org/drawingml/2006/main">
+              <a:graphicData uri="http://schemas.openxmlformats.org/drawingml/2006/picture">
+                <pic:pic xmlns:pic="http://schemas.openxmlformats.org/drawingml/2006/picture">
+                  <pic:nvPicPr>
+                    <pic:cNvPr id="2" name="Picture 2" descr="A screenshot of a computer&#10;&#10;Description automatically generated with medium confidence"/>
+                    <pic:cNvPicPr/>
+                  </pic:nvPicPr>
+                  <pic:blipFill>
+                    <a:blip r:embed="rId7">
+                      <a:extLst>
+                        <a:ext uri="{28A0092B-C50C-407E-A947-70E740481C1C}">
+                          <a14:useLocalDpi xmlns:a14="http://schemas.microsoft.com/office/drawing/2010/main" val="0"/>
+                        </a:ext>
+                      </a:extLst>
+                    </a:blip>
+                    <a:stretch>
+                      <a:fillRect/>
+                    </a:stretch>
+                  </pic:blipFill>
+                  <pic:spPr>
+                    <a:xfrm>
+                      <a:off x="0" y="0"/>
+                      <a:ext cx="5943600" cy="4243705"/>
+                    </a:xfrm>
+                    <a:prstGeom prst="rect">
+                      <a:avLst/>
+                    </a:prstGeom>
+                  </pic:spPr>
+                </pic:pic>
+              </a:graphicData>
+            </a:graphic>
+          </wp:anchor>
+        </w:drawing>
+      </w:r>
+      <w:r>
+        <w:rPr>
+          <w:rFonts w:ascii="Arial" w:hAnsi="Arial" w:cs="Arial"/>
           <w:b/>
           <w:bCs/>
           <w:sz w:val="24"/>
@@ -169,7 +228,10 @@
           <w:szCs w:val="24"/>
         </w:rPr>
       </w:pPr>
-      <w:r>
+    </w:p>
+    <w:p>
+      <w:pPr>
+        <w:jc w:val="center"/>
         <w:rPr>
           <w:rFonts w:ascii="Arial" w:hAnsi="Arial" w:cs="Arial"/>
           <w:b/>
@@ -177,9 +239,11 @@
           <w:sz w:val="24"/>
           <w:szCs w:val="24"/>
         </w:rPr>
-        <w:t>Use Case</w:t>
-      </w:r>
-      <w:r>
+      </w:pPr>
+    </w:p>
+    <w:p>
+      <w:pPr>
+        <w:jc w:val="center"/>
         <w:rPr>
           <w:rFonts w:ascii="Arial" w:hAnsi="Arial" w:cs="Arial"/>
           <w:b/>
@@ -187,26 +251,6 @@
           <w:sz w:val="24"/>
           <w:szCs w:val="24"/>
         </w:rPr>
-        <w:t xml:space="preserve"> Diagram</w:t>
-      </w:r>
-    </w:p>
-    <w:p>
-      <w:pPr>
-        <w:rPr>
-          <w:rFonts w:ascii="Arial" w:hAnsi="Arial" w:cs="Arial"/>
-          <w:sz w:val="24"/>
-          <w:szCs w:val="24"/>
-        </w:rPr>
-      </w:pPr>
-    </w:p>
-    <w:p>
-      <w:pPr>
-        <w:rPr>
-          <w:rFonts w:ascii="Arial" w:hAnsi="Arial" w:cs="Arial"/>
-          <w:sz w:val="24"/>
-          <w:szCs w:val="24"/>
-          <w:u w:val="single"/>
-        </w:rPr>
       </w:pPr>
     </w:p>
     <w:p>
@@ -220,7 +264,10 @@
           <w:szCs w:val="24"/>
         </w:rPr>
       </w:pPr>
-      <w:r>
+    </w:p>
+    <w:p>
+      <w:pPr>
+        <w:jc w:val="center"/>
         <w:rPr>
           <w:rFonts w:ascii="Arial" w:hAnsi="Arial" w:cs="Arial"/>
           <w:b/>
@@ -228,190 +275,1825 @@
           <w:sz w:val="24"/>
           <w:szCs w:val="24"/>
         </w:rPr>
-        <w:t>Sequence Diagrams</w:t>
-      </w:r>
-    </w:p>
-    <w:p>
-      <w:pPr>
-        <w:rPr>
-          <w:rFonts w:ascii="Arial" w:hAnsi="Arial" w:cs="Arial"/>
-          <w:sz w:val="24"/>
-          <w:szCs w:val="24"/>
-          <w:u w:val="single"/>
-        </w:rPr>
-      </w:pPr>
-    </w:p>
-    <w:p>
-      <w:pPr>
-        <w:rPr>
-          <w:rFonts w:ascii="Arial" w:hAnsi="Arial" w:cs="Arial"/>
-          <w:sz w:val="24"/>
-          <w:szCs w:val="24"/>
-          <w:u w:val="single"/>
-        </w:rPr>
-      </w:pPr>
-    </w:p>
-    <w:p>
-      <w:pPr>
-        <w:jc w:val="center"/>
-        <w:rPr>
-          <w:rFonts w:ascii="Arial" w:hAnsi="Arial" w:cs="Arial"/>
-          <w:sz w:val="24"/>
-          <w:szCs w:val="24"/>
-          <w:u w:val="single"/>
-        </w:rPr>
-      </w:pPr>
-    </w:p>
-    <w:p>
-      <w:pPr>
-        <w:jc w:val="center"/>
-        <w:rPr>
-          <w:rFonts w:ascii="Arial" w:hAnsi="Arial" w:cs="Arial"/>
-          <w:sz w:val="24"/>
-          <w:szCs w:val="24"/>
-          <w:u w:val="single"/>
-        </w:rPr>
-      </w:pPr>
-    </w:p>
-    <w:p>
-      <w:pPr>
-        <w:jc w:val="center"/>
-        <w:rPr>
-          <w:rFonts w:ascii="Arial" w:hAnsi="Arial" w:cs="Arial"/>
-          <w:sz w:val="24"/>
-          <w:szCs w:val="24"/>
-          <w:u w:val="single"/>
-        </w:rPr>
-      </w:pPr>
-    </w:p>
-    <w:p>
-      <w:pPr>
-        <w:jc w:val="center"/>
-        <w:rPr>
-          <w:rFonts w:ascii="Arial" w:hAnsi="Arial" w:cs="Arial"/>
-          <w:sz w:val="24"/>
-          <w:szCs w:val="24"/>
-          <w:u w:val="single"/>
-        </w:rPr>
-      </w:pPr>
-    </w:p>
-    <w:p>
-      <w:pPr>
-        <w:jc w:val="center"/>
-        <w:rPr>
-          <w:rFonts w:ascii="Arial" w:hAnsi="Arial" w:cs="Arial"/>
-          <w:sz w:val="24"/>
-          <w:szCs w:val="24"/>
-          <w:u w:val="single"/>
-        </w:rPr>
-      </w:pPr>
-    </w:p>
-    <w:p>
-      <w:pPr>
-        <w:jc w:val="center"/>
-        <w:rPr>
-          <w:rFonts w:ascii="Arial" w:hAnsi="Arial" w:cs="Arial"/>
-          <w:sz w:val="24"/>
-          <w:szCs w:val="24"/>
-          <w:u w:val="single"/>
-        </w:rPr>
-      </w:pPr>
-    </w:p>
-    <w:p>
-      <w:pPr>
-        <w:jc w:val="center"/>
-        <w:rPr>
-          <w:rFonts w:ascii="Arial" w:hAnsi="Arial" w:cs="Arial"/>
-          <w:sz w:val="24"/>
-          <w:szCs w:val="24"/>
-          <w:u w:val="single"/>
-        </w:rPr>
-      </w:pPr>
-    </w:p>
-    <w:p>
-      <w:pPr>
-        <w:jc w:val="center"/>
-        <w:rPr>
-          <w:rFonts w:ascii="Arial" w:hAnsi="Arial" w:cs="Arial"/>
-          <w:sz w:val="24"/>
-          <w:szCs w:val="24"/>
-          <w:u w:val="single"/>
-        </w:rPr>
-      </w:pPr>
-    </w:p>
-    <w:p>
-      <w:pPr>
-        <w:jc w:val="center"/>
-        <w:rPr>
-          <w:rFonts w:ascii="Arial" w:hAnsi="Arial" w:cs="Arial"/>
-          <w:sz w:val="24"/>
-          <w:szCs w:val="24"/>
-          <w:u w:val="single"/>
-        </w:rPr>
-      </w:pPr>
-    </w:p>
-    <w:p>
-      <w:pPr>
-        <w:jc w:val="center"/>
-        <w:rPr>
-          <w:rFonts w:ascii="Arial" w:hAnsi="Arial" w:cs="Arial"/>
-          <w:sz w:val="24"/>
-          <w:szCs w:val="24"/>
-          <w:u w:val="single"/>
-        </w:rPr>
-      </w:pPr>
-    </w:p>
-    <w:p>
-      <w:pPr>
-        <w:jc w:val="center"/>
-        <w:rPr>
-          <w:rFonts w:ascii="Arial" w:hAnsi="Arial" w:cs="Arial"/>
-          <w:sz w:val="24"/>
-          <w:szCs w:val="24"/>
-          <w:u w:val="single"/>
-        </w:rPr>
-      </w:pPr>
-    </w:p>
-    <w:p>
-      <w:pPr>
-        <w:jc w:val="center"/>
-        <w:rPr>
-          <w:rFonts w:ascii="Arial" w:hAnsi="Arial" w:cs="Arial"/>
-          <w:sz w:val="24"/>
-          <w:szCs w:val="24"/>
-          <w:u w:val="single"/>
-        </w:rPr>
-      </w:pPr>
-    </w:p>
-    <w:p>
-      <w:pPr>
-        <w:jc w:val="center"/>
-        <w:rPr>
-          <w:rFonts w:ascii="Arial" w:hAnsi="Arial" w:cs="Arial"/>
-          <w:sz w:val="24"/>
-          <w:szCs w:val="24"/>
-          <w:u w:val="single"/>
-        </w:rPr>
-      </w:pPr>
-    </w:p>
-    <w:p>
-      <w:pPr>
-        <w:jc w:val="center"/>
-        <w:rPr>
-          <w:rFonts w:ascii="Arial" w:hAnsi="Arial" w:cs="Arial"/>
-          <w:sz w:val="24"/>
-          <w:szCs w:val="24"/>
-          <w:u w:val="single"/>
-        </w:rPr>
-      </w:pPr>
-      <w:r>
-        <w:rPr>
-          <w:rFonts w:ascii="Arial" w:hAnsi="Arial" w:cs="Arial"/>
+      </w:pPr>
+    </w:p>
+    <w:p>
+      <w:pPr>
+        <w:jc w:val="center"/>
+        <w:rPr>
+          <w:rFonts w:ascii="Arial" w:hAnsi="Arial" w:cs="Arial"/>
+          <w:b/>
+          <w:bCs/>
+          <w:sz w:val="24"/>
+          <w:szCs w:val="24"/>
+        </w:rPr>
+      </w:pPr>
+    </w:p>
+    <w:p>
+      <w:pPr>
+        <w:jc w:val="center"/>
+        <w:rPr>
+          <w:rFonts w:ascii="Arial" w:hAnsi="Arial" w:cs="Arial"/>
+          <w:b/>
+          <w:bCs/>
+          <w:sz w:val="24"/>
+          <w:szCs w:val="24"/>
+        </w:rPr>
+      </w:pPr>
+    </w:p>
+    <w:p>
+      <w:pPr>
+        <w:jc w:val="center"/>
+        <w:rPr>
+          <w:rFonts w:ascii="Arial" w:hAnsi="Arial" w:cs="Arial"/>
+          <w:b/>
+          <w:bCs/>
+          <w:sz w:val="24"/>
+          <w:szCs w:val="24"/>
+        </w:rPr>
+      </w:pPr>
+    </w:p>
+    <w:p>
+      <w:pPr>
+        <w:jc w:val="center"/>
+        <w:rPr>
+          <w:rFonts w:ascii="Arial" w:hAnsi="Arial" w:cs="Arial"/>
+          <w:b/>
+          <w:bCs/>
+          <w:sz w:val="24"/>
+          <w:szCs w:val="24"/>
+        </w:rPr>
+      </w:pPr>
+    </w:p>
+    <w:p>
+      <w:pPr>
+        <w:jc w:val="center"/>
+        <w:rPr>
+          <w:rFonts w:ascii="Arial" w:hAnsi="Arial" w:cs="Arial"/>
+          <w:b/>
+          <w:bCs/>
+          <w:sz w:val="24"/>
+          <w:szCs w:val="24"/>
+        </w:rPr>
+      </w:pPr>
+    </w:p>
+    <w:p>
+      <w:pPr>
+        <w:jc w:val="center"/>
+        <w:rPr>
+          <w:rFonts w:ascii="Arial" w:hAnsi="Arial" w:cs="Arial"/>
+          <w:b/>
+          <w:bCs/>
+          <w:sz w:val="24"/>
+          <w:szCs w:val="24"/>
+        </w:rPr>
+      </w:pPr>
+    </w:p>
+    <w:p>
+      <w:pPr>
+        <w:jc w:val="center"/>
+        <w:rPr>
+          <w:rFonts w:ascii="Arial" w:hAnsi="Arial" w:cs="Arial"/>
+          <w:b/>
+          <w:bCs/>
+          <w:sz w:val="24"/>
+          <w:szCs w:val="24"/>
+        </w:rPr>
+      </w:pPr>
+    </w:p>
+    <w:p>
+      <w:pPr>
+        <w:jc w:val="center"/>
+        <w:rPr>
+          <w:rFonts w:ascii="Arial" w:hAnsi="Arial" w:cs="Arial"/>
+          <w:b/>
+          <w:bCs/>
+          <w:sz w:val="24"/>
+          <w:szCs w:val="24"/>
+        </w:rPr>
+      </w:pPr>
+    </w:p>
+    <w:p>
+      <w:pPr>
+        <w:jc w:val="center"/>
+        <w:rPr>
+          <w:rFonts w:ascii="Arial" w:hAnsi="Arial" w:cs="Arial"/>
+          <w:b/>
+          <w:bCs/>
+          <w:sz w:val="24"/>
+          <w:szCs w:val="24"/>
+        </w:rPr>
+      </w:pPr>
+      <w:r>
+        <w:rPr>
+          <w:rFonts w:ascii="Arial" w:hAnsi="Arial" w:cs="Arial"/>
+          <w:b/>
+          <w:bCs/>
+          <w:noProof/>
+          <w:sz w:val="24"/>
+          <w:szCs w:val="24"/>
+        </w:rPr>
+        <w:drawing>
+          <wp:anchor distT="0" distB="0" distL="114300" distR="114300" simplePos="0" relativeHeight="251660288" behindDoc="0" locked="0" layoutInCell="1" allowOverlap="1" wp14:anchorId="430D2C4B" wp14:editId="52CE3E34">
+            <wp:simplePos x="0" y="0"/>
+            <wp:positionH relativeFrom="margin">
+              <wp:align>center</wp:align>
+            </wp:positionH>
+            <wp:positionV relativeFrom="paragraph">
+              <wp:posOffset>78105</wp:posOffset>
+            </wp:positionV>
+            <wp:extent cx="3411855" cy="2363594"/>
+            <wp:effectExtent l="0" t="0" r="0" b="0"/>
+            <wp:wrapNone/>
+            <wp:docPr id="3" name="Picture 3" descr="Graphical user interface&#10;&#10;Description automatically generated with medium confidence"/>
+            <wp:cNvGraphicFramePr>
+              <a:graphicFrameLocks xmlns:a="http://schemas.openxmlformats.org/drawingml/2006/main" noChangeAspect="1"/>
+            </wp:cNvGraphicFramePr>
+            <a:graphic xmlns:a="http://schemas.openxmlformats.org/drawingml/2006/main">
+              <a:graphicData uri="http://schemas.openxmlformats.org/drawingml/2006/picture">
+                <pic:pic xmlns:pic="http://schemas.openxmlformats.org/drawingml/2006/picture">
+                  <pic:nvPicPr>
+                    <pic:cNvPr id="3" name="Picture 3" descr="Graphical user interface&#10;&#10;Description automatically generated with medium confidence"/>
+                    <pic:cNvPicPr/>
+                  </pic:nvPicPr>
+                  <pic:blipFill>
+                    <a:blip r:embed="rId8">
+                      <a:extLst>
+                        <a:ext uri="{28A0092B-C50C-407E-A947-70E740481C1C}">
+                          <a14:useLocalDpi xmlns:a14="http://schemas.microsoft.com/office/drawing/2010/main" val="0"/>
+                        </a:ext>
+                      </a:extLst>
+                    </a:blip>
+                    <a:stretch>
+                      <a:fillRect/>
+                    </a:stretch>
+                  </pic:blipFill>
+                  <pic:spPr>
+                    <a:xfrm>
+                      <a:off x="0" y="0"/>
+                      <a:ext cx="3411855" cy="2363594"/>
+                    </a:xfrm>
+                    <a:prstGeom prst="rect">
+                      <a:avLst/>
+                    </a:prstGeom>
+                  </pic:spPr>
+                </pic:pic>
+              </a:graphicData>
+            </a:graphic>
+            <wp14:sizeRelH relativeFrom="margin">
+              <wp14:pctWidth>0</wp14:pctWidth>
+            </wp14:sizeRelH>
+            <wp14:sizeRelV relativeFrom="margin">
+              <wp14:pctHeight>0</wp14:pctHeight>
+            </wp14:sizeRelV>
+          </wp:anchor>
+        </w:drawing>
+      </w:r>
+    </w:p>
+    <w:p>
+      <w:pPr>
+        <w:jc w:val="center"/>
+        <w:rPr>
+          <w:rFonts w:ascii="Arial" w:hAnsi="Arial" w:cs="Arial"/>
+          <w:b/>
+          <w:bCs/>
+          <w:sz w:val="24"/>
+          <w:szCs w:val="24"/>
+        </w:rPr>
+      </w:pPr>
+    </w:p>
+    <w:p>
+      <w:pPr>
+        <w:jc w:val="center"/>
+        <w:rPr>
+          <w:rFonts w:ascii="Arial" w:hAnsi="Arial" w:cs="Arial"/>
+          <w:b/>
+          <w:bCs/>
+          <w:sz w:val="24"/>
+          <w:szCs w:val="24"/>
+        </w:rPr>
+      </w:pPr>
+    </w:p>
+    <w:p>
+      <w:pPr>
+        <w:jc w:val="center"/>
+        <w:rPr>
+          <w:rFonts w:ascii="Arial" w:hAnsi="Arial" w:cs="Arial"/>
+          <w:b/>
+          <w:bCs/>
+          <w:sz w:val="24"/>
+          <w:szCs w:val="24"/>
+        </w:rPr>
+      </w:pPr>
+    </w:p>
+    <w:p>
+      <w:pPr>
+        <w:jc w:val="center"/>
+        <w:rPr>
+          <w:rFonts w:ascii="Arial" w:hAnsi="Arial" w:cs="Arial"/>
+          <w:b/>
+          <w:bCs/>
+          <w:sz w:val="24"/>
+          <w:szCs w:val="24"/>
+        </w:rPr>
+      </w:pPr>
+    </w:p>
+    <w:p>
+      <w:pPr>
+        <w:jc w:val="center"/>
+        <w:rPr>
+          <w:rFonts w:ascii="Arial" w:hAnsi="Arial" w:cs="Arial"/>
+          <w:b/>
+          <w:bCs/>
+          <w:sz w:val="24"/>
+          <w:szCs w:val="24"/>
+        </w:rPr>
+      </w:pPr>
+    </w:p>
+    <w:p>
+      <w:pPr>
+        <w:jc w:val="center"/>
+        <w:rPr>
+          <w:rFonts w:ascii="Arial" w:hAnsi="Arial" w:cs="Arial"/>
+          <w:b/>
+          <w:bCs/>
+          <w:sz w:val="24"/>
+          <w:szCs w:val="24"/>
+        </w:rPr>
+      </w:pPr>
+    </w:p>
+    <w:p>
+      <w:pPr>
+        <w:jc w:val="center"/>
+        <w:rPr>
+          <w:rFonts w:ascii="Arial" w:hAnsi="Arial" w:cs="Arial"/>
+          <w:b/>
+          <w:bCs/>
+          <w:sz w:val="24"/>
+          <w:szCs w:val="24"/>
+        </w:rPr>
+      </w:pPr>
+      <w:r>
+        <w:rPr>
+          <w:rFonts w:ascii="Arial" w:hAnsi="Arial" w:cs="Arial"/>
+          <w:b/>
+          <w:bCs/>
+          <w:sz w:val="24"/>
+          <w:szCs w:val="24"/>
+        </w:rPr>
+        <w:t>Use Case</w:t>
+      </w:r>
+      <w:r>
+        <w:rPr>
+          <w:rFonts w:ascii="Arial" w:hAnsi="Arial" w:cs="Arial"/>
+          <w:b/>
+          <w:bCs/>
+          <w:sz w:val="24"/>
+          <w:szCs w:val="24"/>
+        </w:rPr>
+        <w:t xml:space="preserve"> Diagram</w:t>
+      </w:r>
+    </w:p>
+    <w:p>
+      <w:pPr>
+        <w:rPr>
+          <w:rFonts w:ascii="Arial" w:hAnsi="Arial" w:cs="Arial"/>
+          <w:sz w:val="24"/>
+          <w:szCs w:val="24"/>
+        </w:rPr>
+      </w:pPr>
+      <w:r>
+        <w:rPr>
+          <w:rFonts w:ascii="Arial" w:hAnsi="Arial" w:cs="Arial"/>
+          <w:noProof/>
+          <w:sz w:val="24"/>
+          <w:szCs w:val="24"/>
+        </w:rPr>
+        <w:drawing>
+          <wp:inline distT="0" distB="0" distL="0" distR="0" wp14:anchorId="3C9C5BAC" wp14:editId="2CF22EF6">
+            <wp:extent cx="5943600" cy="6979285"/>
+            <wp:effectExtent l="0" t="0" r="0" b="0"/>
+            <wp:docPr id="4" name="Picture 4" descr="A picture containing qr code&#10;&#10;Description automatically generated"/>
+            <wp:cNvGraphicFramePr>
+              <a:graphicFrameLocks xmlns:a="http://schemas.openxmlformats.org/drawingml/2006/main" noChangeAspect="1"/>
+            </wp:cNvGraphicFramePr>
+            <a:graphic xmlns:a="http://schemas.openxmlformats.org/drawingml/2006/main">
+              <a:graphicData uri="http://schemas.openxmlformats.org/drawingml/2006/picture">
+                <pic:pic xmlns:pic="http://schemas.openxmlformats.org/drawingml/2006/picture">
+                  <pic:nvPicPr>
+                    <pic:cNvPr id="4" name="Picture 4" descr="A picture containing qr code&#10;&#10;Description automatically generated"/>
+                    <pic:cNvPicPr/>
+                  </pic:nvPicPr>
+                  <pic:blipFill>
+                    <a:blip r:embed="rId9">
+                      <a:extLst>
+                        <a:ext uri="{28A0092B-C50C-407E-A947-70E740481C1C}">
+                          <a14:useLocalDpi xmlns:a14="http://schemas.microsoft.com/office/drawing/2010/main" val="0"/>
+                        </a:ext>
+                      </a:extLst>
+                    </a:blip>
+                    <a:stretch>
+                      <a:fillRect/>
+                    </a:stretch>
+                  </pic:blipFill>
+                  <pic:spPr>
+                    <a:xfrm>
+                      <a:off x="0" y="0"/>
+                      <a:ext cx="5943600" cy="6979285"/>
+                    </a:xfrm>
+                    <a:prstGeom prst="rect">
+                      <a:avLst/>
+                    </a:prstGeom>
+                  </pic:spPr>
+                </pic:pic>
+              </a:graphicData>
+            </a:graphic>
+          </wp:inline>
+        </w:drawing>
+      </w:r>
+    </w:p>
+    <w:p>
+      <w:pPr>
+        <w:jc w:val="center"/>
+        <w:rPr>
+          <w:rFonts w:ascii="Arial" w:hAnsi="Arial" w:cs="Arial"/>
+          <w:b/>
+          <w:bCs/>
+          <w:sz w:val="24"/>
+          <w:szCs w:val="24"/>
+        </w:rPr>
+      </w:pPr>
+    </w:p>
+    <w:p>
+      <w:pPr>
+        <w:jc w:val="center"/>
+        <w:rPr>
+          <w:rFonts w:ascii="Arial" w:hAnsi="Arial" w:cs="Arial"/>
+          <w:b/>
+          <w:bCs/>
+          <w:sz w:val="24"/>
+          <w:szCs w:val="24"/>
+        </w:rPr>
+      </w:pPr>
+    </w:p>
+    <w:p>
+      <w:pPr>
+        <w:rPr>
+          <w:rFonts w:ascii="Arial" w:hAnsi="Arial" w:cs="Arial"/>
+          <w:sz w:val="24"/>
+          <w:szCs w:val="24"/>
+        </w:rPr>
+      </w:pPr>
+      <w:r>
+        <w:rPr>
+          <w:rFonts w:ascii="Arial" w:hAnsi="Arial" w:cs="Arial"/>
+          <w:b/>
+          <w:bCs/>
+          <w:noProof/>
+          <w:sz w:val="24"/>
+          <w:szCs w:val="24"/>
+        </w:rPr>
+        <w:drawing>
+          <wp:anchor distT="0" distB="0" distL="114300" distR="114300" simplePos="0" relativeHeight="251661312" behindDoc="0" locked="0" layoutInCell="1" allowOverlap="1" wp14:anchorId="53802038" wp14:editId="5AD23283">
+            <wp:simplePos x="0" y="0"/>
+            <wp:positionH relativeFrom="margin">
+              <wp:align>center</wp:align>
+            </wp:positionH>
+            <wp:positionV relativeFrom="paragraph">
+              <wp:posOffset>356870</wp:posOffset>
+            </wp:positionV>
+            <wp:extent cx="7345819" cy="6187440"/>
+            <wp:effectExtent l="0" t="0" r="7620" b="3810"/>
+            <wp:wrapNone/>
+            <wp:docPr id="7" name="Picture 7" descr="Diagram, application&#10;&#10;Description automatically generated"/>
+            <wp:cNvGraphicFramePr>
+              <a:graphicFrameLocks xmlns:a="http://schemas.openxmlformats.org/drawingml/2006/main" noChangeAspect="1"/>
+            </wp:cNvGraphicFramePr>
+            <a:graphic xmlns:a="http://schemas.openxmlformats.org/drawingml/2006/main">
+              <a:graphicData uri="http://schemas.openxmlformats.org/drawingml/2006/picture">
+                <pic:pic xmlns:pic="http://schemas.openxmlformats.org/drawingml/2006/picture">
+                  <pic:nvPicPr>
+                    <pic:cNvPr id="7" name="Picture 7" descr="Diagram, application&#10;&#10;Description automatically generated"/>
+                    <pic:cNvPicPr/>
+                  </pic:nvPicPr>
+                  <pic:blipFill>
+                    <a:blip r:embed="rId10">
+                      <a:extLst>
+                        <a:ext uri="{28A0092B-C50C-407E-A947-70E740481C1C}">
+                          <a14:useLocalDpi xmlns:a14="http://schemas.microsoft.com/office/drawing/2010/main" val="0"/>
+                        </a:ext>
+                      </a:extLst>
+                    </a:blip>
+                    <a:stretch>
+                      <a:fillRect/>
+                    </a:stretch>
+                  </pic:blipFill>
+                  <pic:spPr>
+                    <a:xfrm>
+                      <a:off x="0" y="0"/>
+                      <a:ext cx="7345819" cy="6187440"/>
+                    </a:xfrm>
+                    <a:prstGeom prst="rect">
+                      <a:avLst/>
+                    </a:prstGeom>
+                  </pic:spPr>
+                </pic:pic>
+              </a:graphicData>
+            </a:graphic>
+            <wp14:sizeRelH relativeFrom="margin">
+              <wp14:pctWidth>0</wp14:pctWidth>
+            </wp14:sizeRelH>
+            <wp14:sizeRelV relativeFrom="margin">
+              <wp14:pctHeight>0</wp14:pctHeight>
+            </wp14:sizeRelV>
+          </wp:anchor>
+        </w:drawing>
+      </w:r>
+    </w:p>
+    <w:p>
+      <w:pPr>
+        <w:rPr>
+          <w:rFonts w:ascii="Arial" w:hAnsi="Arial" w:cs="Arial"/>
+          <w:sz w:val="24"/>
+          <w:szCs w:val="24"/>
+          <w:u w:val="single"/>
+        </w:rPr>
+      </w:pPr>
+    </w:p>
+    <w:p>
+      <w:pPr>
+        <w:jc w:val="center"/>
+        <w:rPr>
+          <w:rFonts w:ascii="Arial" w:hAnsi="Arial" w:cs="Arial"/>
+          <w:sz w:val="24"/>
+          <w:szCs w:val="24"/>
+          <w:u w:val="single"/>
+        </w:rPr>
+      </w:pPr>
+    </w:p>
+    <w:p>
+      <w:pPr>
+        <w:jc w:val="center"/>
+        <w:rPr>
+          <w:rFonts w:ascii="Arial" w:hAnsi="Arial" w:cs="Arial"/>
+          <w:sz w:val="24"/>
+          <w:szCs w:val="24"/>
+          <w:u w:val="single"/>
+        </w:rPr>
+      </w:pPr>
+    </w:p>
+    <w:p>
+      <w:pPr>
+        <w:jc w:val="center"/>
+        <w:rPr>
+          <w:rFonts w:ascii="Arial" w:hAnsi="Arial" w:cs="Arial"/>
+          <w:sz w:val="24"/>
+          <w:szCs w:val="24"/>
+          <w:u w:val="single"/>
+        </w:rPr>
+      </w:pPr>
+    </w:p>
+    <w:p>
+      <w:pPr>
+        <w:jc w:val="center"/>
+        <w:rPr>
+          <w:rFonts w:ascii="Arial" w:hAnsi="Arial" w:cs="Arial"/>
+          <w:sz w:val="24"/>
+          <w:szCs w:val="24"/>
+          <w:u w:val="single"/>
+        </w:rPr>
+      </w:pPr>
+    </w:p>
+    <w:p>
+      <w:pPr>
+        <w:jc w:val="center"/>
+        <w:rPr>
+          <w:rFonts w:ascii="Arial" w:hAnsi="Arial" w:cs="Arial"/>
+          <w:sz w:val="24"/>
+          <w:szCs w:val="24"/>
+          <w:u w:val="single"/>
+        </w:rPr>
+      </w:pPr>
+    </w:p>
+    <w:p>
+      <w:pPr>
+        <w:jc w:val="center"/>
+        <w:rPr>
+          <w:rFonts w:ascii="Arial" w:hAnsi="Arial" w:cs="Arial"/>
+          <w:sz w:val="24"/>
+          <w:szCs w:val="24"/>
+          <w:u w:val="single"/>
+        </w:rPr>
+      </w:pPr>
+    </w:p>
+    <w:p>
+      <w:pPr>
+        <w:jc w:val="center"/>
+        <w:rPr>
+          <w:rFonts w:ascii="Arial" w:hAnsi="Arial" w:cs="Arial"/>
+          <w:sz w:val="24"/>
+          <w:szCs w:val="24"/>
+          <w:u w:val="single"/>
+        </w:rPr>
+      </w:pPr>
+    </w:p>
+    <w:p>
+      <w:pPr>
+        <w:jc w:val="center"/>
+        <w:rPr>
+          <w:rFonts w:ascii="Arial" w:hAnsi="Arial" w:cs="Arial"/>
+          <w:sz w:val="24"/>
+          <w:szCs w:val="24"/>
+          <w:u w:val="single"/>
+        </w:rPr>
+      </w:pPr>
+    </w:p>
+    <w:p>
+      <w:pPr>
+        <w:jc w:val="center"/>
+        <w:rPr>
+          <w:rFonts w:ascii="Arial" w:hAnsi="Arial" w:cs="Arial"/>
+          <w:sz w:val="24"/>
+          <w:szCs w:val="24"/>
+          <w:u w:val="single"/>
+        </w:rPr>
+      </w:pPr>
+    </w:p>
+    <w:p>
+      <w:pPr>
+        <w:jc w:val="center"/>
+        <w:rPr>
+          <w:rFonts w:ascii="Arial" w:hAnsi="Arial" w:cs="Arial"/>
+          <w:sz w:val="24"/>
+          <w:szCs w:val="24"/>
+          <w:u w:val="single"/>
+        </w:rPr>
+      </w:pPr>
+    </w:p>
+    <w:p>
+      <w:pPr>
+        <w:jc w:val="center"/>
+        <w:rPr>
+          <w:rFonts w:ascii="Arial" w:hAnsi="Arial" w:cs="Arial"/>
+          <w:sz w:val="24"/>
+          <w:szCs w:val="24"/>
+          <w:u w:val="single"/>
+        </w:rPr>
+      </w:pPr>
+    </w:p>
+    <w:p>
+      <w:pPr>
+        <w:jc w:val="center"/>
+        <w:rPr>
+          <w:rFonts w:ascii="Arial" w:hAnsi="Arial" w:cs="Arial"/>
+          <w:sz w:val="24"/>
+          <w:szCs w:val="24"/>
+          <w:u w:val="single"/>
+        </w:rPr>
+      </w:pPr>
+    </w:p>
+    <w:p>
+      <w:pPr>
+        <w:jc w:val="center"/>
+        <w:rPr>
+          <w:rFonts w:ascii="Arial" w:hAnsi="Arial" w:cs="Arial"/>
+          <w:sz w:val="24"/>
+          <w:szCs w:val="24"/>
+          <w:u w:val="single"/>
+        </w:rPr>
+      </w:pPr>
+    </w:p>
+    <w:p>
+      <w:pPr>
+        <w:jc w:val="center"/>
+        <w:rPr>
+          <w:rFonts w:ascii="Arial" w:hAnsi="Arial" w:cs="Arial"/>
+          <w:sz w:val="24"/>
+          <w:szCs w:val="24"/>
+          <w:u w:val="single"/>
+        </w:rPr>
+      </w:pPr>
+    </w:p>
+    <w:p>
+      <w:pPr>
+        <w:jc w:val="center"/>
+        <w:rPr>
+          <w:rFonts w:ascii="Arial" w:hAnsi="Arial" w:cs="Arial"/>
+          <w:sz w:val="24"/>
+          <w:szCs w:val="24"/>
+          <w:u w:val="single"/>
+        </w:rPr>
+      </w:pPr>
+    </w:p>
+    <w:p>
+      <w:pPr>
+        <w:jc w:val="center"/>
+        <w:rPr>
+          <w:rFonts w:ascii="Arial" w:hAnsi="Arial" w:cs="Arial"/>
+          <w:sz w:val="24"/>
+          <w:szCs w:val="24"/>
+          <w:u w:val="single"/>
+        </w:rPr>
+      </w:pPr>
+    </w:p>
+    <w:p>
+      <w:pPr>
+        <w:jc w:val="center"/>
+        <w:rPr>
+          <w:rFonts w:ascii="Arial" w:hAnsi="Arial" w:cs="Arial"/>
+          <w:sz w:val="24"/>
+          <w:szCs w:val="24"/>
+          <w:u w:val="single"/>
+        </w:rPr>
+      </w:pPr>
+    </w:p>
+    <w:p>
+      <w:pPr>
+        <w:jc w:val="center"/>
+        <w:rPr>
+          <w:rFonts w:ascii="Arial" w:hAnsi="Arial" w:cs="Arial"/>
+          <w:sz w:val="24"/>
+          <w:szCs w:val="24"/>
+          <w:u w:val="single"/>
+        </w:rPr>
+      </w:pPr>
+    </w:p>
+    <w:p>
+      <w:pPr>
+        <w:jc w:val="center"/>
+        <w:rPr>
+          <w:rFonts w:ascii="Arial" w:hAnsi="Arial" w:cs="Arial"/>
+          <w:sz w:val="24"/>
+          <w:szCs w:val="24"/>
+          <w:u w:val="single"/>
+        </w:rPr>
+      </w:pPr>
+    </w:p>
+    <w:p>
+      <w:pPr>
+        <w:jc w:val="center"/>
+        <w:rPr>
+          <w:rFonts w:ascii="Arial" w:hAnsi="Arial" w:cs="Arial"/>
+          <w:sz w:val="24"/>
+          <w:szCs w:val="24"/>
+          <w:u w:val="single"/>
+        </w:rPr>
+      </w:pPr>
+    </w:p>
+    <w:p>
+      <w:pPr>
+        <w:jc w:val="center"/>
+        <w:rPr>
+          <w:rFonts w:ascii="Arial" w:hAnsi="Arial" w:cs="Arial"/>
+          <w:sz w:val="24"/>
+          <w:szCs w:val="24"/>
+          <w:u w:val="single"/>
+        </w:rPr>
+      </w:pPr>
+    </w:p>
+    <w:p>
+      <w:pPr>
+        <w:jc w:val="center"/>
+        <w:rPr>
+          <w:rFonts w:ascii="Arial" w:hAnsi="Arial" w:cs="Arial"/>
+          <w:sz w:val="24"/>
+          <w:szCs w:val="24"/>
+          <w:u w:val="single"/>
+        </w:rPr>
+      </w:pPr>
+    </w:p>
+    <w:p>
+      <w:pPr>
+        <w:jc w:val="center"/>
+        <w:rPr>
+          <w:rFonts w:ascii="Arial" w:hAnsi="Arial" w:cs="Arial"/>
+          <w:sz w:val="24"/>
+          <w:szCs w:val="24"/>
+          <w:u w:val="single"/>
+        </w:rPr>
+      </w:pPr>
+    </w:p>
+    <w:p>
+      <w:pPr>
+        <w:jc w:val="center"/>
+        <w:rPr>
+          <w:rFonts w:ascii="Arial" w:hAnsi="Arial" w:cs="Arial"/>
+          <w:sz w:val="24"/>
+          <w:szCs w:val="24"/>
+          <w:u w:val="single"/>
+        </w:rPr>
+      </w:pPr>
+    </w:p>
+    <w:p>
+      <w:pPr>
+        <w:jc w:val="center"/>
+        <w:rPr>
+          <w:rFonts w:ascii="Arial" w:hAnsi="Arial" w:cs="Arial"/>
+          <w:sz w:val="24"/>
+          <w:szCs w:val="24"/>
+          <w:u w:val="single"/>
+        </w:rPr>
+      </w:pPr>
+      <w:r>
+        <w:rPr>
+          <w:rFonts w:ascii="Arial" w:hAnsi="Arial" w:cs="Arial"/>
+          <w:noProof/>
           <w:sz w:val="24"/>
           <w:szCs w:val="24"/>
           <w:u w:val="single"/>
         </w:rPr>
         <w:lastRenderedPageBreak/>
+        <w:drawing>
+          <wp:anchor distT="0" distB="0" distL="114300" distR="114300" simplePos="0" relativeHeight="251662336" behindDoc="0" locked="0" layoutInCell="1" allowOverlap="1" wp14:anchorId="15D7032A" wp14:editId="0478B92B">
+            <wp:simplePos x="0" y="0"/>
+            <wp:positionH relativeFrom="margin">
+              <wp:align>center</wp:align>
+            </wp:positionH>
+            <wp:positionV relativeFrom="paragraph">
+              <wp:posOffset>213360</wp:posOffset>
+            </wp:positionV>
+            <wp:extent cx="7178040" cy="8399687"/>
+            <wp:effectExtent l="0" t="0" r="3810" b="1905"/>
+            <wp:wrapNone/>
+            <wp:docPr id="8" name="Picture 8" descr="A picture containing graphical user interface&#10;&#10;Description automatically generated"/>
+            <wp:cNvGraphicFramePr>
+              <a:graphicFrameLocks xmlns:a="http://schemas.openxmlformats.org/drawingml/2006/main" noChangeAspect="1"/>
+            </wp:cNvGraphicFramePr>
+            <a:graphic xmlns:a="http://schemas.openxmlformats.org/drawingml/2006/main">
+              <a:graphicData uri="http://schemas.openxmlformats.org/drawingml/2006/picture">
+                <pic:pic xmlns:pic="http://schemas.openxmlformats.org/drawingml/2006/picture">
+                  <pic:nvPicPr>
+                    <pic:cNvPr id="8" name="Picture 8" descr="A picture containing graphical user interface&#10;&#10;Description automatically generated"/>
+                    <pic:cNvPicPr/>
+                  </pic:nvPicPr>
+                  <pic:blipFill>
+                    <a:blip r:embed="rId11">
+                      <a:extLst>
+                        <a:ext uri="{28A0092B-C50C-407E-A947-70E740481C1C}">
+                          <a14:useLocalDpi xmlns:a14="http://schemas.microsoft.com/office/drawing/2010/main" val="0"/>
+                        </a:ext>
+                      </a:extLst>
+                    </a:blip>
+                    <a:stretch>
+                      <a:fillRect/>
+                    </a:stretch>
+                  </pic:blipFill>
+                  <pic:spPr>
+                    <a:xfrm>
+                      <a:off x="0" y="0"/>
+                      <a:ext cx="7178040" cy="8399687"/>
+                    </a:xfrm>
+                    <a:prstGeom prst="rect">
+                      <a:avLst/>
+                    </a:prstGeom>
+                  </pic:spPr>
+                </pic:pic>
+              </a:graphicData>
+            </a:graphic>
+            <wp14:sizeRelH relativeFrom="margin">
+              <wp14:pctWidth>0</wp14:pctWidth>
+            </wp14:sizeRelH>
+            <wp14:sizeRelV relativeFrom="margin">
+              <wp14:pctHeight>0</wp14:pctHeight>
+            </wp14:sizeRelV>
+          </wp:anchor>
+        </w:drawing>
+      </w:r>
+    </w:p>
+    <w:p>
+      <w:pPr>
+        <w:jc w:val="center"/>
+        <w:rPr>
+          <w:rFonts w:ascii="Arial" w:hAnsi="Arial" w:cs="Arial"/>
+          <w:sz w:val="24"/>
+          <w:szCs w:val="24"/>
+          <w:u w:val="single"/>
+        </w:rPr>
+      </w:pPr>
+    </w:p>
+    <w:p>
+      <w:pPr>
+        <w:jc w:val="center"/>
+        <w:rPr>
+          <w:rFonts w:ascii="Arial" w:hAnsi="Arial" w:cs="Arial"/>
+          <w:sz w:val="24"/>
+          <w:szCs w:val="24"/>
+          <w:u w:val="single"/>
+        </w:rPr>
+      </w:pPr>
+    </w:p>
+    <w:p>
+      <w:pPr>
+        <w:jc w:val="center"/>
+        <w:rPr>
+          <w:rFonts w:ascii="Arial" w:hAnsi="Arial" w:cs="Arial"/>
+          <w:sz w:val="24"/>
+          <w:szCs w:val="24"/>
+          <w:u w:val="single"/>
+        </w:rPr>
+      </w:pPr>
+    </w:p>
+    <w:p>
+      <w:pPr>
+        <w:jc w:val="center"/>
+        <w:rPr>
+          <w:rFonts w:ascii="Arial" w:hAnsi="Arial" w:cs="Arial"/>
+          <w:sz w:val="24"/>
+          <w:szCs w:val="24"/>
+          <w:u w:val="single"/>
+        </w:rPr>
+      </w:pPr>
+    </w:p>
+    <w:p>
+      <w:pPr>
+        <w:jc w:val="center"/>
+        <w:rPr>
+          <w:rFonts w:ascii="Arial" w:hAnsi="Arial" w:cs="Arial"/>
+          <w:sz w:val="24"/>
+          <w:szCs w:val="24"/>
+          <w:u w:val="single"/>
+        </w:rPr>
+      </w:pPr>
+    </w:p>
+    <w:p>
+      <w:pPr>
+        <w:jc w:val="center"/>
+        <w:rPr>
+          <w:rFonts w:ascii="Arial" w:hAnsi="Arial" w:cs="Arial"/>
+          <w:sz w:val="24"/>
+          <w:szCs w:val="24"/>
+          <w:u w:val="single"/>
+        </w:rPr>
+      </w:pPr>
+    </w:p>
+    <w:p>
+      <w:pPr>
+        <w:jc w:val="center"/>
+        <w:rPr>
+          <w:rFonts w:ascii="Arial" w:hAnsi="Arial" w:cs="Arial"/>
+          <w:sz w:val="24"/>
+          <w:szCs w:val="24"/>
+          <w:u w:val="single"/>
+        </w:rPr>
+      </w:pPr>
+    </w:p>
+    <w:p>
+      <w:pPr>
+        <w:jc w:val="center"/>
+        <w:rPr>
+          <w:rFonts w:ascii="Arial" w:hAnsi="Arial" w:cs="Arial"/>
+          <w:sz w:val="24"/>
+          <w:szCs w:val="24"/>
+          <w:u w:val="single"/>
+        </w:rPr>
+      </w:pPr>
+    </w:p>
+    <w:p>
+      <w:pPr>
+        <w:jc w:val="center"/>
+        <w:rPr>
+          <w:rFonts w:ascii="Arial" w:hAnsi="Arial" w:cs="Arial"/>
+          <w:sz w:val="24"/>
+          <w:szCs w:val="24"/>
+          <w:u w:val="single"/>
+        </w:rPr>
+      </w:pPr>
+    </w:p>
+    <w:p>
+      <w:pPr>
+        <w:jc w:val="center"/>
+        <w:rPr>
+          <w:rFonts w:ascii="Arial" w:hAnsi="Arial" w:cs="Arial"/>
+          <w:sz w:val="24"/>
+          <w:szCs w:val="24"/>
+          <w:u w:val="single"/>
+        </w:rPr>
+      </w:pPr>
+    </w:p>
+    <w:p>
+      <w:pPr>
+        <w:jc w:val="center"/>
+        <w:rPr>
+          <w:rFonts w:ascii="Arial" w:hAnsi="Arial" w:cs="Arial"/>
+          <w:sz w:val="24"/>
+          <w:szCs w:val="24"/>
+          <w:u w:val="single"/>
+        </w:rPr>
+      </w:pPr>
+    </w:p>
+    <w:p>
+      <w:pPr>
+        <w:jc w:val="center"/>
+        <w:rPr>
+          <w:rFonts w:ascii="Arial" w:hAnsi="Arial" w:cs="Arial"/>
+          <w:sz w:val="24"/>
+          <w:szCs w:val="24"/>
+          <w:u w:val="single"/>
+        </w:rPr>
+      </w:pPr>
+    </w:p>
+    <w:p>
+      <w:pPr>
+        <w:jc w:val="center"/>
+        <w:rPr>
+          <w:rFonts w:ascii="Arial" w:hAnsi="Arial" w:cs="Arial"/>
+          <w:sz w:val="24"/>
+          <w:szCs w:val="24"/>
+          <w:u w:val="single"/>
+        </w:rPr>
+      </w:pPr>
+    </w:p>
+    <w:p>
+      <w:pPr>
+        <w:jc w:val="center"/>
+        <w:rPr>
+          <w:rFonts w:ascii="Arial" w:hAnsi="Arial" w:cs="Arial"/>
+          <w:sz w:val="24"/>
+          <w:szCs w:val="24"/>
+          <w:u w:val="single"/>
+        </w:rPr>
+      </w:pPr>
+    </w:p>
+    <w:p>
+      <w:pPr>
+        <w:jc w:val="center"/>
+        <w:rPr>
+          <w:rFonts w:ascii="Arial" w:hAnsi="Arial" w:cs="Arial"/>
+          <w:sz w:val="24"/>
+          <w:szCs w:val="24"/>
+          <w:u w:val="single"/>
+        </w:rPr>
+      </w:pPr>
+    </w:p>
+    <w:p>
+      <w:pPr>
+        <w:jc w:val="center"/>
+        <w:rPr>
+          <w:rFonts w:ascii="Arial" w:hAnsi="Arial" w:cs="Arial"/>
+          <w:sz w:val="24"/>
+          <w:szCs w:val="24"/>
+          <w:u w:val="single"/>
+        </w:rPr>
+      </w:pPr>
+    </w:p>
+    <w:p>
+      <w:pPr>
+        <w:jc w:val="center"/>
+        <w:rPr>
+          <w:rFonts w:ascii="Arial" w:hAnsi="Arial" w:cs="Arial"/>
+          <w:sz w:val="24"/>
+          <w:szCs w:val="24"/>
+          <w:u w:val="single"/>
+        </w:rPr>
+      </w:pPr>
+    </w:p>
+    <w:p>
+      <w:pPr>
+        <w:jc w:val="center"/>
+        <w:rPr>
+          <w:rFonts w:ascii="Arial" w:hAnsi="Arial" w:cs="Arial"/>
+          <w:sz w:val="24"/>
+          <w:szCs w:val="24"/>
+          <w:u w:val="single"/>
+        </w:rPr>
+      </w:pPr>
+    </w:p>
+    <w:p>
+      <w:pPr>
+        <w:jc w:val="center"/>
+        <w:rPr>
+          <w:rFonts w:ascii="Arial" w:hAnsi="Arial" w:cs="Arial"/>
+          <w:sz w:val="24"/>
+          <w:szCs w:val="24"/>
+          <w:u w:val="single"/>
+        </w:rPr>
+      </w:pPr>
+    </w:p>
+    <w:p>
+      <w:pPr>
+        <w:jc w:val="center"/>
+        <w:rPr>
+          <w:rFonts w:ascii="Arial" w:hAnsi="Arial" w:cs="Arial"/>
+          <w:sz w:val="24"/>
+          <w:szCs w:val="24"/>
+          <w:u w:val="single"/>
+        </w:rPr>
+      </w:pPr>
+    </w:p>
+    <w:p>
+      <w:pPr>
+        <w:jc w:val="center"/>
+        <w:rPr>
+          <w:rFonts w:ascii="Arial" w:hAnsi="Arial" w:cs="Arial"/>
+          <w:sz w:val="24"/>
+          <w:szCs w:val="24"/>
+          <w:u w:val="single"/>
+        </w:rPr>
+      </w:pPr>
+    </w:p>
+    <w:p>
+      <w:pPr>
+        <w:jc w:val="center"/>
+        <w:rPr>
+          <w:rFonts w:ascii="Arial" w:hAnsi="Arial" w:cs="Arial"/>
+          <w:sz w:val="24"/>
+          <w:szCs w:val="24"/>
+          <w:u w:val="single"/>
+        </w:rPr>
+      </w:pPr>
+    </w:p>
+    <w:p>
+      <w:pPr>
+        <w:jc w:val="center"/>
+        <w:rPr>
+          <w:rFonts w:ascii="Arial" w:hAnsi="Arial" w:cs="Arial"/>
+          <w:sz w:val="24"/>
+          <w:szCs w:val="24"/>
+          <w:u w:val="single"/>
+        </w:rPr>
+      </w:pPr>
+    </w:p>
+    <w:p>
+      <w:pPr>
+        <w:jc w:val="center"/>
+        <w:rPr>
+          <w:rFonts w:ascii="Arial" w:hAnsi="Arial" w:cs="Arial"/>
+          <w:sz w:val="24"/>
+          <w:szCs w:val="24"/>
+          <w:u w:val="single"/>
+        </w:rPr>
+      </w:pPr>
+    </w:p>
+    <w:p>
+      <w:pPr>
+        <w:jc w:val="center"/>
+        <w:rPr>
+          <w:rFonts w:ascii="Arial" w:hAnsi="Arial" w:cs="Arial"/>
+          <w:sz w:val="24"/>
+          <w:szCs w:val="24"/>
+          <w:u w:val="single"/>
+        </w:rPr>
+      </w:pPr>
+    </w:p>
+    <w:p>
+      <w:pPr>
+        <w:jc w:val="center"/>
+        <w:rPr>
+          <w:rFonts w:ascii="Arial" w:hAnsi="Arial" w:cs="Arial"/>
+          <w:sz w:val="24"/>
+          <w:szCs w:val="24"/>
+          <w:u w:val="single"/>
+        </w:rPr>
+      </w:pPr>
+    </w:p>
+    <w:p>
+      <w:pPr>
+        <w:jc w:val="center"/>
+        <w:rPr>
+          <w:rFonts w:ascii="Arial" w:hAnsi="Arial" w:cs="Arial"/>
+          <w:sz w:val="24"/>
+          <w:szCs w:val="24"/>
+          <w:u w:val="single"/>
+        </w:rPr>
+      </w:pPr>
+      <w:r>
+        <w:rPr>
+          <w:rFonts w:ascii="Arial" w:hAnsi="Arial" w:cs="Arial"/>
+          <w:noProof/>
+          <w:sz w:val="24"/>
+          <w:szCs w:val="24"/>
+          <w:u w:val="single"/>
+        </w:rPr>
+        <w:lastRenderedPageBreak/>
+        <w:drawing>
+          <wp:anchor distT="0" distB="0" distL="114300" distR="114300" simplePos="0" relativeHeight="251663360" behindDoc="0" locked="0" layoutInCell="1" allowOverlap="1" wp14:anchorId="070B3E71" wp14:editId="2E21D283">
+            <wp:simplePos x="0" y="0"/>
+            <wp:positionH relativeFrom="margin">
+              <wp:align>center</wp:align>
+            </wp:positionH>
+            <wp:positionV relativeFrom="paragraph">
+              <wp:posOffset>137160</wp:posOffset>
+            </wp:positionV>
+            <wp:extent cx="7292340" cy="8601222"/>
+            <wp:effectExtent l="0" t="0" r="3810" b="9525"/>
+            <wp:wrapNone/>
+            <wp:docPr id="9" name="Picture 9" descr="Timeline&#10;&#10;Description automatically generated with medium confidence"/>
+            <wp:cNvGraphicFramePr>
+              <a:graphicFrameLocks xmlns:a="http://schemas.openxmlformats.org/drawingml/2006/main" noChangeAspect="1"/>
+            </wp:cNvGraphicFramePr>
+            <a:graphic xmlns:a="http://schemas.openxmlformats.org/drawingml/2006/main">
+              <a:graphicData uri="http://schemas.openxmlformats.org/drawingml/2006/picture">
+                <pic:pic xmlns:pic="http://schemas.openxmlformats.org/drawingml/2006/picture">
+                  <pic:nvPicPr>
+                    <pic:cNvPr id="9" name="Picture 9" descr="Timeline&#10;&#10;Description automatically generated with medium confidence"/>
+                    <pic:cNvPicPr/>
+                  </pic:nvPicPr>
+                  <pic:blipFill>
+                    <a:blip r:embed="rId12">
+                      <a:extLst>
+                        <a:ext uri="{28A0092B-C50C-407E-A947-70E740481C1C}">
+                          <a14:useLocalDpi xmlns:a14="http://schemas.microsoft.com/office/drawing/2010/main" val="0"/>
+                        </a:ext>
+                      </a:extLst>
+                    </a:blip>
+                    <a:stretch>
+                      <a:fillRect/>
+                    </a:stretch>
+                  </pic:blipFill>
+                  <pic:spPr>
+                    <a:xfrm>
+                      <a:off x="0" y="0"/>
+                      <a:ext cx="7292340" cy="8601222"/>
+                    </a:xfrm>
+                    <a:prstGeom prst="rect">
+                      <a:avLst/>
+                    </a:prstGeom>
+                  </pic:spPr>
+                </pic:pic>
+              </a:graphicData>
+            </a:graphic>
+            <wp14:sizeRelH relativeFrom="margin">
+              <wp14:pctWidth>0</wp14:pctWidth>
+            </wp14:sizeRelH>
+            <wp14:sizeRelV relativeFrom="margin">
+              <wp14:pctHeight>0</wp14:pctHeight>
+            </wp14:sizeRelV>
+          </wp:anchor>
+        </w:drawing>
+      </w:r>
+    </w:p>
+    <w:p>
+      <w:pPr>
+        <w:jc w:val="center"/>
+        <w:rPr>
+          <w:rFonts w:ascii="Arial" w:hAnsi="Arial" w:cs="Arial"/>
+          <w:sz w:val="24"/>
+          <w:szCs w:val="24"/>
+          <w:u w:val="single"/>
+        </w:rPr>
+      </w:pPr>
+    </w:p>
+    <w:p>
+      <w:pPr>
+        <w:jc w:val="center"/>
+        <w:rPr>
+          <w:rFonts w:ascii="Arial" w:hAnsi="Arial" w:cs="Arial"/>
+          <w:sz w:val="24"/>
+          <w:szCs w:val="24"/>
+          <w:u w:val="single"/>
+        </w:rPr>
+      </w:pPr>
+    </w:p>
+    <w:p>
+      <w:pPr>
+        <w:jc w:val="center"/>
+        <w:rPr>
+          <w:rFonts w:ascii="Arial" w:hAnsi="Arial" w:cs="Arial"/>
+          <w:sz w:val="24"/>
+          <w:szCs w:val="24"/>
+          <w:u w:val="single"/>
+        </w:rPr>
+      </w:pPr>
+    </w:p>
+    <w:p>
+      <w:pPr>
+        <w:jc w:val="center"/>
+        <w:rPr>
+          <w:rFonts w:ascii="Arial" w:hAnsi="Arial" w:cs="Arial"/>
+          <w:sz w:val="24"/>
+          <w:szCs w:val="24"/>
+          <w:u w:val="single"/>
+        </w:rPr>
+      </w:pPr>
+    </w:p>
+    <w:p>
+      <w:pPr>
+        <w:jc w:val="center"/>
+        <w:rPr>
+          <w:rFonts w:ascii="Arial" w:hAnsi="Arial" w:cs="Arial"/>
+          <w:sz w:val="24"/>
+          <w:szCs w:val="24"/>
+          <w:u w:val="single"/>
+        </w:rPr>
+      </w:pPr>
+    </w:p>
+    <w:p>
+      <w:pPr>
+        <w:jc w:val="center"/>
+        <w:rPr>
+          <w:rFonts w:ascii="Arial" w:hAnsi="Arial" w:cs="Arial"/>
+          <w:sz w:val="24"/>
+          <w:szCs w:val="24"/>
+          <w:u w:val="single"/>
+        </w:rPr>
+      </w:pPr>
+    </w:p>
+    <w:p>
+      <w:pPr>
+        <w:jc w:val="center"/>
+        <w:rPr>
+          <w:rFonts w:ascii="Arial" w:hAnsi="Arial" w:cs="Arial"/>
+          <w:sz w:val="24"/>
+          <w:szCs w:val="24"/>
+          <w:u w:val="single"/>
+        </w:rPr>
+      </w:pPr>
+    </w:p>
+    <w:p>
+      <w:pPr>
+        <w:jc w:val="center"/>
+        <w:rPr>
+          <w:rFonts w:ascii="Arial" w:hAnsi="Arial" w:cs="Arial"/>
+          <w:sz w:val="24"/>
+          <w:szCs w:val="24"/>
+          <w:u w:val="single"/>
+        </w:rPr>
+      </w:pPr>
+    </w:p>
+    <w:p>
+      <w:pPr>
+        <w:jc w:val="center"/>
+        <w:rPr>
+          <w:rFonts w:ascii="Arial" w:hAnsi="Arial" w:cs="Arial"/>
+          <w:sz w:val="24"/>
+          <w:szCs w:val="24"/>
+          <w:u w:val="single"/>
+        </w:rPr>
+      </w:pPr>
+    </w:p>
+    <w:p>
+      <w:pPr>
+        <w:jc w:val="center"/>
+        <w:rPr>
+          <w:rFonts w:ascii="Arial" w:hAnsi="Arial" w:cs="Arial"/>
+          <w:sz w:val="24"/>
+          <w:szCs w:val="24"/>
+          <w:u w:val="single"/>
+        </w:rPr>
+      </w:pPr>
+    </w:p>
+    <w:p>
+      <w:pPr>
+        <w:jc w:val="center"/>
+        <w:rPr>
+          <w:rFonts w:ascii="Arial" w:hAnsi="Arial" w:cs="Arial"/>
+          <w:sz w:val="24"/>
+          <w:szCs w:val="24"/>
+          <w:u w:val="single"/>
+        </w:rPr>
+      </w:pPr>
+    </w:p>
+    <w:p>
+      <w:pPr>
+        <w:jc w:val="center"/>
+        <w:rPr>
+          <w:rFonts w:ascii="Arial" w:hAnsi="Arial" w:cs="Arial"/>
+          <w:sz w:val="24"/>
+          <w:szCs w:val="24"/>
+          <w:u w:val="single"/>
+        </w:rPr>
+      </w:pPr>
+    </w:p>
+    <w:p>
+      <w:pPr>
+        <w:jc w:val="center"/>
+        <w:rPr>
+          <w:rFonts w:ascii="Arial" w:hAnsi="Arial" w:cs="Arial"/>
+          <w:sz w:val="24"/>
+          <w:szCs w:val="24"/>
+          <w:u w:val="single"/>
+        </w:rPr>
+      </w:pPr>
+    </w:p>
+    <w:p>
+      <w:pPr>
+        <w:jc w:val="center"/>
+        <w:rPr>
+          <w:rFonts w:ascii="Arial" w:hAnsi="Arial" w:cs="Arial"/>
+          <w:sz w:val="24"/>
+          <w:szCs w:val="24"/>
+          <w:u w:val="single"/>
+        </w:rPr>
+      </w:pPr>
+    </w:p>
+    <w:p>
+      <w:pPr>
+        <w:jc w:val="center"/>
+        <w:rPr>
+          <w:rFonts w:ascii="Arial" w:hAnsi="Arial" w:cs="Arial"/>
+          <w:sz w:val="24"/>
+          <w:szCs w:val="24"/>
+          <w:u w:val="single"/>
+        </w:rPr>
+      </w:pPr>
+    </w:p>
+    <w:p>
+      <w:pPr>
+        <w:jc w:val="center"/>
+        <w:rPr>
+          <w:rFonts w:ascii="Arial" w:hAnsi="Arial" w:cs="Arial"/>
+          <w:sz w:val="24"/>
+          <w:szCs w:val="24"/>
+          <w:u w:val="single"/>
+        </w:rPr>
+      </w:pPr>
+    </w:p>
+    <w:p>
+      <w:pPr>
+        <w:jc w:val="center"/>
+        <w:rPr>
+          <w:rFonts w:ascii="Arial" w:hAnsi="Arial" w:cs="Arial"/>
+          <w:sz w:val="24"/>
+          <w:szCs w:val="24"/>
+          <w:u w:val="single"/>
+        </w:rPr>
+      </w:pPr>
+    </w:p>
+    <w:p>
+      <w:pPr>
+        <w:jc w:val="center"/>
+        <w:rPr>
+          <w:rFonts w:ascii="Arial" w:hAnsi="Arial" w:cs="Arial"/>
+          <w:sz w:val="24"/>
+          <w:szCs w:val="24"/>
+          <w:u w:val="single"/>
+        </w:rPr>
+      </w:pPr>
+    </w:p>
+    <w:p>
+      <w:pPr>
+        <w:jc w:val="center"/>
+        <w:rPr>
+          <w:rFonts w:ascii="Arial" w:hAnsi="Arial" w:cs="Arial"/>
+          <w:sz w:val="24"/>
+          <w:szCs w:val="24"/>
+          <w:u w:val="single"/>
+        </w:rPr>
+      </w:pPr>
+    </w:p>
+    <w:p>
+      <w:pPr>
+        <w:jc w:val="center"/>
+        <w:rPr>
+          <w:rFonts w:ascii="Arial" w:hAnsi="Arial" w:cs="Arial"/>
+          <w:sz w:val="24"/>
+          <w:szCs w:val="24"/>
+          <w:u w:val="single"/>
+        </w:rPr>
+      </w:pPr>
+    </w:p>
+    <w:p>
+      <w:pPr>
+        <w:jc w:val="center"/>
+        <w:rPr>
+          <w:rFonts w:ascii="Arial" w:hAnsi="Arial" w:cs="Arial"/>
+          <w:sz w:val="24"/>
+          <w:szCs w:val="24"/>
+          <w:u w:val="single"/>
+        </w:rPr>
+      </w:pPr>
+    </w:p>
+    <w:p>
+      <w:pPr>
+        <w:jc w:val="center"/>
+        <w:rPr>
+          <w:rFonts w:ascii="Arial" w:hAnsi="Arial" w:cs="Arial"/>
+          <w:sz w:val="24"/>
+          <w:szCs w:val="24"/>
+          <w:u w:val="single"/>
+        </w:rPr>
+      </w:pPr>
+    </w:p>
+    <w:p>
+      <w:pPr>
+        <w:jc w:val="center"/>
+        <w:rPr>
+          <w:rFonts w:ascii="Arial" w:hAnsi="Arial" w:cs="Arial"/>
+          <w:sz w:val="24"/>
+          <w:szCs w:val="24"/>
+          <w:u w:val="single"/>
+        </w:rPr>
+      </w:pPr>
+    </w:p>
+    <w:p>
+      <w:pPr>
+        <w:jc w:val="center"/>
+        <w:rPr>
+          <w:rFonts w:ascii="Arial" w:hAnsi="Arial" w:cs="Arial"/>
+          <w:sz w:val="24"/>
+          <w:szCs w:val="24"/>
+          <w:u w:val="single"/>
+        </w:rPr>
+      </w:pPr>
+    </w:p>
+    <w:p>
+      <w:pPr>
+        <w:jc w:val="center"/>
+        <w:rPr>
+          <w:rFonts w:ascii="Arial" w:hAnsi="Arial" w:cs="Arial"/>
+          <w:sz w:val="24"/>
+          <w:szCs w:val="24"/>
+          <w:u w:val="single"/>
+        </w:rPr>
+      </w:pPr>
+    </w:p>
+    <w:p>
+      <w:pPr>
+        <w:jc w:val="center"/>
+        <w:rPr>
+          <w:rFonts w:ascii="Arial" w:hAnsi="Arial" w:cs="Arial"/>
+          <w:sz w:val="24"/>
+          <w:szCs w:val="24"/>
+          <w:u w:val="single"/>
+        </w:rPr>
+      </w:pPr>
+    </w:p>
+    <w:p>
+      <w:pPr>
+        <w:jc w:val="center"/>
+        <w:rPr>
+          <w:rFonts w:ascii="Arial" w:hAnsi="Arial" w:cs="Arial"/>
+          <w:sz w:val="24"/>
+          <w:szCs w:val="24"/>
+          <w:u w:val="single"/>
+        </w:rPr>
+      </w:pPr>
+    </w:p>
+    <w:p>
+      <w:pPr>
+        <w:jc w:val="center"/>
+        <w:rPr>
+          <w:rFonts w:ascii="Arial" w:hAnsi="Arial" w:cs="Arial"/>
+          <w:sz w:val="24"/>
+          <w:szCs w:val="24"/>
+          <w:u w:val="single"/>
+        </w:rPr>
+      </w:pPr>
+      <w:r>
+        <w:rPr>
+          <w:rFonts w:ascii="Arial" w:hAnsi="Arial" w:cs="Arial"/>
+          <w:noProof/>
+          <w:sz w:val="24"/>
+          <w:szCs w:val="24"/>
+          <w:u w:val="single"/>
+        </w:rPr>
+        <w:drawing>
+          <wp:anchor distT="0" distB="0" distL="114300" distR="114300" simplePos="0" relativeHeight="251664384" behindDoc="0" locked="0" layoutInCell="1" allowOverlap="1" wp14:anchorId="7C8AF6D5" wp14:editId="20EDB472">
+            <wp:simplePos x="0" y="0"/>
+            <wp:positionH relativeFrom="margin">
+              <wp:align>center</wp:align>
+            </wp:positionH>
+            <wp:positionV relativeFrom="paragraph">
+              <wp:posOffset>128270</wp:posOffset>
+            </wp:positionV>
+            <wp:extent cx="7428986" cy="6888480"/>
+            <wp:effectExtent l="0" t="0" r="635" b="7620"/>
+            <wp:wrapNone/>
+            <wp:docPr id="10" name="Picture 10" descr="A picture containing graphical user interface&#10;&#10;Description automatically generated"/>
+            <wp:cNvGraphicFramePr>
+              <a:graphicFrameLocks xmlns:a="http://schemas.openxmlformats.org/drawingml/2006/main" noChangeAspect="1"/>
+            </wp:cNvGraphicFramePr>
+            <a:graphic xmlns:a="http://schemas.openxmlformats.org/drawingml/2006/main">
+              <a:graphicData uri="http://schemas.openxmlformats.org/drawingml/2006/picture">
+                <pic:pic xmlns:pic="http://schemas.openxmlformats.org/drawingml/2006/picture">
+                  <pic:nvPicPr>
+                    <pic:cNvPr id="10" name="Picture 10" descr="A picture containing graphical user interface&#10;&#10;Description automatically generated"/>
+                    <pic:cNvPicPr/>
+                  </pic:nvPicPr>
+                  <pic:blipFill>
+                    <a:blip r:embed="rId13">
+                      <a:extLst>
+                        <a:ext uri="{28A0092B-C50C-407E-A947-70E740481C1C}">
+                          <a14:useLocalDpi xmlns:a14="http://schemas.microsoft.com/office/drawing/2010/main" val="0"/>
+                        </a:ext>
+                      </a:extLst>
+                    </a:blip>
+                    <a:stretch>
+                      <a:fillRect/>
+                    </a:stretch>
+                  </pic:blipFill>
+                  <pic:spPr>
+                    <a:xfrm>
+                      <a:off x="0" y="0"/>
+                      <a:ext cx="7428986" cy="6888480"/>
+                    </a:xfrm>
+                    <a:prstGeom prst="rect">
+                      <a:avLst/>
+                    </a:prstGeom>
+                  </pic:spPr>
+                </pic:pic>
+              </a:graphicData>
+            </a:graphic>
+            <wp14:sizeRelH relativeFrom="margin">
+              <wp14:pctWidth>0</wp14:pctWidth>
+            </wp14:sizeRelH>
+            <wp14:sizeRelV relativeFrom="margin">
+              <wp14:pctHeight>0</wp14:pctHeight>
+            </wp14:sizeRelV>
+          </wp:anchor>
+        </w:drawing>
+      </w:r>
+    </w:p>
+    <w:p>
+      <w:pPr>
+        <w:jc w:val="center"/>
+        <w:rPr>
+          <w:rFonts w:ascii="Arial" w:hAnsi="Arial" w:cs="Arial"/>
+          <w:sz w:val="24"/>
+          <w:szCs w:val="24"/>
+          <w:u w:val="single"/>
+        </w:rPr>
+      </w:pPr>
+    </w:p>
+    <w:p>
+      <w:pPr>
+        <w:jc w:val="center"/>
+        <w:rPr>
+          <w:rFonts w:ascii="Arial" w:hAnsi="Arial" w:cs="Arial"/>
+          <w:sz w:val="24"/>
+          <w:szCs w:val="24"/>
+          <w:u w:val="single"/>
+        </w:rPr>
+      </w:pPr>
+    </w:p>
+    <w:p>
+      <w:pPr>
+        <w:jc w:val="center"/>
+        <w:rPr>
+          <w:rFonts w:ascii="Arial" w:hAnsi="Arial" w:cs="Arial"/>
+          <w:sz w:val="24"/>
+          <w:szCs w:val="24"/>
+          <w:u w:val="single"/>
+        </w:rPr>
+      </w:pPr>
+    </w:p>
+    <w:p>
+      <w:pPr>
+        <w:jc w:val="center"/>
+        <w:rPr>
+          <w:rFonts w:ascii="Arial" w:hAnsi="Arial" w:cs="Arial"/>
+          <w:sz w:val="24"/>
+          <w:szCs w:val="24"/>
+          <w:u w:val="single"/>
+        </w:rPr>
+      </w:pPr>
+    </w:p>
+    <w:p>
+      <w:pPr>
+        <w:jc w:val="center"/>
+        <w:rPr>
+          <w:rFonts w:ascii="Arial" w:hAnsi="Arial" w:cs="Arial"/>
+          <w:sz w:val="24"/>
+          <w:szCs w:val="24"/>
+          <w:u w:val="single"/>
+        </w:rPr>
+      </w:pPr>
+    </w:p>
+    <w:p>
+      <w:pPr>
+        <w:jc w:val="center"/>
+        <w:rPr>
+          <w:rFonts w:ascii="Arial" w:hAnsi="Arial" w:cs="Arial"/>
+          <w:sz w:val="24"/>
+          <w:szCs w:val="24"/>
+          <w:u w:val="single"/>
+        </w:rPr>
+      </w:pPr>
+    </w:p>
+    <w:p>
+      <w:pPr>
+        <w:jc w:val="center"/>
+        <w:rPr>
+          <w:rFonts w:ascii="Arial" w:hAnsi="Arial" w:cs="Arial"/>
+          <w:sz w:val="24"/>
+          <w:szCs w:val="24"/>
+          <w:u w:val="single"/>
+        </w:rPr>
+      </w:pPr>
+    </w:p>
+    <w:p>
+      <w:pPr>
+        <w:jc w:val="center"/>
+        <w:rPr>
+          <w:rFonts w:ascii="Arial" w:hAnsi="Arial" w:cs="Arial"/>
+          <w:sz w:val="24"/>
+          <w:szCs w:val="24"/>
+          <w:u w:val="single"/>
+        </w:rPr>
+      </w:pPr>
+    </w:p>
+    <w:p>
+      <w:pPr>
+        <w:jc w:val="center"/>
+        <w:rPr>
+          <w:rFonts w:ascii="Arial" w:hAnsi="Arial" w:cs="Arial"/>
+          <w:sz w:val="24"/>
+          <w:szCs w:val="24"/>
+          <w:u w:val="single"/>
+        </w:rPr>
+      </w:pPr>
+    </w:p>
+    <w:p>
+      <w:pPr>
+        <w:jc w:val="center"/>
+        <w:rPr>
+          <w:rFonts w:ascii="Arial" w:hAnsi="Arial" w:cs="Arial"/>
+          <w:sz w:val="24"/>
+          <w:szCs w:val="24"/>
+          <w:u w:val="single"/>
+        </w:rPr>
+      </w:pPr>
+    </w:p>
+    <w:p>
+      <w:pPr>
+        <w:jc w:val="center"/>
+        <w:rPr>
+          <w:rFonts w:ascii="Arial" w:hAnsi="Arial" w:cs="Arial"/>
+          <w:sz w:val="24"/>
+          <w:szCs w:val="24"/>
+          <w:u w:val="single"/>
+        </w:rPr>
+      </w:pPr>
+    </w:p>
+    <w:p>
+      <w:pPr>
+        <w:jc w:val="center"/>
+        <w:rPr>
+          <w:rFonts w:ascii="Arial" w:hAnsi="Arial" w:cs="Arial"/>
+          <w:sz w:val="24"/>
+          <w:szCs w:val="24"/>
+          <w:u w:val="single"/>
+        </w:rPr>
+      </w:pPr>
+    </w:p>
+    <w:p>
+      <w:pPr>
+        <w:jc w:val="center"/>
+        <w:rPr>
+          <w:rFonts w:ascii="Arial" w:hAnsi="Arial" w:cs="Arial"/>
+          <w:sz w:val="24"/>
+          <w:szCs w:val="24"/>
+          <w:u w:val="single"/>
+        </w:rPr>
+      </w:pPr>
+    </w:p>
+    <w:p>
+      <w:pPr>
+        <w:jc w:val="center"/>
+        <w:rPr>
+          <w:rFonts w:ascii="Arial" w:hAnsi="Arial" w:cs="Arial"/>
+          <w:sz w:val="24"/>
+          <w:szCs w:val="24"/>
+          <w:u w:val="single"/>
+        </w:rPr>
+      </w:pPr>
+    </w:p>
+    <w:p>
+      <w:pPr>
+        <w:jc w:val="center"/>
+        <w:rPr>
+          <w:rFonts w:ascii="Arial" w:hAnsi="Arial" w:cs="Arial"/>
+          <w:sz w:val="24"/>
+          <w:szCs w:val="24"/>
+          <w:u w:val="single"/>
+        </w:rPr>
+      </w:pPr>
+    </w:p>
+    <w:p>
+      <w:pPr>
+        <w:jc w:val="center"/>
+        <w:rPr>
+          <w:rFonts w:ascii="Arial" w:hAnsi="Arial" w:cs="Arial"/>
+          <w:sz w:val="24"/>
+          <w:szCs w:val="24"/>
+          <w:u w:val="single"/>
+        </w:rPr>
+      </w:pPr>
+    </w:p>
+    <w:p>
+      <w:pPr>
+        <w:jc w:val="center"/>
+        <w:rPr>
+          <w:rFonts w:ascii="Arial" w:hAnsi="Arial" w:cs="Arial"/>
+          <w:sz w:val="24"/>
+          <w:szCs w:val="24"/>
+          <w:u w:val="single"/>
+        </w:rPr>
+      </w:pPr>
+    </w:p>
+    <w:p>
+      <w:pPr>
+        <w:jc w:val="center"/>
+        <w:rPr>
+          <w:rFonts w:ascii="Arial" w:hAnsi="Arial" w:cs="Arial"/>
+          <w:sz w:val="24"/>
+          <w:szCs w:val="24"/>
+          <w:u w:val="single"/>
+        </w:rPr>
+      </w:pPr>
+    </w:p>
+    <w:p>
+      <w:pPr>
+        <w:jc w:val="center"/>
+        <w:rPr>
+          <w:rFonts w:ascii="Arial" w:hAnsi="Arial" w:cs="Arial"/>
+          <w:sz w:val="24"/>
+          <w:szCs w:val="24"/>
+          <w:u w:val="single"/>
+        </w:rPr>
+      </w:pPr>
+    </w:p>
+    <w:p>
+      <w:pPr>
+        <w:jc w:val="center"/>
+        <w:rPr>
+          <w:rFonts w:ascii="Arial" w:hAnsi="Arial" w:cs="Arial"/>
+          <w:sz w:val="24"/>
+          <w:szCs w:val="24"/>
+          <w:u w:val="single"/>
+        </w:rPr>
+      </w:pPr>
+    </w:p>
+    <w:p>
+      <w:pPr>
+        <w:jc w:val="center"/>
+        <w:rPr>
+          <w:rFonts w:ascii="Arial" w:hAnsi="Arial" w:cs="Arial"/>
+          <w:sz w:val="24"/>
+          <w:szCs w:val="24"/>
+          <w:u w:val="single"/>
+        </w:rPr>
+      </w:pPr>
+    </w:p>
+    <w:p>
+      <w:pPr>
+        <w:jc w:val="center"/>
+        <w:rPr>
+          <w:rFonts w:ascii="Arial" w:hAnsi="Arial" w:cs="Arial"/>
+          <w:sz w:val="24"/>
+          <w:szCs w:val="24"/>
+          <w:u w:val="single"/>
+        </w:rPr>
+      </w:pPr>
+    </w:p>
+    <w:p>
+      <w:pPr>
+        <w:jc w:val="center"/>
+        <w:rPr>
+          <w:rFonts w:ascii="Arial" w:hAnsi="Arial" w:cs="Arial"/>
+          <w:sz w:val="24"/>
+          <w:szCs w:val="24"/>
+          <w:u w:val="single"/>
+        </w:rPr>
+      </w:pPr>
+    </w:p>
+    <w:p>
+      <w:pPr>
+        <w:jc w:val="center"/>
+        <w:rPr>
+          <w:rFonts w:ascii="Arial" w:hAnsi="Arial" w:cs="Arial"/>
+          <w:sz w:val="24"/>
+          <w:szCs w:val="24"/>
+          <w:u w:val="single"/>
+        </w:rPr>
+      </w:pPr>
+    </w:p>
+    <w:p>
+      <w:pPr>
+        <w:rPr>
+          <w:rFonts w:ascii="Arial" w:hAnsi="Arial" w:cs="Arial"/>
+          <w:sz w:val="24"/>
+          <w:szCs w:val="24"/>
+          <w:u w:val="single"/>
+        </w:rPr>
+      </w:pPr>
+    </w:p>
+    <w:p>
+      <w:pPr>
+        <w:rPr>
+          <w:rFonts w:ascii="Arial" w:hAnsi="Arial" w:cs="Arial"/>
+          <w:sz w:val="24"/>
+          <w:szCs w:val="24"/>
+        </w:rPr>
+      </w:pPr>
+    </w:p>
+    <w:p>
+      <w:pPr>
+        <w:jc w:val="center"/>
+        <w:rPr>
+          <w:rFonts w:ascii="Arial" w:hAnsi="Arial" w:cs="Arial"/>
+          <w:sz w:val="24"/>
+          <w:szCs w:val="24"/>
+          <w:u w:val="single"/>
+        </w:rPr>
+      </w:pPr>
+      <w:r>
+        <w:rPr>
+          <w:rFonts w:ascii="Arial" w:hAnsi="Arial" w:cs="Arial"/>
+          <w:sz w:val="24"/>
+          <w:szCs w:val="24"/>
+          <w:u w:val="single"/>
+        </w:rPr>
         <w:t>System Test Cases</w:t>
       </w:r>
     </w:p>
@@ -1178,7 +2860,16 @@
                 <w:sz w:val="24"/>
                 <w:szCs w:val="24"/>
               </w:rPr>
-              <w:t>The game shows the startup menu scene where a player can customize their game</w:t>
+              <w:t xml:space="preserve">The game shows the startup menu scene where </w:t>
+            </w:r>
+            <w:r>
+              <w:rPr>
+                <w:rFonts w:ascii="Arial" w:hAnsi="Arial" w:cs="Arial"/>
+                <w:sz w:val="24"/>
+                <w:szCs w:val="24"/>
+              </w:rPr>
+              <w:lastRenderedPageBreak/>
+              <w:t>a player can customize their game</w:t>
             </w:r>
           </w:p>
         </w:tc>
@@ -3343,7 +5034,7 @@
                     <pic:cNvPicPr/>
                   </pic:nvPicPr>
                   <pic:blipFill>
-                    <a:blip r:embed="rId7">
+                    <a:blip r:embed="rId14">
                       <a:extLst>
                         <a:ext uri="{28A0092B-C50C-407E-A947-70E740481C1C}">
                           <a14:useLocalDpi xmlns:a14="http://schemas.microsoft.com/office/drawing/2010/main" val="0"/>
@@ -4397,7 +6088,7 @@
       </w:r>
     </w:p>
     <w:sectPr>
-      <w:headerReference w:type="default" r:id="rId8"/>
+      <w:headerReference w:type="default" r:id="rId15"/>
       <w:pgSz w:w="12240" w:h="15840"/>
       <w:pgMar w:top="1440" w:right="1440" w:bottom="1440" w:left="1440" w:header="720" w:footer="720" w:gutter="0"/>
       <w:cols w:space="720"/>

</xml_diff>

<commit_message>
added portion of contribution to documentation. *note: will add commit log before submission
</commit_message>
<xml_diff>
--- a/PA4/Documents/TicTacToe(v1.3).docx
+++ b/PA4/Documents/TicTacToe(v1.3).docx
@@ -4922,7 +4922,6 @@
     </w:p>
     <w:p>
       <w:pPr>
-        <w:jc w:val="center"/>
         <w:rPr>
           <w:rFonts w:ascii="Arial" w:hAnsi="Arial" w:cs="Arial"/>
           <w:sz w:val="24"/>
@@ -5869,13 +5868,39 @@
         </w:rPr>
         <w:t xml:space="preserve">not able to </w:t>
       </w:r>
-      <w:r>
-        <w:rPr>
-          <w:rFonts w:ascii="Arial" w:hAnsi="Arial" w:cs="Arial"/>
-          <w:sz w:val="24"/>
-          <w:szCs w:val="24"/>
-        </w:rPr>
-        <w:lastRenderedPageBreak/>
+    </w:p>
+    <w:p>
+      <w:pPr>
+        <w:rPr>
+          <w:rFonts w:ascii="Arial" w:hAnsi="Arial" w:cs="Arial"/>
+          <w:sz w:val="24"/>
+          <w:szCs w:val="24"/>
+        </w:rPr>
+      </w:pPr>
+    </w:p>
+    <w:p>
+      <w:pPr>
+        <w:rPr>
+          <w:rFonts w:ascii="Arial" w:hAnsi="Arial" w:cs="Arial"/>
+          <w:sz w:val="24"/>
+          <w:szCs w:val="24"/>
+        </w:rPr>
+      </w:pPr>
+    </w:p>
+    <w:p>
+      <w:pPr>
+        <w:rPr>
+          <w:rFonts w:ascii="Arial" w:hAnsi="Arial" w:cs="Arial"/>
+          <w:sz w:val="24"/>
+          <w:szCs w:val="24"/>
+        </w:rPr>
+      </w:pPr>
+      <w:r>
+        <w:rPr>
+          <w:rFonts w:ascii="Arial" w:hAnsi="Arial" w:cs="Arial"/>
+          <w:sz w:val="24"/>
+          <w:szCs w:val="24"/>
+        </w:rPr>
         <w:t>predict or fully decide where to make a placement. However, this is only noticeable depending on</w:t>
       </w:r>
       <w:r>
@@ -6046,15 +6071,39 @@
           <w:sz w:val="24"/>
           <w:szCs w:val="24"/>
         </w:rPr>
-        <w:t xml:space="preserve"> – ( hours)</w:t>
-      </w:r>
-      <w:r>
-        <w:rPr>
-          <w:rFonts w:ascii="Arial" w:hAnsi="Arial" w:cs="Arial"/>
-          <w:sz w:val="24"/>
-          <w:szCs w:val="24"/>
-        </w:rPr>
-        <w:t xml:space="preserve"> </w:t>
+        <w:t xml:space="preserve"> – (</w:t>
+      </w:r>
+      <w:r>
+        <w:rPr>
+          <w:rFonts w:ascii="Arial" w:hAnsi="Arial" w:cs="Arial"/>
+          <w:sz w:val="24"/>
+          <w:szCs w:val="24"/>
+        </w:rPr>
+        <w:t>12</w:t>
+      </w:r>
+      <w:r>
+        <w:rPr>
+          <w:rFonts w:ascii="Arial" w:hAnsi="Arial" w:cs="Arial"/>
+          <w:sz w:val="24"/>
+          <w:szCs w:val="24"/>
+        </w:rPr>
+        <w:t xml:space="preserve"> hours)</w:t>
+      </w:r>
+      <w:r>
+        <w:rPr>
+          <w:rFonts w:ascii="Arial" w:hAnsi="Arial" w:cs="Arial"/>
+          <w:sz w:val="24"/>
+          <w:szCs w:val="24"/>
+        </w:rPr>
+        <w:t xml:space="preserve"> Worked on creating the settings menu scene that houses the buttons for the theme changes. Created system test cases for testing the UI of the game. Updated the UML, Sequence, and Use Case diagrams to incorporate abstract factory pattern (UML specific) and the new settings feature. Installed code coverage package and</w:t>
+      </w:r>
+      <w:r>
+        <w:rPr>
+          <w:rFonts w:ascii="Arial" w:hAnsi="Arial" w:cs="Arial"/>
+          <w:sz w:val="24"/>
+          <w:szCs w:val="24"/>
+        </w:rPr>
+        <w:t xml:space="preserve"> obtained the code coverage results for the game application. Worked on final documentation.</w:t>
       </w:r>
     </w:p>
     <w:p>

</xml_diff>

<commit_message>
edited UML based on theme abstract factory pattern
</commit_message>
<xml_diff>
--- a/PA4/Documents/TicTacToe(v1.3).docx
+++ b/PA4/Documents/TicTacToe(v1.3).docx
@@ -384,6 +384,18 @@
           <w:szCs w:val="24"/>
         </w:rPr>
       </w:pPr>
+    </w:p>
+    <w:p>
+      <w:pPr>
+        <w:jc w:val="center"/>
+        <w:rPr>
+          <w:rFonts w:ascii="Arial" w:hAnsi="Arial" w:cs="Arial"/>
+          <w:b/>
+          <w:bCs/>
+          <w:sz w:val="24"/>
+          <w:szCs w:val="24"/>
+        </w:rPr>
+      </w:pPr>
       <w:r>
         <w:rPr>
           <w:rFonts w:ascii="Arial" w:hAnsi="Arial" w:cs="Arial"/>
@@ -394,18 +406,18 @@
           <w:szCs w:val="24"/>
         </w:rPr>
         <w:drawing>
-          <wp:anchor distT="0" distB="0" distL="114300" distR="114300" simplePos="0" relativeHeight="251660288" behindDoc="0" locked="0" layoutInCell="1" allowOverlap="1" wp14:anchorId="430D2C4B" wp14:editId="52CE3E34">
+          <wp:anchor distT="0" distB="0" distL="114300" distR="114300" simplePos="0" relativeHeight="251660288" behindDoc="0" locked="0" layoutInCell="1" allowOverlap="1" wp14:anchorId="430D2C4B" wp14:editId="7BB04A93">
             <wp:simplePos x="0" y="0"/>
             <wp:positionH relativeFrom="margin">
               <wp:align>center</wp:align>
             </wp:positionH>
             <wp:positionV relativeFrom="paragraph">
-              <wp:posOffset>78105</wp:posOffset>
+              <wp:posOffset>5080</wp:posOffset>
             </wp:positionV>
-            <wp:extent cx="3411855" cy="2363594"/>
+            <wp:extent cx="4381780" cy="2194560"/>
             <wp:effectExtent l="0" t="0" r="0" b="0"/>
             <wp:wrapNone/>
-            <wp:docPr id="3" name="Picture 3" descr="Graphical user interface&#10;&#10;Description automatically generated with medium confidence"/>
+            <wp:docPr id="3" name="Picture 3"/>
             <wp:cNvGraphicFramePr>
               <a:graphicFrameLocks xmlns:a="http://schemas.openxmlformats.org/drawingml/2006/main" noChangeAspect="1"/>
             </wp:cNvGraphicFramePr>
@@ -413,7 +425,7 @@
               <a:graphicData uri="http://schemas.openxmlformats.org/drawingml/2006/picture">
                 <pic:pic xmlns:pic="http://schemas.openxmlformats.org/drawingml/2006/picture">
                   <pic:nvPicPr>
-                    <pic:cNvPr id="3" name="Picture 3" descr="Graphical user interface&#10;&#10;Description automatically generated with medium confidence"/>
+                    <pic:cNvPr id="3" name="Picture 3"/>
                     <pic:cNvPicPr/>
                   </pic:nvPicPr>
                   <pic:blipFill>
@@ -431,7 +443,7 @@
                   <pic:spPr>
                     <a:xfrm>
                       <a:off x="0" y="0"/>
-                      <a:ext cx="3411855" cy="2363594"/>
+                      <a:ext cx="4381780" cy="2194560"/>
                     </a:xfrm>
                     <a:prstGeom prst="rect">
                       <a:avLst/>
@@ -449,18 +461,6 @@
           </wp:anchor>
         </w:drawing>
       </w:r>
-    </w:p>
-    <w:p>
-      <w:pPr>
-        <w:jc w:val="center"/>
-        <w:rPr>
-          <w:rFonts w:ascii="Arial" w:hAnsi="Arial" w:cs="Arial"/>
-          <w:b/>
-          <w:bCs/>
-          <w:sz w:val="24"/>
-          <w:szCs w:val="24"/>
-        </w:rPr>
-      </w:pPr>
     </w:p>
     <w:p>
       <w:pPr>
@@ -2149,7 +2149,25 @@
           <w:sz w:val="24"/>
           <w:szCs w:val="24"/>
         </w:rPr>
-        <w:t>Setup: Obtain TicTacToe v1.3 (latest version). Follow directions below</w:t>
+        <w:t xml:space="preserve">Setup: Obtain </w:t>
+      </w:r>
+      <w:proofErr w:type="spellStart"/>
+      <w:r>
+        <w:rPr>
+          <w:rFonts w:ascii="Arial" w:hAnsi="Arial" w:cs="Arial"/>
+          <w:sz w:val="24"/>
+          <w:szCs w:val="24"/>
+        </w:rPr>
+        <w:t>TicTacToe</w:t>
+      </w:r>
+      <w:proofErr w:type="spellEnd"/>
+      <w:r>
+        <w:rPr>
+          <w:rFonts w:ascii="Arial" w:hAnsi="Arial" w:cs="Arial"/>
+          <w:sz w:val="24"/>
+          <w:szCs w:val="24"/>
+        </w:rPr>
+        <w:t xml:space="preserve"> v1.3 (latest version). Follow directions below</w:t>
       </w:r>
     </w:p>
     <w:p>
@@ -2634,7 +2652,25 @@
           <w:sz w:val="24"/>
           <w:szCs w:val="24"/>
         </w:rPr>
-        <w:t>Setup: Obtain TicTacToe v1.3 (latest version). Follow directions below</w:t>
+        <w:t xml:space="preserve">Setup: Obtain </w:t>
+      </w:r>
+      <w:proofErr w:type="spellStart"/>
+      <w:r>
+        <w:rPr>
+          <w:rFonts w:ascii="Arial" w:hAnsi="Arial" w:cs="Arial"/>
+          <w:sz w:val="24"/>
+          <w:szCs w:val="24"/>
+        </w:rPr>
+        <w:t>TicTacToe</w:t>
+      </w:r>
+      <w:proofErr w:type="spellEnd"/>
+      <w:r>
+        <w:rPr>
+          <w:rFonts w:ascii="Arial" w:hAnsi="Arial" w:cs="Arial"/>
+          <w:sz w:val="24"/>
+          <w:szCs w:val="24"/>
+        </w:rPr>
+        <w:t xml:space="preserve"> v1.3 (latest version). Follow directions below</w:t>
       </w:r>
     </w:p>
     <w:p>
@@ -3252,7 +3288,25 @@
           <w:sz w:val="24"/>
           <w:szCs w:val="24"/>
         </w:rPr>
-        <w:t>Setup: Obtain TicTacToe v1.3 (latest version). Follow directions below</w:t>
+        <w:t xml:space="preserve">Setup: Obtain </w:t>
+      </w:r>
+      <w:proofErr w:type="spellStart"/>
+      <w:r>
+        <w:rPr>
+          <w:rFonts w:ascii="Arial" w:hAnsi="Arial" w:cs="Arial"/>
+          <w:sz w:val="24"/>
+          <w:szCs w:val="24"/>
+        </w:rPr>
+        <w:t>TicTacToe</w:t>
+      </w:r>
+      <w:proofErr w:type="spellEnd"/>
+      <w:r>
+        <w:rPr>
+          <w:rFonts w:ascii="Arial" w:hAnsi="Arial" w:cs="Arial"/>
+          <w:sz w:val="24"/>
+          <w:szCs w:val="24"/>
+        </w:rPr>
+        <w:t xml:space="preserve"> v1.3 (latest version). Follow directions below</w:t>
       </w:r>
     </w:p>
     <w:p>
@@ -3697,7 +3751,25 @@
           <w:sz w:val="24"/>
           <w:szCs w:val="24"/>
         </w:rPr>
-        <w:t>Setup: Obtain TicTacToe v1.3 (latest version). Follow directions below</w:t>
+        <w:t xml:space="preserve">Setup: Obtain </w:t>
+      </w:r>
+      <w:proofErr w:type="spellStart"/>
+      <w:r>
+        <w:rPr>
+          <w:rFonts w:ascii="Arial" w:hAnsi="Arial" w:cs="Arial"/>
+          <w:sz w:val="24"/>
+          <w:szCs w:val="24"/>
+        </w:rPr>
+        <w:t>TicTacToe</w:t>
+      </w:r>
+      <w:proofErr w:type="spellEnd"/>
+      <w:r>
+        <w:rPr>
+          <w:rFonts w:ascii="Arial" w:hAnsi="Arial" w:cs="Arial"/>
+          <w:sz w:val="24"/>
+          <w:szCs w:val="24"/>
+        </w:rPr>
+        <w:t xml:space="preserve"> v1.3 (latest version). Follow directions below</w:t>
       </w:r>
     </w:p>
     <w:p>
@@ -4425,7 +4497,25 @@
           <w:sz w:val="24"/>
           <w:szCs w:val="24"/>
         </w:rPr>
-        <w:t>Setup: Obtain TicTacToe v1.3 (latest version). Follow directions below</w:t>
+        <w:t xml:space="preserve">Setup: Obtain </w:t>
+      </w:r>
+      <w:proofErr w:type="spellStart"/>
+      <w:r>
+        <w:rPr>
+          <w:rFonts w:ascii="Arial" w:hAnsi="Arial" w:cs="Arial"/>
+          <w:sz w:val="24"/>
+          <w:szCs w:val="24"/>
+        </w:rPr>
+        <w:t>TicTacToe</w:t>
+      </w:r>
+      <w:proofErr w:type="spellEnd"/>
+      <w:r>
+        <w:rPr>
+          <w:rFonts w:ascii="Arial" w:hAnsi="Arial" w:cs="Arial"/>
+          <w:sz w:val="24"/>
+          <w:szCs w:val="24"/>
+        </w:rPr>
+        <w:t xml:space="preserve"> v1.3 (latest version). Follow directions below</w:t>
       </w:r>
     </w:p>
     <w:p>
@@ -4885,7 +4975,25 @@
           <w:sz w:val="24"/>
           <w:szCs w:val="24"/>
         </w:rPr>
-        <w:t>*note: the image below only shows the overall code coverage for the project. For more specifics, in the project folder, click “Assets” &gt; “Tests” &gt; “CodeCoverage” &gt; “Report”. Inside the “Report” folder, scroll all the way down and find the “index” file. Double click to open an interactive, in-depth report.</w:t>
+        <w:t>*note: the image below only shows the overall code coverage for the project. For more specifics, in the project folder, click “Assets” &gt; “Tests” &gt; “</w:t>
+      </w:r>
+      <w:proofErr w:type="spellStart"/>
+      <w:r>
+        <w:rPr>
+          <w:rFonts w:ascii="Arial" w:hAnsi="Arial" w:cs="Arial"/>
+          <w:sz w:val="24"/>
+          <w:szCs w:val="24"/>
+        </w:rPr>
+        <w:t>CodeCoverage</w:t>
+      </w:r>
+      <w:proofErr w:type="spellEnd"/>
+      <w:r>
+        <w:rPr>
+          <w:rFonts w:ascii="Arial" w:hAnsi="Arial" w:cs="Arial"/>
+          <w:sz w:val="24"/>
+          <w:szCs w:val="24"/>
+        </w:rPr>
+        <w:t>” &gt; “Report”. Inside the “Report” folder, scroll all the way down and find the “index” file. Double click to open an interactive, in-depth report.</w:t>
       </w:r>
     </w:p>
     <w:p>
@@ -5005,7 +5113,25 @@
           <w:sz w:val="24"/>
           <w:szCs w:val="24"/>
         </w:rPr>
-        <w:t xml:space="preserve">In the image above, the line coverage for GridMangerAssembly, </w:t>
+        <w:t xml:space="preserve">In the image above, the line coverage for </w:t>
+      </w:r>
+      <w:proofErr w:type="spellStart"/>
+      <w:r>
+        <w:rPr>
+          <w:rFonts w:ascii="Arial" w:hAnsi="Arial" w:cs="Arial"/>
+          <w:sz w:val="24"/>
+          <w:szCs w:val="24"/>
+        </w:rPr>
+        <w:t>GridMangerAssembly</w:t>
+      </w:r>
+      <w:proofErr w:type="spellEnd"/>
+      <w:r>
+        <w:rPr>
+          <w:rFonts w:ascii="Arial" w:hAnsi="Arial" w:cs="Arial"/>
+          <w:sz w:val="24"/>
+          <w:szCs w:val="24"/>
+        </w:rPr>
+        <w:t xml:space="preserve">, </w:t>
       </w:r>
       <w:r>
         <w:rPr>
@@ -5230,7 +5356,25 @@
           <w:sz w:val="24"/>
           <w:szCs w:val="24"/>
         </w:rPr>
-        <w:t xml:space="preserve">   named TicTacToe(v1.</w:t>
+        <w:t xml:space="preserve">   named </w:t>
+      </w:r>
+      <w:proofErr w:type="spellStart"/>
+      <w:r>
+        <w:rPr>
+          <w:rFonts w:ascii="Arial" w:hAnsi="Arial" w:cs="Arial"/>
+          <w:sz w:val="24"/>
+          <w:szCs w:val="24"/>
+        </w:rPr>
+        <w:t>TicTacToe</w:t>
+      </w:r>
+      <w:proofErr w:type="spellEnd"/>
+      <w:r>
+        <w:rPr>
+          <w:rFonts w:ascii="Arial" w:hAnsi="Arial" w:cs="Arial"/>
+          <w:sz w:val="24"/>
+          <w:szCs w:val="24"/>
+        </w:rPr>
+        <w:t>(v1.</w:t>
       </w:r>
       <w:r>
         <w:rPr>
@@ -5323,7 +5467,25 @@
           <w:sz w:val="24"/>
           <w:szCs w:val="24"/>
         </w:rPr>
-        <w:t>2. Navigate to the "Scenes" folder then the "MenuScenes" folder. Double click "Menu".</w:t>
+        <w:t>2. Navigate to the "Scenes" folder then the "</w:t>
+      </w:r>
+      <w:proofErr w:type="spellStart"/>
+      <w:r>
+        <w:rPr>
+          <w:rFonts w:ascii="Arial" w:hAnsi="Arial" w:cs="Arial"/>
+          <w:sz w:val="24"/>
+          <w:szCs w:val="24"/>
+        </w:rPr>
+        <w:t>MenuScenes</w:t>
+      </w:r>
+      <w:proofErr w:type="spellEnd"/>
+      <w:r>
+        <w:rPr>
+          <w:rFonts w:ascii="Arial" w:hAnsi="Arial" w:cs="Arial"/>
+          <w:sz w:val="24"/>
+          <w:szCs w:val="24"/>
+        </w:rPr>
+        <w:t>" folder. Double click "Menu".</w:t>
       </w:r>
     </w:p>
     <w:p>
@@ -5400,24 +5562,60 @@
           <w:sz w:val="24"/>
           <w:szCs w:val="24"/>
         </w:rPr>
-        <w:t>1. Click "Window" &gt; "General" in the drop down menu &gt; Then click "Test Runner"</w:t>
-      </w:r>
-    </w:p>
-    <w:p>
-      <w:pPr>
-        <w:rPr>
-          <w:rFonts w:ascii="Arial" w:hAnsi="Arial" w:cs="Arial"/>
-          <w:sz w:val="24"/>
-          <w:szCs w:val="24"/>
-        </w:rPr>
-      </w:pPr>
-      <w:r>
-        <w:rPr>
-          <w:rFonts w:ascii="Arial" w:hAnsi="Arial" w:cs="Arial"/>
-          <w:sz w:val="24"/>
-          <w:szCs w:val="24"/>
-        </w:rPr>
-        <w:t>2. In the "Test Runner" window, select "PlayMode" in which you should see all the name of the various test cases.</w:t>
+        <w:t xml:space="preserve">1. Click "Window" &gt; "General" in the </w:t>
+      </w:r>
+      <w:proofErr w:type="gramStart"/>
+      <w:r>
+        <w:rPr>
+          <w:rFonts w:ascii="Arial" w:hAnsi="Arial" w:cs="Arial"/>
+          <w:sz w:val="24"/>
+          <w:szCs w:val="24"/>
+        </w:rPr>
+        <w:t>drop down</w:t>
+      </w:r>
+      <w:proofErr w:type="gramEnd"/>
+      <w:r>
+        <w:rPr>
+          <w:rFonts w:ascii="Arial" w:hAnsi="Arial" w:cs="Arial"/>
+          <w:sz w:val="24"/>
+          <w:szCs w:val="24"/>
+        </w:rPr>
+        <w:t xml:space="preserve"> menu &gt; Then click "Test Runner"</w:t>
+      </w:r>
+    </w:p>
+    <w:p>
+      <w:pPr>
+        <w:rPr>
+          <w:rFonts w:ascii="Arial" w:hAnsi="Arial" w:cs="Arial"/>
+          <w:sz w:val="24"/>
+          <w:szCs w:val="24"/>
+        </w:rPr>
+      </w:pPr>
+      <w:r>
+        <w:rPr>
+          <w:rFonts w:ascii="Arial" w:hAnsi="Arial" w:cs="Arial"/>
+          <w:sz w:val="24"/>
+          <w:szCs w:val="24"/>
+        </w:rPr>
+        <w:t>2. In the "Test Runner" window, select "</w:t>
+      </w:r>
+      <w:proofErr w:type="spellStart"/>
+      <w:r>
+        <w:rPr>
+          <w:rFonts w:ascii="Arial" w:hAnsi="Arial" w:cs="Arial"/>
+          <w:sz w:val="24"/>
+          <w:szCs w:val="24"/>
+        </w:rPr>
+        <w:t>PlayMode</w:t>
+      </w:r>
+      <w:proofErr w:type="spellEnd"/>
+      <w:r>
+        <w:rPr>
+          <w:rFonts w:ascii="Arial" w:hAnsi="Arial" w:cs="Arial"/>
+          <w:sz w:val="24"/>
+          <w:szCs w:val="24"/>
+        </w:rPr>
+        <w:t>" in which you should see all the name of the various test cases.</w:t>
       </w:r>
     </w:p>
     <w:p>
@@ -5477,7 +5675,25 @@
           <w:sz w:val="24"/>
           <w:szCs w:val="24"/>
         </w:rPr>
-        <w:t>*NOTE: All code are contained inside the "Tests" and "Scripts" folders, which are inside the "Assets" folder</w:t>
+        <w:t xml:space="preserve">*NOTE: All code </w:t>
+      </w:r>
+      <w:proofErr w:type="gramStart"/>
+      <w:r>
+        <w:rPr>
+          <w:rFonts w:ascii="Arial" w:hAnsi="Arial" w:cs="Arial"/>
+          <w:sz w:val="24"/>
+          <w:szCs w:val="24"/>
+        </w:rPr>
+        <w:t>are</w:t>
+      </w:r>
+      <w:proofErr w:type="gramEnd"/>
+      <w:r>
+        <w:rPr>
+          <w:rFonts w:ascii="Arial" w:hAnsi="Arial" w:cs="Arial"/>
+          <w:sz w:val="24"/>
+          <w:szCs w:val="24"/>
+        </w:rPr>
+        <w:t xml:space="preserve"> contained inside the "Tests" and "Scripts" folders, which are inside the "Assets" folder</w:t>
       </w:r>
     </w:p>
     <w:p>
@@ -5903,7 +6119,7 @@
           <w:sz w:val="24"/>
           <w:szCs w:val="24"/>
         </w:rPr>
-        <w:t>12</w:t>
+        <w:t>8</w:t>
       </w:r>
       <w:r>
         <w:rPr>
@@ -6038,7 +6254,25 @@
         <w:sz w:val="24"/>
         <w:szCs w:val="24"/>
       </w:rPr>
-      <w:t>Jeremiah Baclig, Rural Young, Kymberlee Sables</w:t>
+      <w:t xml:space="preserve">Jeremiah </w:t>
+    </w:r>
+    <w:proofErr w:type="spellStart"/>
+    <w:r>
+      <w:rPr>
+        <w:rFonts w:ascii="Arial" w:hAnsi="Arial" w:cs="Arial"/>
+        <w:sz w:val="24"/>
+        <w:szCs w:val="24"/>
+      </w:rPr>
+      <w:t>Baclig</w:t>
+    </w:r>
+    <w:proofErr w:type="spellEnd"/>
+    <w:r>
+      <w:rPr>
+        <w:rFonts w:ascii="Arial" w:hAnsi="Arial" w:cs="Arial"/>
+        <w:sz w:val="24"/>
+        <w:szCs w:val="24"/>
+      </w:rPr>
+      <w:t>, Rural Young, Kymberlee Sables</w:t>
     </w:r>
   </w:p>
   <w:p>
@@ -6056,8 +6290,18 @@
         <w:sz w:val="24"/>
         <w:szCs w:val="24"/>
       </w:rPr>
-      <w:t>Professor Kanewala</w:t>
+      <w:t xml:space="preserve">Professor </w:t>
     </w:r>
+    <w:proofErr w:type="spellStart"/>
+    <w:r>
+      <w:rPr>
+        <w:rFonts w:ascii="Arial" w:hAnsi="Arial" w:cs="Arial"/>
+        <w:sz w:val="24"/>
+        <w:szCs w:val="24"/>
+      </w:rPr>
+      <w:t>Kanewala</w:t>
+    </w:r>
+    <w:proofErr w:type="spellEnd"/>
   </w:p>
   <w:p>
     <w:pPr>

</xml_diff>

<commit_message>
Added my time and modified some of the test cases to fit a weird issue. Should be resolved now
</commit_message>
<xml_diff>
--- a/PA4/Documents/TicTacToe(v1.3).docx
+++ b/PA4/Documents/TicTacToe(v1.3).docx
@@ -2149,25 +2149,7 @@
           <w:sz w:val="24"/>
           <w:szCs w:val="24"/>
         </w:rPr>
-        <w:t xml:space="preserve">Setup: Obtain </w:t>
-      </w:r>
-      <w:proofErr w:type="spellStart"/>
-      <w:r>
-        <w:rPr>
-          <w:rFonts w:ascii="Arial" w:hAnsi="Arial" w:cs="Arial"/>
-          <w:sz w:val="24"/>
-          <w:szCs w:val="24"/>
-        </w:rPr>
-        <w:t>TicTacToe</w:t>
-      </w:r>
-      <w:proofErr w:type="spellEnd"/>
-      <w:r>
-        <w:rPr>
-          <w:rFonts w:ascii="Arial" w:hAnsi="Arial" w:cs="Arial"/>
-          <w:sz w:val="24"/>
-          <w:szCs w:val="24"/>
-        </w:rPr>
-        <w:t xml:space="preserve"> v1.3 (latest version). Follow directions below</w:t>
+        <w:t>Setup: Obtain TicTacToe v1.3 (latest version). Follow directions below</w:t>
       </w:r>
     </w:p>
     <w:p>
@@ -2652,25 +2634,7 @@
           <w:sz w:val="24"/>
           <w:szCs w:val="24"/>
         </w:rPr>
-        <w:t xml:space="preserve">Setup: Obtain </w:t>
-      </w:r>
-      <w:proofErr w:type="spellStart"/>
-      <w:r>
-        <w:rPr>
-          <w:rFonts w:ascii="Arial" w:hAnsi="Arial" w:cs="Arial"/>
-          <w:sz w:val="24"/>
-          <w:szCs w:val="24"/>
-        </w:rPr>
-        <w:t>TicTacToe</w:t>
-      </w:r>
-      <w:proofErr w:type="spellEnd"/>
-      <w:r>
-        <w:rPr>
-          <w:rFonts w:ascii="Arial" w:hAnsi="Arial" w:cs="Arial"/>
-          <w:sz w:val="24"/>
-          <w:szCs w:val="24"/>
-        </w:rPr>
-        <w:t xml:space="preserve"> v1.3 (latest version). Follow directions below</w:t>
+        <w:t>Setup: Obtain TicTacToe v1.3 (latest version). Follow directions below</w:t>
       </w:r>
     </w:p>
     <w:p>
@@ -3288,25 +3252,7 @@
           <w:sz w:val="24"/>
           <w:szCs w:val="24"/>
         </w:rPr>
-        <w:t xml:space="preserve">Setup: Obtain </w:t>
-      </w:r>
-      <w:proofErr w:type="spellStart"/>
-      <w:r>
-        <w:rPr>
-          <w:rFonts w:ascii="Arial" w:hAnsi="Arial" w:cs="Arial"/>
-          <w:sz w:val="24"/>
-          <w:szCs w:val="24"/>
-        </w:rPr>
-        <w:t>TicTacToe</w:t>
-      </w:r>
-      <w:proofErr w:type="spellEnd"/>
-      <w:r>
-        <w:rPr>
-          <w:rFonts w:ascii="Arial" w:hAnsi="Arial" w:cs="Arial"/>
-          <w:sz w:val="24"/>
-          <w:szCs w:val="24"/>
-        </w:rPr>
-        <w:t xml:space="preserve"> v1.3 (latest version). Follow directions below</w:t>
+        <w:t>Setup: Obtain TicTacToe v1.3 (latest version). Follow directions below</w:t>
       </w:r>
     </w:p>
     <w:p>
@@ -3751,25 +3697,7 @@
           <w:sz w:val="24"/>
           <w:szCs w:val="24"/>
         </w:rPr>
-        <w:t xml:space="preserve">Setup: Obtain </w:t>
-      </w:r>
-      <w:proofErr w:type="spellStart"/>
-      <w:r>
-        <w:rPr>
-          <w:rFonts w:ascii="Arial" w:hAnsi="Arial" w:cs="Arial"/>
-          <w:sz w:val="24"/>
-          <w:szCs w:val="24"/>
-        </w:rPr>
-        <w:t>TicTacToe</w:t>
-      </w:r>
-      <w:proofErr w:type="spellEnd"/>
-      <w:r>
-        <w:rPr>
-          <w:rFonts w:ascii="Arial" w:hAnsi="Arial" w:cs="Arial"/>
-          <w:sz w:val="24"/>
-          <w:szCs w:val="24"/>
-        </w:rPr>
-        <w:t xml:space="preserve"> v1.3 (latest version). Follow directions below</w:t>
+        <w:t>Setup: Obtain TicTacToe v1.3 (latest version). Follow directions below</w:t>
       </w:r>
     </w:p>
     <w:p>
@@ -4497,25 +4425,7 @@
           <w:sz w:val="24"/>
           <w:szCs w:val="24"/>
         </w:rPr>
-        <w:t xml:space="preserve">Setup: Obtain </w:t>
-      </w:r>
-      <w:proofErr w:type="spellStart"/>
-      <w:r>
-        <w:rPr>
-          <w:rFonts w:ascii="Arial" w:hAnsi="Arial" w:cs="Arial"/>
-          <w:sz w:val="24"/>
-          <w:szCs w:val="24"/>
-        </w:rPr>
-        <w:t>TicTacToe</w:t>
-      </w:r>
-      <w:proofErr w:type="spellEnd"/>
-      <w:r>
-        <w:rPr>
-          <w:rFonts w:ascii="Arial" w:hAnsi="Arial" w:cs="Arial"/>
-          <w:sz w:val="24"/>
-          <w:szCs w:val="24"/>
-        </w:rPr>
-        <w:t xml:space="preserve"> v1.3 (latest version). Follow directions below</w:t>
+        <w:t>Setup: Obtain TicTacToe v1.3 (latest version). Follow directions below</w:t>
       </w:r>
     </w:p>
     <w:p>
@@ -4975,25 +4885,7 @@
           <w:sz w:val="24"/>
           <w:szCs w:val="24"/>
         </w:rPr>
-        <w:t>*note: the image below only shows the overall code coverage for the project. For more specifics, in the project folder, click “Assets” &gt; “Tests” &gt; “</w:t>
-      </w:r>
-      <w:proofErr w:type="spellStart"/>
-      <w:r>
-        <w:rPr>
-          <w:rFonts w:ascii="Arial" w:hAnsi="Arial" w:cs="Arial"/>
-          <w:sz w:val="24"/>
-          <w:szCs w:val="24"/>
-        </w:rPr>
-        <w:t>CodeCoverage</w:t>
-      </w:r>
-      <w:proofErr w:type="spellEnd"/>
-      <w:r>
-        <w:rPr>
-          <w:rFonts w:ascii="Arial" w:hAnsi="Arial" w:cs="Arial"/>
-          <w:sz w:val="24"/>
-          <w:szCs w:val="24"/>
-        </w:rPr>
-        <w:t>” &gt; “Report”. Inside the “Report” folder, scroll all the way down and find the “index” file. Double click to open an interactive, in-depth report.</w:t>
+        <w:t>*note: the image below only shows the overall code coverage for the project. For more specifics, in the project folder, click “Assets” &gt; “Tests” &gt; “CodeCoverage” &gt; “Report”. Inside the “Report” folder, scroll all the way down and find the “index” file. Double click to open an interactive, in-depth report.</w:t>
       </w:r>
     </w:p>
     <w:p>
@@ -5113,25 +5005,7 @@
           <w:sz w:val="24"/>
           <w:szCs w:val="24"/>
         </w:rPr>
-        <w:t xml:space="preserve">In the image above, the line coverage for </w:t>
-      </w:r>
-      <w:proofErr w:type="spellStart"/>
-      <w:r>
-        <w:rPr>
-          <w:rFonts w:ascii="Arial" w:hAnsi="Arial" w:cs="Arial"/>
-          <w:sz w:val="24"/>
-          <w:szCs w:val="24"/>
-        </w:rPr>
-        <w:t>GridMangerAssembly</w:t>
-      </w:r>
-      <w:proofErr w:type="spellEnd"/>
-      <w:r>
-        <w:rPr>
-          <w:rFonts w:ascii="Arial" w:hAnsi="Arial" w:cs="Arial"/>
-          <w:sz w:val="24"/>
-          <w:szCs w:val="24"/>
-        </w:rPr>
-        <w:t xml:space="preserve">, </w:t>
+        <w:t xml:space="preserve">In the image above, the line coverage for GridMangerAssembly, </w:t>
       </w:r>
       <w:r>
         <w:rPr>
@@ -5356,25 +5230,7 @@
           <w:sz w:val="24"/>
           <w:szCs w:val="24"/>
         </w:rPr>
-        <w:t xml:space="preserve">   named </w:t>
-      </w:r>
-      <w:proofErr w:type="spellStart"/>
-      <w:r>
-        <w:rPr>
-          <w:rFonts w:ascii="Arial" w:hAnsi="Arial" w:cs="Arial"/>
-          <w:sz w:val="24"/>
-          <w:szCs w:val="24"/>
-        </w:rPr>
-        <w:t>TicTacToe</w:t>
-      </w:r>
-      <w:proofErr w:type="spellEnd"/>
-      <w:r>
-        <w:rPr>
-          <w:rFonts w:ascii="Arial" w:hAnsi="Arial" w:cs="Arial"/>
-          <w:sz w:val="24"/>
-          <w:szCs w:val="24"/>
-        </w:rPr>
-        <w:t>(v1.</w:t>
+        <w:t xml:space="preserve">   named TicTacToe(v1.</w:t>
       </w:r>
       <w:r>
         <w:rPr>
@@ -5467,25 +5323,7 @@
           <w:sz w:val="24"/>
           <w:szCs w:val="24"/>
         </w:rPr>
-        <w:t>2. Navigate to the "Scenes" folder then the "</w:t>
-      </w:r>
-      <w:proofErr w:type="spellStart"/>
-      <w:r>
-        <w:rPr>
-          <w:rFonts w:ascii="Arial" w:hAnsi="Arial" w:cs="Arial"/>
-          <w:sz w:val="24"/>
-          <w:szCs w:val="24"/>
-        </w:rPr>
-        <w:t>MenuScenes</w:t>
-      </w:r>
-      <w:proofErr w:type="spellEnd"/>
-      <w:r>
-        <w:rPr>
-          <w:rFonts w:ascii="Arial" w:hAnsi="Arial" w:cs="Arial"/>
-          <w:sz w:val="24"/>
-          <w:szCs w:val="24"/>
-        </w:rPr>
-        <w:t>" folder. Double click "Menu".</w:t>
+        <w:t>2. Navigate to the "Scenes" folder then the "MenuScenes" folder. Double click "Menu".</w:t>
       </w:r>
     </w:p>
     <w:p>
@@ -5562,60 +5400,24 @@
           <w:sz w:val="24"/>
           <w:szCs w:val="24"/>
         </w:rPr>
-        <w:t xml:space="preserve">1. Click "Window" &gt; "General" in the </w:t>
-      </w:r>
-      <w:proofErr w:type="gramStart"/>
-      <w:r>
-        <w:rPr>
-          <w:rFonts w:ascii="Arial" w:hAnsi="Arial" w:cs="Arial"/>
-          <w:sz w:val="24"/>
-          <w:szCs w:val="24"/>
-        </w:rPr>
-        <w:t>drop down</w:t>
-      </w:r>
-      <w:proofErr w:type="gramEnd"/>
-      <w:r>
-        <w:rPr>
-          <w:rFonts w:ascii="Arial" w:hAnsi="Arial" w:cs="Arial"/>
-          <w:sz w:val="24"/>
-          <w:szCs w:val="24"/>
-        </w:rPr>
-        <w:t xml:space="preserve"> menu &gt; Then click "Test Runner"</w:t>
-      </w:r>
-    </w:p>
-    <w:p>
-      <w:pPr>
-        <w:rPr>
-          <w:rFonts w:ascii="Arial" w:hAnsi="Arial" w:cs="Arial"/>
-          <w:sz w:val="24"/>
-          <w:szCs w:val="24"/>
-        </w:rPr>
-      </w:pPr>
-      <w:r>
-        <w:rPr>
-          <w:rFonts w:ascii="Arial" w:hAnsi="Arial" w:cs="Arial"/>
-          <w:sz w:val="24"/>
-          <w:szCs w:val="24"/>
-        </w:rPr>
-        <w:t>2. In the "Test Runner" window, select "</w:t>
-      </w:r>
-      <w:proofErr w:type="spellStart"/>
-      <w:r>
-        <w:rPr>
-          <w:rFonts w:ascii="Arial" w:hAnsi="Arial" w:cs="Arial"/>
-          <w:sz w:val="24"/>
-          <w:szCs w:val="24"/>
-        </w:rPr>
-        <w:t>PlayMode</w:t>
-      </w:r>
-      <w:proofErr w:type="spellEnd"/>
-      <w:r>
-        <w:rPr>
-          <w:rFonts w:ascii="Arial" w:hAnsi="Arial" w:cs="Arial"/>
-          <w:sz w:val="24"/>
-          <w:szCs w:val="24"/>
-        </w:rPr>
-        <w:t>" in which you should see all the name of the various test cases.</w:t>
+        <w:t>1. Click "Window" &gt; "General" in the drop down menu &gt; Then click "Test Runner"</w:t>
+      </w:r>
+    </w:p>
+    <w:p>
+      <w:pPr>
+        <w:rPr>
+          <w:rFonts w:ascii="Arial" w:hAnsi="Arial" w:cs="Arial"/>
+          <w:sz w:val="24"/>
+          <w:szCs w:val="24"/>
+        </w:rPr>
+      </w:pPr>
+      <w:r>
+        <w:rPr>
+          <w:rFonts w:ascii="Arial" w:hAnsi="Arial" w:cs="Arial"/>
+          <w:sz w:val="24"/>
+          <w:szCs w:val="24"/>
+        </w:rPr>
+        <w:t>2. In the "Test Runner" window, select "PlayMode" in which you should see all the name of the various test cases.</w:t>
       </w:r>
     </w:p>
     <w:p>
@@ -5675,25 +5477,7 @@
           <w:sz w:val="24"/>
           <w:szCs w:val="24"/>
         </w:rPr>
-        <w:t xml:space="preserve">*NOTE: All code </w:t>
-      </w:r>
-      <w:proofErr w:type="gramStart"/>
-      <w:r>
-        <w:rPr>
-          <w:rFonts w:ascii="Arial" w:hAnsi="Arial" w:cs="Arial"/>
-          <w:sz w:val="24"/>
-          <w:szCs w:val="24"/>
-        </w:rPr>
-        <w:t>are</w:t>
-      </w:r>
-      <w:proofErr w:type="gramEnd"/>
-      <w:r>
-        <w:rPr>
-          <w:rFonts w:ascii="Arial" w:hAnsi="Arial" w:cs="Arial"/>
-          <w:sz w:val="24"/>
-          <w:szCs w:val="24"/>
-        </w:rPr>
-        <w:t xml:space="preserve"> contained inside the "Tests" and "Scripts" folders, which are inside the "Assets" folder</w:t>
+        <w:t>*NOTE: All code are contained inside the "Tests" and "Scripts" folders, which are inside the "Assets" folder</w:t>
       </w:r>
     </w:p>
     <w:p>
@@ -6067,7 +5851,7 @@
           <w:sz w:val="24"/>
           <w:szCs w:val="24"/>
         </w:rPr>
-        <w:t xml:space="preserve"> </w:t>
+        <w:t xml:space="preserve">6 </w:t>
       </w:r>
       <w:r>
         <w:rPr>
@@ -6083,7 +5867,15 @@
           <w:sz w:val="24"/>
           <w:szCs w:val="24"/>
         </w:rPr>
-        <w:t xml:space="preserve"> </w:t>
+        <w:t xml:space="preserve"> Mainly did the advanced bot script as well as adjusted</w:t>
+      </w:r>
+      <w:r>
+        <w:rPr>
+          <w:rFonts w:ascii="Arial" w:hAnsi="Arial" w:cs="Arial"/>
+          <w:sz w:val="24"/>
+          <w:szCs w:val="24"/>
+        </w:rPr>
+        <w:t xml:space="preserve"> test cases as necessary. I also assisted Kym with the Code Coverage set up on her machine.</w:t>
       </w:r>
     </w:p>
     <w:p>
@@ -6254,25 +6046,7 @@
         <w:sz w:val="24"/>
         <w:szCs w:val="24"/>
       </w:rPr>
-      <w:t xml:space="preserve">Jeremiah </w:t>
-    </w:r>
-    <w:proofErr w:type="spellStart"/>
-    <w:r>
-      <w:rPr>
-        <w:rFonts w:ascii="Arial" w:hAnsi="Arial" w:cs="Arial"/>
-        <w:sz w:val="24"/>
-        <w:szCs w:val="24"/>
-      </w:rPr>
-      <w:t>Baclig</w:t>
-    </w:r>
-    <w:proofErr w:type="spellEnd"/>
-    <w:r>
-      <w:rPr>
-        <w:rFonts w:ascii="Arial" w:hAnsi="Arial" w:cs="Arial"/>
-        <w:sz w:val="24"/>
-        <w:szCs w:val="24"/>
-      </w:rPr>
-      <w:t>, Rural Young, Kymberlee Sables</w:t>
+      <w:t>Jeremiah Baclig, Rural Young, Kymberlee Sables</w:t>
     </w:r>
   </w:p>
   <w:p>
@@ -6290,18 +6064,8 @@
         <w:sz w:val="24"/>
         <w:szCs w:val="24"/>
       </w:rPr>
-      <w:t xml:space="preserve">Professor </w:t>
+      <w:t>Professor Kanewala</w:t>
     </w:r>
-    <w:proofErr w:type="spellStart"/>
-    <w:r>
-      <w:rPr>
-        <w:rFonts w:ascii="Arial" w:hAnsi="Arial" w:cs="Arial"/>
-        <w:sz w:val="24"/>
-        <w:szCs w:val="24"/>
-      </w:rPr>
-      <w:t>Kanewala</w:t>
-    </w:r>
-    <w:proofErr w:type="spellEnd"/>
   </w:p>
   <w:p>
     <w:pPr>

</xml_diff>